<commit_message>
spring bean, SI, Autowire
spring bean, SI, Autowire
</commit_message>
<xml_diff>
--- a/docs/SpringBoot.docx
+++ b/docs/SpringBoot.docx
@@ -1085,6 +1085,9 @@
         <w:ind w:left="720"/>
       </w:pPr>
       <w:r>
+        <w:rPr>
+          <w:noProof/>
+        </w:rPr>
         <w:drawing>
           <wp:inline distT="0" distB="0" distL="0" distR="0" wp14:anchorId="4099BE12" wp14:editId="37889278">
             <wp:extent cx="2933527" cy="2033097"/>
@@ -1451,6 +1454,432 @@
         <w:t xml:space="preserve">Spring Container </w:t>
       </w:r>
     </w:p>
+    <w:p>
+      <w:pPr>
+        <w:pStyle w:val="NoSpacing"/>
+      </w:pPr>
+    </w:p>
+    <w:p>
+      <w:pPr>
+        <w:pStyle w:val="NoSpacing"/>
+        <w:rPr>
+          <w:rFonts w:ascii="Consolas" w:hAnsi="Consolas" w:cs="Consolas"/>
+          <w:color w:val="646464"/>
+          <w:sz w:val="28"/>
+          <w:szCs w:val="28"/>
+          <w:shd w:val="clear" w:color="auto" w:fill="E8F2FE"/>
+        </w:rPr>
+      </w:pPr>
+      <w:r>
+        <w:rPr>
+          <w:rFonts w:ascii="Consolas" w:hAnsi="Consolas" w:cs="Consolas"/>
+          <w:color w:val="646464"/>
+          <w:sz w:val="28"/>
+          <w:szCs w:val="28"/>
+          <w:shd w:val="clear" w:color="auto" w:fill="E8F2FE"/>
+        </w:rPr>
+        <w:t>@SpringBootApplication</w:t>
+      </w:r>
+    </w:p>
+    <w:p>
+      <w:pPr>
+        <w:pStyle w:val="NoSpacing"/>
+        <w:numPr>
+          <w:ilvl w:val="0"/>
+          <w:numId w:val="7"/>
+        </w:numPr>
+      </w:pPr>
+      <w:r>
+        <w:t>It is a combination of 3 annotations internally</w:t>
+      </w:r>
+    </w:p>
+    <w:p>
+      <w:pPr>
+        <w:pStyle w:val="NoSpacing"/>
+        <w:numPr>
+          <w:ilvl w:val="0"/>
+          <w:numId w:val="7"/>
+        </w:numPr>
+      </w:pPr>
+      <w:r>
+        <w:t>@Configuration</w:t>
+      </w:r>
+    </w:p>
+    <w:p>
+      <w:pPr>
+        <w:pStyle w:val="NoSpacing"/>
+        <w:numPr>
+          <w:ilvl w:val="1"/>
+          <w:numId w:val="7"/>
+        </w:numPr>
+      </w:pPr>
+      <w:r>
+        <w:t>To Declare class as a configuration class.</w:t>
+      </w:r>
+    </w:p>
+    <w:p>
+      <w:pPr>
+        <w:pStyle w:val="NoSpacing"/>
+        <w:numPr>
+          <w:ilvl w:val="1"/>
+          <w:numId w:val="7"/>
+        </w:numPr>
+      </w:pPr>
+      <w:r>
+        <w:t xml:space="preserve">These classes will be loaded inside spring container at the initial stages. </w:t>
+      </w:r>
+    </w:p>
+    <w:p>
+      <w:pPr>
+        <w:pStyle w:val="NoSpacing"/>
+        <w:numPr>
+          <w:ilvl w:val="0"/>
+          <w:numId w:val="7"/>
+        </w:numPr>
+      </w:pPr>
+      <w:r>
+        <w:t>@EnableAutoConfiguration</w:t>
+      </w:r>
+    </w:p>
+    <w:p>
+      <w:pPr>
+        <w:pStyle w:val="NoSpacing"/>
+        <w:numPr>
+          <w:ilvl w:val="1"/>
+          <w:numId w:val="7"/>
+        </w:numPr>
+      </w:pPr>
+      <w:r>
+        <w:t>This use to enable the auto configuration of the spring boot application.</w:t>
+      </w:r>
+    </w:p>
+    <w:p>
+      <w:pPr>
+        <w:pStyle w:val="NoSpacing"/>
+        <w:numPr>
+          <w:ilvl w:val="1"/>
+          <w:numId w:val="7"/>
+        </w:numPr>
+      </w:pPr>
+      <w:r>
+        <w:t>This configuration will be perform by spring boot internally by looking into the dependencies added inside the project.</w:t>
+      </w:r>
+    </w:p>
+    <w:p>
+      <w:pPr>
+        <w:pStyle w:val="NoSpacing"/>
+        <w:numPr>
+          <w:ilvl w:val="0"/>
+          <w:numId w:val="7"/>
+        </w:numPr>
+      </w:pPr>
+      <w:r>
+        <w:t>@ComponentScan</w:t>
+      </w:r>
+    </w:p>
+    <w:p>
+      <w:pPr>
+        <w:pStyle w:val="NoSpacing"/>
+        <w:numPr>
+          <w:ilvl w:val="1"/>
+          <w:numId w:val="7"/>
+        </w:numPr>
+      </w:pPr>
+      <w:r>
+        <w:t>To scan the spring bean classes from the project.</w:t>
+      </w:r>
+    </w:p>
+    <w:p>
+      <w:pPr>
+        <w:pStyle w:val="NoSpacing"/>
+        <w:numPr>
+          <w:ilvl w:val="1"/>
+          <w:numId w:val="7"/>
+        </w:numPr>
+      </w:pPr>
+      <w:r>
+        <w:t>This will scan the project (given package) and create and set object of spring bean classes inside container.</w:t>
+      </w:r>
+    </w:p>
+    <w:p>
+      <w:pPr>
+        <w:pStyle w:val="NoSpacing"/>
+      </w:pPr>
+    </w:p>
+    <w:p>
+      <w:pPr>
+        <w:pStyle w:val="NoSpacing"/>
+        <w:rPr>
+          <w:b/>
+          <w:bCs/>
+          <w:u w:val="single"/>
+        </w:rPr>
+      </w:pPr>
+      <w:r>
+        <w:rPr>
+          <w:b/>
+          <w:bCs/>
+          <w:u w:val="single"/>
+        </w:rPr>
+        <w:t>Spring Bean Classes</w:t>
+      </w:r>
+    </w:p>
+    <w:p>
+      <w:pPr>
+        <w:pStyle w:val="NoSpacing"/>
+        <w:numPr>
+          <w:ilvl w:val="0"/>
+          <w:numId w:val="8"/>
+        </w:numPr>
+      </w:pPr>
+      <w:r>
+        <w:t>Spring bean classes are the java classes for which spring will create a object and also manages the java objects.</w:t>
+      </w:r>
+    </w:p>
+    <w:p>
+      <w:pPr>
+        <w:pStyle w:val="NoSpacing"/>
+        <w:numPr>
+          <w:ilvl w:val="0"/>
+          <w:numId w:val="8"/>
+        </w:numPr>
+      </w:pPr>
+      <w:r>
+        <w:t>These classes can be a build-in class or custom class.</w:t>
+      </w:r>
+    </w:p>
+    <w:p>
+      <w:pPr>
+        <w:pStyle w:val="NoSpacing"/>
+        <w:numPr>
+          <w:ilvl w:val="0"/>
+          <w:numId w:val="8"/>
+        </w:numPr>
+      </w:pPr>
+      <w:r>
+        <w:t>To create and maintain the java objects spring will make a use of Spring Container which is application context.</w:t>
+      </w:r>
+    </w:p>
+    <w:p>
+      <w:pPr>
+        <w:pStyle w:val="NoSpacing"/>
+        <w:numPr>
+          <w:ilvl w:val="0"/>
+          <w:numId w:val="8"/>
+        </w:numPr>
+      </w:pPr>
+      <w:r>
+        <w:t>To declare any java class as a spring bean class you can use the following annotation</w:t>
+      </w:r>
+    </w:p>
+    <w:p>
+      <w:pPr>
+        <w:pStyle w:val="NoSpacing"/>
+        <w:numPr>
+          <w:ilvl w:val="1"/>
+          <w:numId w:val="8"/>
+        </w:numPr>
+      </w:pPr>
+      <w:r>
+        <w:t>@Component</w:t>
+      </w:r>
+    </w:p>
+    <w:p>
+      <w:pPr>
+        <w:pStyle w:val="NoSpacing"/>
+        <w:numPr>
+          <w:ilvl w:val="1"/>
+          <w:numId w:val="8"/>
+        </w:numPr>
+      </w:pPr>
+      <w:r>
+        <w:t>@RestController</w:t>
+      </w:r>
+    </w:p>
+    <w:p>
+      <w:pPr>
+        <w:pStyle w:val="NoSpacing"/>
+        <w:numPr>
+          <w:ilvl w:val="1"/>
+          <w:numId w:val="8"/>
+        </w:numPr>
+      </w:pPr>
+      <w:r>
+        <w:t>@Controller</w:t>
+      </w:r>
+    </w:p>
+    <w:p>
+      <w:pPr>
+        <w:pStyle w:val="NoSpacing"/>
+        <w:numPr>
+          <w:ilvl w:val="1"/>
+          <w:numId w:val="8"/>
+        </w:numPr>
+      </w:pPr>
+      <w:r>
+        <w:t>@Service</w:t>
+      </w:r>
+    </w:p>
+    <w:p>
+      <w:pPr>
+        <w:pStyle w:val="NoSpacing"/>
+        <w:numPr>
+          <w:ilvl w:val="1"/>
+          <w:numId w:val="8"/>
+        </w:numPr>
+      </w:pPr>
+      <w:r>
+        <w:t>@Repository</w:t>
+      </w:r>
+    </w:p>
+    <w:p>
+      <w:pPr>
+        <w:pStyle w:val="NoSpacing"/>
+        <w:numPr>
+          <w:ilvl w:val="1"/>
+          <w:numId w:val="8"/>
+        </w:numPr>
+      </w:pPr>
+      <w:r>
+        <w:t xml:space="preserve">@ControllerAdvice etc. </w:t>
+      </w:r>
+    </w:p>
+    <w:p>
+      <w:pPr>
+        <w:pStyle w:val="NoSpacing"/>
+      </w:pPr>
+    </w:p>
+    <w:p>
+      <w:pPr>
+        <w:pStyle w:val="NoSpacing"/>
+        <w:rPr>
+          <w:b/>
+          <w:bCs/>
+          <w:u w:val="single"/>
+        </w:rPr>
+      </w:pPr>
+      <w:r>
+        <w:rPr>
+          <w:b/>
+          <w:bCs/>
+          <w:u w:val="single"/>
+        </w:rPr>
+        <w:t>Dependency Injection</w:t>
+      </w:r>
+    </w:p>
+    <w:p>
+      <w:pPr>
+        <w:pStyle w:val="NoSpacing"/>
+        <w:numPr>
+          <w:ilvl w:val="0"/>
+          <w:numId w:val="9"/>
+        </w:numPr>
+        <w:rPr>
+          <w:b/>
+          <w:bCs/>
+          <w:u w:val="single"/>
+        </w:rPr>
+      </w:pPr>
+      <w:r>
+        <w:t>One class object will be created inside another class is the Dependency Injection.</w:t>
+      </w:r>
+    </w:p>
+    <w:p>
+      <w:pPr>
+        <w:pStyle w:val="NoSpacing"/>
+        <w:numPr>
+          <w:ilvl w:val="0"/>
+          <w:numId w:val="9"/>
+        </w:numPr>
+        <w:rPr>
+          <w:b/>
+          <w:bCs/>
+          <w:u w:val="single"/>
+        </w:rPr>
+      </w:pPr>
+      <w:r>
+        <w:t>This is also known as HAS-A relation in java.</w:t>
+      </w:r>
+    </w:p>
+    <w:p>
+      <w:pPr>
+        <w:pStyle w:val="NoSpacing"/>
+        <w:numPr>
+          <w:ilvl w:val="0"/>
+          <w:numId w:val="9"/>
+        </w:numPr>
+        <w:rPr>
+          <w:b/>
+          <w:bCs/>
+          <w:u w:val="single"/>
+        </w:rPr>
+      </w:pPr>
+      <w:r>
+        <w:t>This Dependency Injection can be automated by autowire process.</w:t>
+      </w:r>
+    </w:p>
+    <w:p>
+      <w:pPr>
+        <w:pStyle w:val="NoSpacing"/>
+        <w:numPr>
+          <w:ilvl w:val="0"/>
+          <w:numId w:val="9"/>
+        </w:numPr>
+        <w:rPr>
+          <w:b/>
+          <w:bCs/>
+          <w:u w:val="single"/>
+        </w:rPr>
+      </w:pPr>
+      <w:r>
+        <w:t>@Autowire: it is a process in which spring will identify the dependency and inject those object into the java class internally</w:t>
+      </w:r>
+      <w:r>
+        <w:t xml:space="preserve"> (To make dependency injection process internally/automatically)</w:t>
+      </w:r>
+      <w:r>
+        <w:t xml:space="preserve">. </w:t>
+      </w:r>
+      <w:r>
+        <w:rPr>
+          <w:b/>
+          <w:bCs/>
+          <w:u w:val="single"/>
+        </w:rPr>
+        <w:t xml:space="preserve"> </w:t>
+      </w:r>
+    </w:p>
+    <w:p>
+      <w:pPr>
+        <w:pStyle w:val="NoSpacing"/>
+      </w:pPr>
+    </w:p>
+    <w:p>
+      <w:pPr>
+        <w:pStyle w:val="NoSpacing"/>
+        <w:rPr>
+          <w:b/>
+          <w:bCs/>
+          <w:u w:val="single"/>
+        </w:rPr>
+      </w:pPr>
+      <w:r>
+        <w:rPr>
+          <w:b/>
+          <w:bCs/>
+          <w:u w:val="single"/>
+        </w:rPr>
+        <w:t xml:space="preserve">Spring Container </w:t>
+      </w:r>
+      <w:r>
+        <w:rPr>
+          <w:b/>
+          <w:bCs/>
+          <w:u w:val="single"/>
+        </w:rPr>
+        <w:t xml:space="preserve"> </w:t>
+      </w:r>
+    </w:p>
     <w:sectPr>
       <w:pgSz w:w="12240" w:h="15840"/>
       <w:pgMar w:top="1440" w:right="1440" w:bottom="1440" w:left="1440" w:header="720" w:footer="720" w:gutter="0"/>
@@ -1464,6 +1893,95 @@
 <file path=word/numbering.xml><?xml version="1.0" encoding="utf-8"?>
 <w:numbering xmlns:wpc="http://schemas.microsoft.com/office/word/2010/wordprocessingCanvas" xmlns:cx="http://schemas.microsoft.com/office/drawing/2014/chartex" xmlns:cx1="http://schemas.microsoft.com/office/drawing/2015/9/8/chartex" xmlns:cx2="http://schemas.microsoft.com/office/drawing/2015/10/21/chartex" xmlns:cx3="http://schemas.microsoft.com/office/drawing/2016/5/9/chartex" xmlns:cx4="http://schemas.microsoft.com/office/drawing/2016/5/10/chartex" xmlns:cx5="http://schemas.microsoft.com/office/drawing/2016/5/11/chartex" xmlns:cx6="http://schemas.microsoft.com/office/drawing/2016/5/12/chartex" xmlns:cx7="http://schemas.microsoft.com/office/drawing/2016/5/13/chartex" xmlns:cx8="http://schemas.microsoft.com/office/drawing/2016/5/14/chartex" xmlns:mc="http://schemas.openxmlformats.org/markup-compatibility/2006" xmlns:aink="http://schemas.microsoft.com/office/drawing/2016/ink" xmlns:am3d="http://schemas.microsoft.com/office/drawing/2017/model3d" xmlns:o="urn:schemas-microsoft-com:office:office" xmlns:oel="http://schemas.microsoft.com/office/2019/extlst" xmlns:r="http://schemas.openxmlformats.org/officeDocument/2006/relationships" xmlns:m="http://schemas.openxmlformats.org/officeDocument/2006/math" xmlns:v="urn:schemas-microsoft-com:vml" xmlns:wp14="http://schemas.microsoft.com/office/word/2010/wordprocessingDrawing" xmlns:wp="http://schemas.openxmlformats.org/drawingml/2006/wordprocessingDrawing" xmlns:w10="urn:schemas-microsoft-com:office:word" xmlns:w="http://schemas.openxmlformats.org/wordprocessingml/2006/main" xmlns:w14="http://schemas.microsoft.com/office/word/2010/wordml" xmlns:w15="http://schemas.microsoft.com/office/word/2012/wordml" xmlns:w16cex="http://schemas.microsoft.com/office/word/2018/wordml/cex" xmlns:w16cid="http://schemas.microsoft.com/office/word/2016/wordml/cid" xmlns:w16="http://schemas.microsoft.com/office/word/2018/wordml" xmlns:w16du="http://schemas.microsoft.com/office/word/2023/wordml/word16du" xmlns:w16sdtdh="http://schemas.microsoft.com/office/word/2020/wordml/sdtdatahash" xmlns:w16se="http://schemas.microsoft.com/office/word/2015/wordml/symex" xmlns:wpg="http://schemas.microsoft.com/office/word/2010/wordprocessingGroup" xmlns:wpi="http://schemas.microsoft.com/office/word/2010/wordprocessingInk" xmlns:wne="http://schemas.microsoft.com/office/word/2006/wordml" xmlns:wps="http://schemas.microsoft.com/office/word/2010/wordprocessingShape" mc:Ignorable="w14 w15 w16se w16cid w16 w16cex w16sdtdh wp14">
   <w:abstractNum w:abstractNumId="0" w15:restartNumberingAfterBreak="0">
+    <w:nsid w:val="033C3224"/>
+    <w:multiLevelType w:val="hybridMultilevel"/>
+    <w:tmpl w:val="92A673F2"/>
+    <w:lvl w:ilvl="0" w:tplc="0409000F">
+      <w:start w:val="1"/>
+      <w:numFmt w:val="decimal"/>
+      <w:lvlText w:val="%1."/>
+      <w:lvlJc w:val="left"/>
+      <w:pPr>
+        <w:ind w:left="720" w:hanging="360"/>
+      </w:pPr>
+      <w:rPr>
+        <w:rFonts w:hint="default"/>
+      </w:rPr>
+    </w:lvl>
+    <w:lvl w:ilvl="1" w:tplc="04090019">
+      <w:start w:val="1"/>
+      <w:numFmt w:val="lowerLetter"/>
+      <w:lvlText w:val="%2."/>
+      <w:lvlJc w:val="left"/>
+      <w:pPr>
+        <w:ind w:left="1440" w:hanging="360"/>
+      </w:pPr>
+    </w:lvl>
+    <w:lvl w:ilvl="2" w:tplc="0409001B" w:tentative="1">
+      <w:start w:val="1"/>
+      <w:numFmt w:val="lowerRoman"/>
+      <w:lvlText w:val="%3."/>
+      <w:lvlJc w:val="right"/>
+      <w:pPr>
+        <w:ind w:left="2160" w:hanging="180"/>
+      </w:pPr>
+    </w:lvl>
+    <w:lvl w:ilvl="3" w:tplc="0409000F" w:tentative="1">
+      <w:start w:val="1"/>
+      <w:numFmt w:val="decimal"/>
+      <w:lvlText w:val="%4."/>
+      <w:lvlJc w:val="left"/>
+      <w:pPr>
+        <w:ind w:left="2880" w:hanging="360"/>
+      </w:pPr>
+    </w:lvl>
+    <w:lvl w:ilvl="4" w:tplc="04090019" w:tentative="1">
+      <w:start w:val="1"/>
+      <w:numFmt w:val="lowerLetter"/>
+      <w:lvlText w:val="%5."/>
+      <w:lvlJc w:val="left"/>
+      <w:pPr>
+        <w:ind w:left="3600" w:hanging="360"/>
+      </w:pPr>
+    </w:lvl>
+    <w:lvl w:ilvl="5" w:tplc="0409001B" w:tentative="1">
+      <w:start w:val="1"/>
+      <w:numFmt w:val="lowerRoman"/>
+      <w:lvlText w:val="%6."/>
+      <w:lvlJc w:val="right"/>
+      <w:pPr>
+        <w:ind w:left="4320" w:hanging="180"/>
+      </w:pPr>
+    </w:lvl>
+    <w:lvl w:ilvl="6" w:tplc="0409000F" w:tentative="1">
+      <w:start w:val="1"/>
+      <w:numFmt w:val="decimal"/>
+      <w:lvlText w:val="%7."/>
+      <w:lvlJc w:val="left"/>
+      <w:pPr>
+        <w:ind w:left="5040" w:hanging="360"/>
+      </w:pPr>
+    </w:lvl>
+    <w:lvl w:ilvl="7" w:tplc="04090019" w:tentative="1">
+      <w:start w:val="1"/>
+      <w:numFmt w:val="lowerLetter"/>
+      <w:lvlText w:val="%8."/>
+      <w:lvlJc w:val="left"/>
+      <w:pPr>
+        <w:ind w:left="5760" w:hanging="360"/>
+      </w:pPr>
+    </w:lvl>
+    <w:lvl w:ilvl="8" w:tplc="0409001B" w:tentative="1">
+      <w:start w:val="1"/>
+      <w:numFmt w:val="lowerRoman"/>
+      <w:lvlText w:val="%9."/>
+      <w:lvlJc w:val="right"/>
+      <w:pPr>
+        <w:ind w:left="6480" w:hanging="180"/>
+      </w:pPr>
+    </w:lvl>
+  </w:abstractNum>
+  <w:abstractNum w:abstractNumId="1" w15:restartNumberingAfterBreak="0">
     <w:nsid w:val="27FE64B0"/>
     <w:multiLevelType w:val="hybridMultilevel"/>
     <w:tmpl w:val="F65E3C48"/>
@@ -1552,7 +2070,7 @@
       </w:pPr>
     </w:lvl>
   </w:abstractNum>
-  <w:abstractNum w:abstractNumId="1" w15:restartNumberingAfterBreak="0">
+  <w:abstractNum w:abstractNumId="2" w15:restartNumberingAfterBreak="0">
     <w:nsid w:val="2C4767EA"/>
     <w:multiLevelType w:val="hybridMultilevel"/>
     <w:tmpl w:val="39166786"/>
@@ -1641,7 +2159,7 @@
       </w:pPr>
     </w:lvl>
   </w:abstractNum>
-  <w:abstractNum w:abstractNumId="2" w15:restartNumberingAfterBreak="0">
+  <w:abstractNum w:abstractNumId="3" w15:restartNumberingAfterBreak="0">
     <w:nsid w:val="3AC84ACD"/>
     <w:multiLevelType w:val="hybridMultilevel"/>
     <w:tmpl w:val="E8B6161A"/>
@@ -1730,7 +2248,96 @@
       </w:pPr>
     </w:lvl>
   </w:abstractNum>
-  <w:abstractNum w:abstractNumId="3" w15:restartNumberingAfterBreak="0">
+  <w:abstractNum w:abstractNumId="4" w15:restartNumberingAfterBreak="0">
+    <w:nsid w:val="41603C70"/>
+    <w:multiLevelType w:val="hybridMultilevel"/>
+    <w:tmpl w:val="953EF1F6"/>
+    <w:lvl w:ilvl="0" w:tplc="0409000F">
+      <w:start w:val="1"/>
+      <w:numFmt w:val="decimal"/>
+      <w:lvlText w:val="%1."/>
+      <w:lvlJc w:val="left"/>
+      <w:pPr>
+        <w:ind w:left="720" w:hanging="360"/>
+      </w:pPr>
+      <w:rPr>
+        <w:rFonts w:hint="default"/>
+      </w:rPr>
+    </w:lvl>
+    <w:lvl w:ilvl="1" w:tplc="04090019">
+      <w:start w:val="1"/>
+      <w:numFmt w:val="lowerLetter"/>
+      <w:lvlText w:val="%2."/>
+      <w:lvlJc w:val="left"/>
+      <w:pPr>
+        <w:ind w:left="1440" w:hanging="360"/>
+      </w:pPr>
+    </w:lvl>
+    <w:lvl w:ilvl="2" w:tplc="0409001B" w:tentative="1">
+      <w:start w:val="1"/>
+      <w:numFmt w:val="lowerRoman"/>
+      <w:lvlText w:val="%3."/>
+      <w:lvlJc w:val="right"/>
+      <w:pPr>
+        <w:ind w:left="2160" w:hanging="180"/>
+      </w:pPr>
+    </w:lvl>
+    <w:lvl w:ilvl="3" w:tplc="0409000F" w:tentative="1">
+      <w:start w:val="1"/>
+      <w:numFmt w:val="decimal"/>
+      <w:lvlText w:val="%4."/>
+      <w:lvlJc w:val="left"/>
+      <w:pPr>
+        <w:ind w:left="2880" w:hanging="360"/>
+      </w:pPr>
+    </w:lvl>
+    <w:lvl w:ilvl="4" w:tplc="04090019" w:tentative="1">
+      <w:start w:val="1"/>
+      <w:numFmt w:val="lowerLetter"/>
+      <w:lvlText w:val="%5."/>
+      <w:lvlJc w:val="left"/>
+      <w:pPr>
+        <w:ind w:left="3600" w:hanging="360"/>
+      </w:pPr>
+    </w:lvl>
+    <w:lvl w:ilvl="5" w:tplc="0409001B" w:tentative="1">
+      <w:start w:val="1"/>
+      <w:numFmt w:val="lowerRoman"/>
+      <w:lvlText w:val="%6."/>
+      <w:lvlJc w:val="right"/>
+      <w:pPr>
+        <w:ind w:left="4320" w:hanging="180"/>
+      </w:pPr>
+    </w:lvl>
+    <w:lvl w:ilvl="6" w:tplc="0409000F" w:tentative="1">
+      <w:start w:val="1"/>
+      <w:numFmt w:val="decimal"/>
+      <w:lvlText w:val="%7."/>
+      <w:lvlJc w:val="left"/>
+      <w:pPr>
+        <w:ind w:left="5040" w:hanging="360"/>
+      </w:pPr>
+    </w:lvl>
+    <w:lvl w:ilvl="7" w:tplc="04090019" w:tentative="1">
+      <w:start w:val="1"/>
+      <w:numFmt w:val="lowerLetter"/>
+      <w:lvlText w:val="%8."/>
+      <w:lvlJc w:val="left"/>
+      <w:pPr>
+        <w:ind w:left="5760" w:hanging="360"/>
+      </w:pPr>
+    </w:lvl>
+    <w:lvl w:ilvl="8" w:tplc="0409001B" w:tentative="1">
+      <w:start w:val="1"/>
+      <w:numFmt w:val="lowerRoman"/>
+      <w:lvlText w:val="%9."/>
+      <w:lvlJc w:val="right"/>
+      <w:pPr>
+        <w:ind w:left="6480" w:hanging="180"/>
+      </w:pPr>
+    </w:lvl>
+  </w:abstractNum>
+  <w:abstractNum w:abstractNumId="5" w15:restartNumberingAfterBreak="0">
     <w:nsid w:val="473C131F"/>
     <w:multiLevelType w:val="hybridMultilevel"/>
     <w:tmpl w:val="9F448EFE"/>
@@ -1819,7 +2426,189 @@
       </w:pPr>
     </w:lvl>
   </w:abstractNum>
-  <w:abstractNum w:abstractNumId="4" w15:restartNumberingAfterBreak="0">
+  <w:abstractNum w:abstractNumId="6" w15:restartNumberingAfterBreak="0">
+    <w:nsid w:val="48FB11B3"/>
+    <w:multiLevelType w:val="hybridMultilevel"/>
+    <w:tmpl w:val="9718DD0C"/>
+    <w:lvl w:ilvl="0" w:tplc="81A4FAB4">
+      <w:start w:val="1"/>
+      <w:numFmt w:val="decimal"/>
+      <w:lvlText w:val="%1."/>
+      <w:lvlJc w:val="left"/>
+      <w:pPr>
+        <w:ind w:left="720" w:hanging="360"/>
+      </w:pPr>
+      <w:rPr>
+        <w:rFonts w:ascii="Consolas" w:hAnsi="Consolas" w:cs="Consolas" w:hint="default"/>
+        <w:color w:val="646464"/>
+        <w:sz w:val="28"/>
+      </w:rPr>
+    </w:lvl>
+    <w:lvl w:ilvl="1" w:tplc="04090019" w:tentative="1">
+      <w:start w:val="1"/>
+      <w:numFmt w:val="lowerLetter"/>
+      <w:lvlText w:val="%2."/>
+      <w:lvlJc w:val="left"/>
+      <w:pPr>
+        <w:ind w:left="1440" w:hanging="360"/>
+      </w:pPr>
+    </w:lvl>
+    <w:lvl w:ilvl="2" w:tplc="0409001B" w:tentative="1">
+      <w:start w:val="1"/>
+      <w:numFmt w:val="lowerRoman"/>
+      <w:lvlText w:val="%3."/>
+      <w:lvlJc w:val="right"/>
+      <w:pPr>
+        <w:ind w:left="2160" w:hanging="180"/>
+      </w:pPr>
+    </w:lvl>
+    <w:lvl w:ilvl="3" w:tplc="0409000F" w:tentative="1">
+      <w:start w:val="1"/>
+      <w:numFmt w:val="decimal"/>
+      <w:lvlText w:val="%4."/>
+      <w:lvlJc w:val="left"/>
+      <w:pPr>
+        <w:ind w:left="2880" w:hanging="360"/>
+      </w:pPr>
+    </w:lvl>
+    <w:lvl w:ilvl="4" w:tplc="04090019" w:tentative="1">
+      <w:start w:val="1"/>
+      <w:numFmt w:val="lowerLetter"/>
+      <w:lvlText w:val="%5."/>
+      <w:lvlJc w:val="left"/>
+      <w:pPr>
+        <w:ind w:left="3600" w:hanging="360"/>
+      </w:pPr>
+    </w:lvl>
+    <w:lvl w:ilvl="5" w:tplc="0409001B" w:tentative="1">
+      <w:start w:val="1"/>
+      <w:numFmt w:val="lowerRoman"/>
+      <w:lvlText w:val="%6."/>
+      <w:lvlJc w:val="right"/>
+      <w:pPr>
+        <w:ind w:left="4320" w:hanging="180"/>
+      </w:pPr>
+    </w:lvl>
+    <w:lvl w:ilvl="6" w:tplc="0409000F" w:tentative="1">
+      <w:start w:val="1"/>
+      <w:numFmt w:val="decimal"/>
+      <w:lvlText w:val="%7."/>
+      <w:lvlJc w:val="left"/>
+      <w:pPr>
+        <w:ind w:left="5040" w:hanging="360"/>
+      </w:pPr>
+    </w:lvl>
+    <w:lvl w:ilvl="7" w:tplc="04090019" w:tentative="1">
+      <w:start w:val="1"/>
+      <w:numFmt w:val="lowerLetter"/>
+      <w:lvlText w:val="%8."/>
+      <w:lvlJc w:val="left"/>
+      <w:pPr>
+        <w:ind w:left="5760" w:hanging="360"/>
+      </w:pPr>
+    </w:lvl>
+    <w:lvl w:ilvl="8" w:tplc="0409001B" w:tentative="1">
+      <w:start w:val="1"/>
+      <w:numFmt w:val="lowerRoman"/>
+      <w:lvlText w:val="%9."/>
+      <w:lvlJc w:val="right"/>
+      <w:pPr>
+        <w:ind w:left="6480" w:hanging="180"/>
+      </w:pPr>
+    </w:lvl>
+  </w:abstractNum>
+  <w:abstractNum w:abstractNumId="7" w15:restartNumberingAfterBreak="0">
+    <w:nsid w:val="56176CBA"/>
+    <w:multiLevelType w:val="hybridMultilevel"/>
+    <w:tmpl w:val="DB2CDC6E"/>
+    <w:lvl w:ilvl="0" w:tplc="0409000F">
+      <w:start w:val="1"/>
+      <w:numFmt w:val="decimal"/>
+      <w:lvlText w:val="%1."/>
+      <w:lvlJc w:val="left"/>
+      <w:pPr>
+        <w:ind w:left="720" w:hanging="360"/>
+      </w:pPr>
+      <w:rPr>
+        <w:rFonts w:hint="default"/>
+        <w:b w:val="0"/>
+        <w:u w:val="none"/>
+      </w:rPr>
+    </w:lvl>
+    <w:lvl w:ilvl="1" w:tplc="04090019" w:tentative="1">
+      <w:start w:val="1"/>
+      <w:numFmt w:val="lowerLetter"/>
+      <w:lvlText w:val="%2."/>
+      <w:lvlJc w:val="left"/>
+      <w:pPr>
+        <w:ind w:left="1440" w:hanging="360"/>
+      </w:pPr>
+    </w:lvl>
+    <w:lvl w:ilvl="2" w:tplc="0409001B" w:tentative="1">
+      <w:start w:val="1"/>
+      <w:numFmt w:val="lowerRoman"/>
+      <w:lvlText w:val="%3."/>
+      <w:lvlJc w:val="right"/>
+      <w:pPr>
+        <w:ind w:left="2160" w:hanging="180"/>
+      </w:pPr>
+    </w:lvl>
+    <w:lvl w:ilvl="3" w:tplc="0409000F" w:tentative="1">
+      <w:start w:val="1"/>
+      <w:numFmt w:val="decimal"/>
+      <w:lvlText w:val="%4."/>
+      <w:lvlJc w:val="left"/>
+      <w:pPr>
+        <w:ind w:left="2880" w:hanging="360"/>
+      </w:pPr>
+    </w:lvl>
+    <w:lvl w:ilvl="4" w:tplc="04090019" w:tentative="1">
+      <w:start w:val="1"/>
+      <w:numFmt w:val="lowerLetter"/>
+      <w:lvlText w:val="%5."/>
+      <w:lvlJc w:val="left"/>
+      <w:pPr>
+        <w:ind w:left="3600" w:hanging="360"/>
+      </w:pPr>
+    </w:lvl>
+    <w:lvl w:ilvl="5" w:tplc="0409001B" w:tentative="1">
+      <w:start w:val="1"/>
+      <w:numFmt w:val="lowerRoman"/>
+      <w:lvlText w:val="%6."/>
+      <w:lvlJc w:val="right"/>
+      <w:pPr>
+        <w:ind w:left="4320" w:hanging="180"/>
+      </w:pPr>
+    </w:lvl>
+    <w:lvl w:ilvl="6" w:tplc="0409000F" w:tentative="1">
+      <w:start w:val="1"/>
+      <w:numFmt w:val="decimal"/>
+      <w:lvlText w:val="%7."/>
+      <w:lvlJc w:val="left"/>
+      <w:pPr>
+        <w:ind w:left="5040" w:hanging="360"/>
+      </w:pPr>
+    </w:lvl>
+    <w:lvl w:ilvl="7" w:tplc="04090019" w:tentative="1">
+      <w:start w:val="1"/>
+      <w:numFmt w:val="lowerLetter"/>
+      <w:lvlText w:val="%8."/>
+      <w:lvlJc w:val="left"/>
+      <w:pPr>
+        <w:ind w:left="5760" w:hanging="360"/>
+      </w:pPr>
+    </w:lvl>
+    <w:lvl w:ilvl="8" w:tplc="0409001B" w:tentative="1">
+      <w:start w:val="1"/>
+      <w:numFmt w:val="lowerRoman"/>
+      <w:lvlText w:val="%9."/>
+      <w:lvlJc w:val="right"/>
+      <w:pPr>
+        <w:ind w:left="6480" w:hanging="180"/>
+      </w:pPr>
+    </w:lvl>
+  </w:abstractNum>
+  <w:abstractNum w:abstractNumId="8" w15:restartNumberingAfterBreak="0">
     <w:nsid w:val="65250439"/>
     <w:multiLevelType w:val="hybridMultilevel"/>
     <w:tmpl w:val="DA48771E"/>
@@ -1909,19 +2698,31 @@
     </w:lvl>
   </w:abstractNum>
   <w:num w:numId="1" w16cid:durableId="1416979270">
+    <w:abstractNumId w:val="2"/>
+  </w:num>
+  <w:num w:numId="2" w16cid:durableId="1341466963">
+    <w:abstractNumId w:val="8"/>
+  </w:num>
+  <w:num w:numId="3" w16cid:durableId="346097545">
+    <w:abstractNumId w:val="5"/>
+  </w:num>
+  <w:num w:numId="4" w16cid:durableId="1199589860">
     <w:abstractNumId w:val="1"/>
   </w:num>
-  <w:num w:numId="2" w16cid:durableId="1341466963">
+  <w:num w:numId="5" w16cid:durableId="1357928466">
+    <w:abstractNumId w:val="3"/>
+  </w:num>
+  <w:num w:numId="6" w16cid:durableId="443382319">
+    <w:abstractNumId w:val="6"/>
+  </w:num>
+  <w:num w:numId="7" w16cid:durableId="110128774">
+    <w:abstractNumId w:val="0"/>
+  </w:num>
+  <w:num w:numId="8" w16cid:durableId="2103526342">
     <w:abstractNumId w:val="4"/>
   </w:num>
-  <w:num w:numId="3" w16cid:durableId="346097545">
-    <w:abstractNumId w:val="3"/>
-  </w:num>
-  <w:num w:numId="4" w16cid:durableId="1199589860">
-    <w:abstractNumId w:val="0"/>
-  </w:num>
-  <w:num w:numId="5" w16cid:durableId="1357928466">
-    <w:abstractNumId w:val="2"/>
+  <w:num w:numId="9" w16cid:durableId="1731922556">
+    <w:abstractNumId w:val="7"/>
   </w:num>
 </w:numbering>
 </file>

</xml_diff>

<commit_message>
spring boot core and JSON
spring boot core and JSON
</commit_message>
<xml_diff>
--- a/docs/SpringBoot.docx
+++ b/docs/SpringBoot.docx
@@ -43,7 +43,25 @@
           <w:sz w:val="20"/>
           <w:szCs w:val="20"/>
         </w:rPr>
-        <w:t>Spring Boot is a java based framework.</w:t>
+        <w:t xml:space="preserve">Spring Boot is a </w:t>
+      </w:r>
+      <w:proofErr w:type="gramStart"/>
+      <w:r>
+        <w:rPr>
+          <w:bCs/>
+          <w:sz w:val="20"/>
+          <w:szCs w:val="20"/>
+        </w:rPr>
+        <w:t>java based</w:t>
+      </w:r>
+      <w:proofErr w:type="gramEnd"/>
+      <w:r>
+        <w:rPr>
+          <w:bCs/>
+          <w:sz w:val="20"/>
+          <w:szCs w:val="20"/>
+        </w:rPr>
+        <w:t xml:space="preserve"> framework.</w:t>
       </w:r>
     </w:p>
     <w:p>
@@ -65,7 +83,25 @@
           <w:sz w:val="20"/>
           <w:szCs w:val="20"/>
         </w:rPr>
-        <w:t>Spring boot is use for a faster development and also it reduce the development efforts.</w:t>
+        <w:t xml:space="preserve">Spring boot is use for a faster development and also it </w:t>
+      </w:r>
+      <w:proofErr w:type="gramStart"/>
+      <w:r>
+        <w:rPr>
+          <w:bCs/>
+          <w:sz w:val="20"/>
+          <w:szCs w:val="20"/>
+        </w:rPr>
+        <w:t>reduce</w:t>
+      </w:r>
+      <w:proofErr w:type="gramEnd"/>
+      <w:r>
+        <w:rPr>
+          <w:bCs/>
+          <w:sz w:val="20"/>
+          <w:szCs w:val="20"/>
+        </w:rPr>
+        <w:t xml:space="preserve"> the development efforts.</w:t>
       </w:r>
     </w:p>
     <w:p>
@@ -87,7 +123,25 @@
           <w:sz w:val="20"/>
           <w:szCs w:val="20"/>
         </w:rPr>
-        <w:t>Using a Spring Boot you can create a production ready application.</w:t>
+        <w:t xml:space="preserve">Using a Spring </w:t>
+      </w:r>
+      <w:proofErr w:type="gramStart"/>
+      <w:r>
+        <w:rPr>
+          <w:bCs/>
+          <w:sz w:val="20"/>
+          <w:szCs w:val="20"/>
+        </w:rPr>
+        <w:t>Boot</w:t>
+      </w:r>
+      <w:proofErr w:type="gramEnd"/>
+      <w:r>
+        <w:rPr>
+          <w:bCs/>
+          <w:sz w:val="20"/>
+          <w:szCs w:val="20"/>
+        </w:rPr>
+        <w:t xml:space="preserve"> you can create a production ready application.</w:t>
       </w:r>
     </w:p>
     <w:p>
@@ -197,7 +251,25 @@
           <w:sz w:val="20"/>
           <w:szCs w:val="20"/>
         </w:rPr>
-        <w:t>Spring framework is divided into multiple module. You can use a module as per you project requirement.</w:t>
+        <w:t xml:space="preserve">Spring framework is divided into multiple </w:t>
+      </w:r>
+      <w:proofErr w:type="gramStart"/>
+      <w:r>
+        <w:rPr>
+          <w:bCs/>
+          <w:sz w:val="20"/>
+          <w:szCs w:val="20"/>
+        </w:rPr>
+        <w:t>module</w:t>
+      </w:r>
+      <w:proofErr w:type="gramEnd"/>
+      <w:r>
+        <w:rPr>
+          <w:bCs/>
+          <w:sz w:val="20"/>
+          <w:szCs w:val="20"/>
+        </w:rPr>
+        <w:t>. You can use a module as per you project requirement.</w:t>
       </w:r>
     </w:p>
     <w:p>
@@ -518,7 +590,7 @@
           <w:szCs w:val="20"/>
         </w:rPr>
       </w:pPr>
-      <w:hyperlink r:id="rId5" w:history="1">
+      <w:hyperlink r:id="rId6" w:history="1">
         <w:r>
           <w:rPr>
             <w:rStyle w:val="Hyperlink"/>
@@ -548,7 +620,7 @@
           <w:szCs w:val="20"/>
         </w:rPr>
       </w:pPr>
-      <w:hyperlink r:id="rId6" w:history="1">
+      <w:hyperlink r:id="rId7" w:history="1">
         <w:r>
           <w:rPr>
             <w:rStyle w:val="Hyperlink"/>
@@ -740,7 +812,7 @@
           <w:szCs w:val="20"/>
         </w:rPr>
       </w:pPr>
-      <w:hyperlink r:id="rId7" w:history="1">
+      <w:hyperlink r:id="rId8" w:history="1">
         <w:r>
           <w:rPr>
             <w:rStyle w:val="Hyperlink"/>
@@ -814,7 +886,7 @@
           <w:szCs w:val="20"/>
         </w:rPr>
       </w:pPr>
-      <w:hyperlink r:id="rId8" w:history="1">
+      <w:hyperlink r:id="rId9" w:history="1">
         <w:r>
           <w:rPr>
             <w:rStyle w:val="Hyperlink"/>
@@ -875,7 +947,25 @@
           <w:sz w:val="20"/>
           <w:szCs w:val="20"/>
         </w:rPr>
-        <w:t>Is a web application which is use to create a spring boot project. Using this you can create a spring project which will be downloaded as a zip file.</w:t>
+        <w:t xml:space="preserve">Is a web application which is </w:t>
+      </w:r>
+      <w:proofErr w:type="spellStart"/>
+      <w:r>
+        <w:rPr>
+          <w:bCs/>
+          <w:sz w:val="20"/>
+          <w:szCs w:val="20"/>
+        </w:rPr>
+        <w:t>use</w:t>
+      </w:r>
+      <w:proofErr w:type="spellEnd"/>
+      <w:r>
+        <w:rPr>
+          <w:bCs/>
+          <w:sz w:val="20"/>
+          <w:szCs w:val="20"/>
+        </w:rPr>
+        <w:t xml:space="preserve"> to create a spring boot project. Using this you can create a spring project which will be downloaded as a zip file.</w:t>
       </w:r>
     </w:p>
     <w:p>
@@ -891,7 +981,7 @@
           <w:szCs w:val="20"/>
         </w:rPr>
       </w:pPr>
-      <w:hyperlink r:id="rId9" w:history="1">
+      <w:hyperlink r:id="rId10" w:history="1">
         <w:r>
           <w:rPr>
             <w:rStyle w:val="Hyperlink"/>
@@ -976,7 +1066,7 @@
                     <pic:cNvPicPr/>
                   </pic:nvPicPr>
                   <pic:blipFill>
-                    <a:blip r:embed="rId10"/>
+                    <a:blip r:embed="rId11"/>
                     <a:stretch>
                       <a:fillRect/>
                     </a:stretch>
@@ -1059,7 +1149,7 @@
           <w:szCs w:val="20"/>
         </w:rPr>
       </w:pPr>
-      <w:hyperlink r:id="rId11" w:history="1">
+      <w:hyperlink r:id="rId12" w:history="1">
         <w:r>
           <w:rPr>
             <w:rStyle w:val="Hyperlink"/>
@@ -1104,7 +1194,7 @@
                     <pic:cNvPicPr/>
                   </pic:nvPicPr>
                   <pic:blipFill>
-                    <a:blip r:embed="rId12"/>
+                    <a:blip r:embed="rId13"/>
                     <a:stretch>
                       <a:fillRect/>
                     </a:stretch>
@@ -1283,7 +1373,7 @@
                     <pic:cNvPicPr/>
                   </pic:nvPicPr>
                   <pic:blipFill>
-                    <a:blip r:embed="rId13"/>
+                    <a:blip r:embed="rId14"/>
                     <a:stretch>
                       <a:fillRect/>
                     </a:stretch>
@@ -1438,9 +1528,11 @@
           <w:numId w:val="5"/>
         </w:numPr>
       </w:pPr>
+      <w:proofErr w:type="spellStart"/>
       <w:r>
         <w:t>Autowire</w:t>
       </w:r>
+      <w:proofErr w:type="spellEnd"/>
     </w:p>
     <w:p>
       <w:pPr>
@@ -1562,7 +1654,15 @@
         </w:numPr>
       </w:pPr>
       <w:r>
-        <w:t>This configuration will be perform by spring boot internally by looking into the dependencies added inside the project.</w:t>
+        <w:t xml:space="preserve">This configuration will be </w:t>
+      </w:r>
+      <w:proofErr w:type="gramStart"/>
+      <w:r>
+        <w:t>perform</w:t>
+      </w:r>
+      <w:proofErr w:type="gramEnd"/>
+      <w:r>
+        <w:t xml:space="preserve"> by spring boot internally by looking into the dependencies added inside the project.</w:t>
       </w:r>
     </w:p>
     <w:p>
@@ -1633,7 +1733,17 @@
         </w:numPr>
       </w:pPr>
       <w:r>
-        <w:t>Spring bean classes are the java classes for which spring will create a object and also manages the java objects.</w:t>
+        <w:t xml:space="preserve">Spring bean classes are the java classes for which spring will create </w:t>
+      </w:r>
+      <w:proofErr w:type="spellStart"/>
+      <w:proofErr w:type="gramStart"/>
+      <w:r>
+        <w:t>a</w:t>
+      </w:r>
+      <w:proofErr w:type="spellEnd"/>
+      <w:proofErr w:type="gramEnd"/>
+      <w:r>
+        <w:t xml:space="preserve"> object and also manages the java objects.</w:t>
       </w:r>
     </w:p>
     <w:p>
@@ -1815,7 +1925,15 @@
         </w:rPr>
       </w:pPr>
       <w:r>
-        <w:t>This Dependency Injection can be automated by autowire process.</w:t>
+        <w:t xml:space="preserve">This Dependency Injection can be automated by </w:t>
+      </w:r>
+      <w:proofErr w:type="spellStart"/>
+      <w:r>
+        <w:t>autowire</w:t>
+      </w:r>
+      <w:proofErr w:type="spellEnd"/>
+      <w:r>
+        <w:t xml:space="preserve"> process.</w:t>
       </w:r>
     </w:p>
     <w:p>
@@ -1832,7 +1950,15 @@
         </w:rPr>
       </w:pPr>
       <w:r>
-        <w:t>@Autowire: it is a process in which spring will identify the dependency and inject those object into the java class internally</w:t>
+        <w:t xml:space="preserve">@Autowire: it is a process in which spring will identify the dependency and inject </w:t>
+      </w:r>
+      <w:proofErr w:type="gramStart"/>
+      <w:r>
+        <w:t>those object</w:t>
+      </w:r>
+      <w:proofErr w:type="gramEnd"/>
+      <w:r>
+        <w:t xml:space="preserve"> into the java class internally</w:t>
       </w:r>
       <w:r>
         <w:t xml:space="preserve"> (To make dependency injection process internally/automatically)</w:t>
@@ -1879,6 +2005,2661 @@
         </w:rPr>
         <w:t xml:space="preserve"> </w:t>
       </w:r>
+    </w:p>
+    <w:p>
+      <w:pPr>
+        <w:pStyle w:val="NoSpacing"/>
+        <w:numPr>
+          <w:ilvl w:val="0"/>
+          <w:numId w:val="10"/>
+        </w:numPr>
+      </w:pPr>
+      <w:r>
+        <w:t>Spring container will scan the project for the spring bean class.</w:t>
+      </w:r>
+    </w:p>
+    <w:p>
+      <w:pPr>
+        <w:pStyle w:val="NoSpacing"/>
+        <w:numPr>
+          <w:ilvl w:val="0"/>
+          <w:numId w:val="10"/>
+        </w:numPr>
+      </w:pPr>
+      <w:r>
+        <w:t>It will create and hold the spring bean object.</w:t>
+      </w:r>
+    </w:p>
+    <w:p>
+      <w:pPr>
+        <w:pStyle w:val="NoSpacing"/>
+        <w:numPr>
+          <w:ilvl w:val="0"/>
+          <w:numId w:val="10"/>
+        </w:numPr>
+      </w:pPr>
+      <w:r>
+        <w:t>It also manages the life cycle of the object.</w:t>
+      </w:r>
+    </w:p>
+    <w:p>
+      <w:pPr>
+        <w:pStyle w:val="NoSpacing"/>
+        <w:numPr>
+          <w:ilvl w:val="0"/>
+          <w:numId w:val="10"/>
+        </w:numPr>
+      </w:pPr>
+      <w:r>
+        <w:t xml:space="preserve">It will also </w:t>
+      </w:r>
+      <w:proofErr w:type="gramStart"/>
+      <w:r>
+        <w:t>provides</w:t>
+      </w:r>
+      <w:proofErr w:type="gramEnd"/>
+      <w:r>
+        <w:t xml:space="preserve"> the object whenever required.</w:t>
+      </w:r>
+      <w:r>
+        <w:t xml:space="preserve"> </w:t>
+      </w:r>
+    </w:p>
+    <w:p>
+      <w:pPr>
+        <w:pStyle w:val="NoSpacing"/>
+      </w:pPr>
+    </w:p>
+    <w:p>
+      <w:pPr>
+        <w:pStyle w:val="NoSpacing"/>
+        <w:rPr>
+          <w:b/>
+          <w:bCs/>
+          <w:u w:val="single"/>
+        </w:rPr>
+      </w:pPr>
+      <w:r>
+        <w:rPr>
+          <w:b/>
+          <w:bCs/>
+          <w:u w:val="single"/>
+        </w:rPr>
+        <w:lastRenderedPageBreak/>
+        <w:t>Creating object manually for spring container</w:t>
+      </w:r>
+    </w:p>
+    <w:p>
+      <w:pPr>
+        <w:pStyle w:val="NoSpacing"/>
+        <w:numPr>
+          <w:ilvl w:val="0"/>
+          <w:numId w:val="11"/>
+        </w:numPr>
+        <w:rPr>
+          <w:b/>
+          <w:bCs/>
+          <w:u w:val="single"/>
+        </w:rPr>
+      </w:pPr>
+      <w:r>
+        <w:t xml:space="preserve">The Objects of the java classes can be created manually and then </w:t>
+      </w:r>
+      <w:proofErr w:type="gramStart"/>
+      <w:r>
+        <w:t>those object</w:t>
+      </w:r>
+      <w:proofErr w:type="gramEnd"/>
+      <w:r>
+        <w:t xml:space="preserve"> can be assign to spring to for management.</w:t>
+      </w:r>
+    </w:p>
+    <w:p>
+      <w:pPr>
+        <w:pStyle w:val="NoSpacing"/>
+        <w:numPr>
+          <w:ilvl w:val="0"/>
+          <w:numId w:val="11"/>
+        </w:numPr>
+        <w:rPr>
+          <w:b/>
+          <w:bCs/>
+          <w:u w:val="single"/>
+        </w:rPr>
+      </w:pPr>
+      <w:r>
+        <w:t>To do this you have to create a method which will return the object of these type of classes and annotate that method with @Bean Annotation.</w:t>
+      </w:r>
+    </w:p>
+    <w:p>
+      <w:pPr>
+        <w:pStyle w:val="NoSpacing"/>
+        <w:numPr>
+          <w:ilvl w:val="0"/>
+          <w:numId w:val="11"/>
+        </w:numPr>
+        <w:rPr>
+          <w:b/>
+          <w:bCs/>
+          <w:u w:val="single"/>
+        </w:rPr>
+      </w:pPr>
+      <w:r>
+        <w:rPr>
+          <w:b/>
+          <w:bCs/>
+          <w:u w:val="single"/>
+        </w:rPr>
+        <w:t>Example:</w:t>
+      </w:r>
+    </w:p>
+    <w:p>
+      <w:pPr>
+        <w:pStyle w:val="ListParagraph"/>
+        <w:autoSpaceDE w:val="0"/>
+        <w:autoSpaceDN w:val="0"/>
+        <w:adjustRightInd w:val="0"/>
+        <w:spacing w:after="0" w:line="240" w:lineRule="auto"/>
+        <w:rPr>
+          <w:rFonts w:ascii="Consolas" w:hAnsi="Consolas" w:cs="Consolas"/>
+          <w:sz w:val="28"/>
+          <w:szCs w:val="28"/>
+        </w:rPr>
+      </w:pPr>
+      <w:r>
+        <w:rPr>
+          <w:rFonts w:ascii="Consolas" w:hAnsi="Consolas" w:cs="Consolas"/>
+          <w:color w:val="646464"/>
+          <w:sz w:val="28"/>
+          <w:szCs w:val="28"/>
+        </w:rPr>
+        <w:t>@Bean</w:t>
+      </w:r>
+    </w:p>
+    <w:p>
+      <w:pPr>
+        <w:pStyle w:val="ListParagraph"/>
+        <w:autoSpaceDE w:val="0"/>
+        <w:autoSpaceDN w:val="0"/>
+        <w:adjustRightInd w:val="0"/>
+        <w:spacing w:after="0" w:line="240" w:lineRule="auto"/>
+        <w:rPr>
+          <w:rFonts w:ascii="Consolas" w:hAnsi="Consolas" w:cs="Consolas"/>
+          <w:sz w:val="28"/>
+          <w:szCs w:val="28"/>
+        </w:rPr>
+      </w:pPr>
+      <w:r>
+        <w:rPr>
+          <w:rFonts w:ascii="Consolas" w:hAnsi="Consolas" w:cs="Consolas"/>
+          <w:b/>
+          <w:bCs/>
+          <w:color w:val="7F0055"/>
+          <w:sz w:val="28"/>
+          <w:szCs w:val="28"/>
+        </w:rPr>
+        <w:t>public</w:t>
+      </w:r>
+      <w:r>
+        <w:rPr>
+          <w:rFonts w:ascii="Consolas" w:hAnsi="Consolas" w:cs="Consolas"/>
+          <w:color w:val="000000"/>
+          <w:sz w:val="28"/>
+          <w:szCs w:val="28"/>
+        </w:rPr>
+        <w:t xml:space="preserve"> </w:t>
+      </w:r>
+      <w:proofErr w:type="spellStart"/>
+      <w:r>
+        <w:rPr>
+          <w:rFonts w:ascii="Consolas" w:hAnsi="Consolas" w:cs="Consolas"/>
+          <w:color w:val="000000"/>
+          <w:sz w:val="28"/>
+          <w:szCs w:val="28"/>
+          <w:shd w:val="clear" w:color="auto" w:fill="D4D4D4"/>
+        </w:rPr>
+        <w:t>DbSetup</w:t>
+      </w:r>
+      <w:proofErr w:type="spellEnd"/>
+      <w:r>
+        <w:rPr>
+          <w:rFonts w:ascii="Consolas" w:hAnsi="Consolas" w:cs="Consolas"/>
+          <w:color w:val="000000"/>
+          <w:sz w:val="28"/>
+          <w:szCs w:val="28"/>
+        </w:rPr>
+        <w:t xml:space="preserve"> </w:t>
+      </w:r>
+      <w:proofErr w:type="spellStart"/>
+      <w:proofErr w:type="gramStart"/>
+      <w:r>
+        <w:rPr>
+          <w:rFonts w:ascii="Consolas" w:hAnsi="Consolas" w:cs="Consolas"/>
+          <w:color w:val="000000"/>
+          <w:sz w:val="28"/>
+          <w:szCs w:val="28"/>
+        </w:rPr>
+        <w:t>getDbSetupObject</w:t>
+      </w:r>
+      <w:proofErr w:type="spellEnd"/>
+      <w:r>
+        <w:rPr>
+          <w:rFonts w:ascii="Consolas" w:hAnsi="Consolas" w:cs="Consolas"/>
+          <w:color w:val="000000"/>
+          <w:sz w:val="28"/>
+          <w:szCs w:val="28"/>
+        </w:rPr>
+        <w:t>(</w:t>
+      </w:r>
+      <w:proofErr w:type="gramEnd"/>
+      <w:r>
+        <w:rPr>
+          <w:rFonts w:ascii="Consolas" w:hAnsi="Consolas" w:cs="Consolas"/>
+          <w:color w:val="000000"/>
+          <w:sz w:val="28"/>
+          <w:szCs w:val="28"/>
+        </w:rPr>
+        <w:t>) {</w:t>
+      </w:r>
+    </w:p>
+    <w:p>
+      <w:pPr>
+        <w:pStyle w:val="ListParagraph"/>
+        <w:autoSpaceDE w:val="0"/>
+        <w:autoSpaceDN w:val="0"/>
+        <w:adjustRightInd w:val="0"/>
+        <w:spacing w:after="0" w:line="240" w:lineRule="auto"/>
+        <w:rPr>
+          <w:rFonts w:ascii="Consolas" w:hAnsi="Consolas" w:cs="Consolas"/>
+          <w:sz w:val="28"/>
+          <w:szCs w:val="28"/>
+        </w:rPr>
+      </w:pPr>
+      <w:r>
+        <w:rPr>
+          <w:rFonts w:ascii="Consolas" w:hAnsi="Consolas" w:cs="Consolas"/>
+          <w:color w:val="000000"/>
+          <w:sz w:val="28"/>
+          <w:szCs w:val="28"/>
+        </w:rPr>
+        <w:tab/>
+      </w:r>
+      <w:proofErr w:type="spellStart"/>
+      <w:r>
+        <w:rPr>
+          <w:rFonts w:ascii="Consolas" w:hAnsi="Consolas" w:cs="Consolas"/>
+          <w:color w:val="000000"/>
+          <w:sz w:val="28"/>
+          <w:szCs w:val="28"/>
+          <w:shd w:val="clear" w:color="auto" w:fill="D4D4D4"/>
+        </w:rPr>
+        <w:t>DbSetup</w:t>
+      </w:r>
+      <w:proofErr w:type="spellEnd"/>
+      <w:r>
+        <w:rPr>
+          <w:rFonts w:ascii="Consolas" w:hAnsi="Consolas" w:cs="Consolas"/>
+          <w:color w:val="000000"/>
+          <w:sz w:val="28"/>
+          <w:szCs w:val="28"/>
+        </w:rPr>
+        <w:t xml:space="preserve"> </w:t>
+      </w:r>
+      <w:r>
+        <w:rPr>
+          <w:rFonts w:ascii="Consolas" w:hAnsi="Consolas" w:cs="Consolas"/>
+          <w:color w:val="6A3E3E"/>
+          <w:sz w:val="28"/>
+          <w:szCs w:val="28"/>
+        </w:rPr>
+        <w:t>setup</w:t>
+      </w:r>
+      <w:r>
+        <w:rPr>
+          <w:rFonts w:ascii="Consolas" w:hAnsi="Consolas" w:cs="Consolas"/>
+          <w:color w:val="000000"/>
+          <w:sz w:val="28"/>
+          <w:szCs w:val="28"/>
+        </w:rPr>
+        <w:t xml:space="preserve"> = </w:t>
+      </w:r>
+      <w:r>
+        <w:rPr>
+          <w:rFonts w:ascii="Consolas" w:hAnsi="Consolas" w:cs="Consolas"/>
+          <w:b/>
+          <w:bCs/>
+          <w:color w:val="7F0055"/>
+          <w:sz w:val="28"/>
+          <w:szCs w:val="28"/>
+        </w:rPr>
+        <w:t>new</w:t>
+      </w:r>
+      <w:r>
+        <w:rPr>
+          <w:rFonts w:ascii="Consolas" w:hAnsi="Consolas" w:cs="Consolas"/>
+          <w:color w:val="000000"/>
+          <w:sz w:val="28"/>
+          <w:szCs w:val="28"/>
+        </w:rPr>
+        <w:t xml:space="preserve"> </w:t>
+      </w:r>
+      <w:proofErr w:type="spellStart"/>
+      <w:proofErr w:type="gramStart"/>
+      <w:r>
+        <w:rPr>
+          <w:rFonts w:ascii="Consolas" w:hAnsi="Consolas" w:cs="Consolas"/>
+          <w:color w:val="000000"/>
+          <w:sz w:val="28"/>
+          <w:szCs w:val="28"/>
+          <w:shd w:val="clear" w:color="auto" w:fill="D4D4D4"/>
+        </w:rPr>
+        <w:t>DbSetup</w:t>
+      </w:r>
+      <w:proofErr w:type="spellEnd"/>
+      <w:r>
+        <w:rPr>
+          <w:rFonts w:ascii="Consolas" w:hAnsi="Consolas" w:cs="Consolas"/>
+          <w:color w:val="000000"/>
+          <w:sz w:val="28"/>
+          <w:szCs w:val="28"/>
+        </w:rPr>
+        <w:t>(</w:t>
+      </w:r>
+      <w:proofErr w:type="gramEnd"/>
+      <w:r>
+        <w:rPr>
+          <w:rFonts w:ascii="Consolas" w:hAnsi="Consolas" w:cs="Consolas"/>
+          <w:color w:val="000000"/>
+          <w:sz w:val="28"/>
+          <w:szCs w:val="28"/>
+        </w:rPr>
+        <w:t>);</w:t>
+      </w:r>
+    </w:p>
+    <w:p>
+      <w:pPr>
+        <w:pStyle w:val="ListParagraph"/>
+        <w:autoSpaceDE w:val="0"/>
+        <w:autoSpaceDN w:val="0"/>
+        <w:adjustRightInd w:val="0"/>
+        <w:spacing w:after="0" w:line="240" w:lineRule="auto"/>
+        <w:rPr>
+          <w:rFonts w:ascii="Consolas" w:hAnsi="Consolas" w:cs="Consolas"/>
+          <w:sz w:val="28"/>
+          <w:szCs w:val="28"/>
+        </w:rPr>
+      </w:pPr>
+      <w:r>
+        <w:rPr>
+          <w:rFonts w:ascii="Consolas" w:hAnsi="Consolas" w:cs="Consolas"/>
+          <w:color w:val="000000"/>
+          <w:sz w:val="28"/>
+          <w:szCs w:val="28"/>
+        </w:rPr>
+        <w:tab/>
+      </w:r>
+      <w:proofErr w:type="spellStart"/>
+      <w:proofErr w:type="gramStart"/>
+      <w:r>
+        <w:rPr>
+          <w:rFonts w:ascii="Consolas" w:hAnsi="Consolas" w:cs="Consolas"/>
+          <w:color w:val="6A3E3E"/>
+          <w:sz w:val="28"/>
+          <w:szCs w:val="28"/>
+        </w:rPr>
+        <w:t>setup</w:t>
+      </w:r>
+      <w:r>
+        <w:rPr>
+          <w:rFonts w:ascii="Consolas" w:hAnsi="Consolas" w:cs="Consolas"/>
+          <w:color w:val="000000"/>
+          <w:sz w:val="28"/>
+          <w:szCs w:val="28"/>
+        </w:rPr>
+        <w:t>.setDBConnection</w:t>
+      </w:r>
+      <w:proofErr w:type="spellEnd"/>
+      <w:proofErr w:type="gramEnd"/>
+      <w:r>
+        <w:rPr>
+          <w:rFonts w:ascii="Consolas" w:hAnsi="Consolas" w:cs="Consolas"/>
+          <w:color w:val="000000"/>
+          <w:sz w:val="28"/>
+          <w:szCs w:val="28"/>
+        </w:rPr>
+        <w:t>();</w:t>
+      </w:r>
+    </w:p>
+    <w:p>
+      <w:pPr>
+        <w:pStyle w:val="ListParagraph"/>
+        <w:autoSpaceDE w:val="0"/>
+        <w:autoSpaceDN w:val="0"/>
+        <w:adjustRightInd w:val="0"/>
+        <w:spacing w:after="0" w:line="240" w:lineRule="auto"/>
+        <w:rPr>
+          <w:rFonts w:ascii="Consolas" w:hAnsi="Consolas" w:cs="Consolas"/>
+          <w:sz w:val="28"/>
+          <w:szCs w:val="28"/>
+        </w:rPr>
+      </w:pPr>
+      <w:r>
+        <w:rPr>
+          <w:rFonts w:ascii="Consolas" w:hAnsi="Consolas" w:cs="Consolas"/>
+          <w:color w:val="000000"/>
+          <w:sz w:val="28"/>
+          <w:szCs w:val="28"/>
+        </w:rPr>
+        <w:tab/>
+      </w:r>
+      <w:r>
+        <w:rPr>
+          <w:rFonts w:ascii="Consolas" w:hAnsi="Consolas" w:cs="Consolas"/>
+          <w:b/>
+          <w:bCs/>
+          <w:color w:val="7F0055"/>
+          <w:sz w:val="28"/>
+          <w:szCs w:val="28"/>
+        </w:rPr>
+        <w:t>return</w:t>
+      </w:r>
+      <w:r>
+        <w:rPr>
+          <w:rFonts w:ascii="Consolas" w:hAnsi="Consolas" w:cs="Consolas"/>
+          <w:color w:val="000000"/>
+          <w:sz w:val="28"/>
+          <w:szCs w:val="28"/>
+        </w:rPr>
+        <w:t xml:space="preserve"> </w:t>
+      </w:r>
+      <w:r>
+        <w:rPr>
+          <w:rFonts w:ascii="Consolas" w:hAnsi="Consolas" w:cs="Consolas"/>
+          <w:color w:val="6A3E3E"/>
+          <w:sz w:val="28"/>
+          <w:szCs w:val="28"/>
+        </w:rPr>
+        <w:t>setup</w:t>
+      </w:r>
+      <w:r>
+        <w:rPr>
+          <w:rFonts w:ascii="Consolas" w:hAnsi="Consolas" w:cs="Consolas"/>
+          <w:color w:val="000000"/>
+          <w:sz w:val="28"/>
+          <w:szCs w:val="28"/>
+        </w:rPr>
+        <w:t>;</w:t>
+      </w:r>
+    </w:p>
+    <w:p>
+      <w:pPr>
+        <w:pStyle w:val="NoSpacing"/>
+        <w:ind w:left="720"/>
+        <w:rPr>
+          <w:b/>
+          <w:bCs/>
+          <w:u w:val="single"/>
+        </w:rPr>
+      </w:pPr>
+      <w:r>
+        <w:rPr>
+          <w:rFonts w:ascii="Consolas" w:hAnsi="Consolas" w:cs="Consolas"/>
+          <w:color w:val="000000"/>
+          <w:sz w:val="28"/>
+          <w:szCs w:val="28"/>
+        </w:rPr>
+        <w:t>}</w:t>
+      </w:r>
+      <w:r>
+        <w:t xml:space="preserve">  </w:t>
+      </w:r>
+      <w:r>
+        <w:rPr>
+          <w:b/>
+          <w:bCs/>
+          <w:u w:val="single"/>
+        </w:rPr>
+        <w:t xml:space="preserve"> </w:t>
+      </w:r>
+    </w:p>
+    <w:p>
+      <w:pPr>
+        <w:pStyle w:val="NoSpacing"/>
+      </w:pPr>
+    </w:p>
+    <w:p>
+      <w:pPr>
+        <w:pStyle w:val="NoSpacing"/>
+      </w:pPr>
+    </w:p>
+    <w:p>
+      <w:pPr>
+        <w:pStyle w:val="NoSpacing"/>
+        <w:rPr>
+          <w:b/>
+          <w:bCs/>
+          <w:sz w:val="28"/>
+          <w:szCs w:val="28"/>
+          <w:u w:val="single"/>
+        </w:rPr>
+      </w:pPr>
+      <w:r>
+        <w:rPr>
+          <w:b/>
+          <w:bCs/>
+          <w:sz w:val="28"/>
+          <w:szCs w:val="28"/>
+          <w:u w:val="single"/>
+        </w:rPr>
+        <w:t>JSON</w:t>
+      </w:r>
+    </w:p>
+    <w:p>
+      <w:pPr>
+        <w:pStyle w:val="NoSpacing"/>
+        <w:numPr>
+          <w:ilvl w:val="0"/>
+          <w:numId w:val="12"/>
+        </w:numPr>
+        <w:rPr>
+          <w:sz w:val="28"/>
+          <w:szCs w:val="28"/>
+        </w:rPr>
+      </w:pPr>
+      <w:r>
+        <w:rPr>
+          <w:sz w:val="28"/>
+          <w:szCs w:val="28"/>
+        </w:rPr>
+        <w:t xml:space="preserve">JSON stands for </w:t>
+      </w:r>
+      <w:r>
+        <w:rPr>
+          <w:b/>
+          <w:bCs/>
+          <w:sz w:val="28"/>
+          <w:szCs w:val="28"/>
+          <w:u w:val="single"/>
+        </w:rPr>
+        <w:t>J</w:t>
+      </w:r>
+      <w:r>
+        <w:rPr>
+          <w:sz w:val="28"/>
+          <w:szCs w:val="28"/>
+        </w:rPr>
+        <w:t>ava</w:t>
+      </w:r>
+      <w:r>
+        <w:rPr>
+          <w:b/>
+          <w:bCs/>
+          <w:sz w:val="28"/>
+          <w:szCs w:val="28"/>
+          <w:u w:val="single"/>
+        </w:rPr>
+        <w:t>S</w:t>
+      </w:r>
+      <w:r>
+        <w:rPr>
+          <w:sz w:val="28"/>
+          <w:szCs w:val="28"/>
+        </w:rPr>
+        <w:t xml:space="preserve">cript </w:t>
+      </w:r>
+      <w:r>
+        <w:rPr>
+          <w:b/>
+          <w:bCs/>
+          <w:sz w:val="28"/>
+          <w:szCs w:val="28"/>
+          <w:u w:val="single"/>
+        </w:rPr>
+        <w:t>O</w:t>
+      </w:r>
+      <w:r>
+        <w:rPr>
+          <w:sz w:val="28"/>
+          <w:szCs w:val="28"/>
+        </w:rPr>
+        <w:t xml:space="preserve">bject </w:t>
+      </w:r>
+      <w:r>
+        <w:rPr>
+          <w:b/>
+          <w:bCs/>
+          <w:sz w:val="28"/>
+          <w:szCs w:val="28"/>
+          <w:u w:val="single"/>
+        </w:rPr>
+        <w:t>N</w:t>
+      </w:r>
+      <w:r>
+        <w:rPr>
+          <w:sz w:val="28"/>
+          <w:szCs w:val="28"/>
+        </w:rPr>
+        <w:t>otation</w:t>
+      </w:r>
+    </w:p>
+    <w:p>
+      <w:pPr>
+        <w:pStyle w:val="NoSpacing"/>
+        <w:numPr>
+          <w:ilvl w:val="0"/>
+          <w:numId w:val="12"/>
+        </w:numPr>
+        <w:rPr>
+          <w:sz w:val="28"/>
+          <w:szCs w:val="28"/>
+        </w:rPr>
+      </w:pPr>
+      <w:r>
+        <w:rPr>
+          <w:sz w:val="28"/>
+          <w:szCs w:val="28"/>
+        </w:rPr>
+        <w:t>JSON is use as a common language to communicate between the different applications based on different language or platform.</w:t>
+      </w:r>
+    </w:p>
+    <w:p>
+      <w:pPr>
+        <w:pStyle w:val="NoSpacing"/>
+        <w:numPr>
+          <w:ilvl w:val="0"/>
+          <w:numId w:val="12"/>
+        </w:numPr>
+        <w:rPr>
+          <w:sz w:val="28"/>
+          <w:szCs w:val="28"/>
+        </w:rPr>
+      </w:pPr>
+      <w:r>
+        <w:rPr>
+          <w:sz w:val="28"/>
+          <w:szCs w:val="28"/>
+        </w:rPr>
+        <w:t>JSON used in a key and value pair</w:t>
+      </w:r>
+      <w:r>
+        <w:rPr>
+          <w:sz w:val="28"/>
+          <w:szCs w:val="28"/>
+        </w:rPr>
+        <w:t xml:space="preserve"> </w:t>
+      </w:r>
+      <w:r>
+        <w:rPr>
+          <w:sz w:val="28"/>
+          <w:szCs w:val="28"/>
+        </w:rPr>
+        <w:t>forma</w:t>
+      </w:r>
+      <w:r>
+        <w:rPr>
+          <w:sz w:val="28"/>
+          <w:szCs w:val="28"/>
+        </w:rPr>
+        <w:t>t.</w:t>
+      </w:r>
+      <w:r>
+        <w:rPr>
+          <w:sz w:val="28"/>
+          <w:szCs w:val="28"/>
+        </w:rPr>
+        <w:t xml:space="preserve"> One key and value pair also known as element.</w:t>
+      </w:r>
+    </w:p>
+    <w:p>
+      <w:pPr>
+        <w:pStyle w:val="NoSpacing"/>
+        <w:numPr>
+          <w:ilvl w:val="0"/>
+          <w:numId w:val="12"/>
+        </w:numPr>
+        <w:rPr>
+          <w:sz w:val="28"/>
+          <w:szCs w:val="28"/>
+        </w:rPr>
+      </w:pPr>
+      <w:r>
+        <w:rPr>
+          <w:sz w:val="28"/>
+          <w:szCs w:val="28"/>
+        </w:rPr>
+        <w:t>In JSON key are always in String format and vales can be in String, Numeric, Boolean, JSON object or JSON array format</w:t>
+      </w:r>
+      <w:r>
+        <w:rPr>
+          <w:sz w:val="28"/>
+          <w:szCs w:val="28"/>
+        </w:rPr>
+        <w:t>.</w:t>
+      </w:r>
+    </w:p>
+    <w:p>
+      <w:pPr>
+        <w:pStyle w:val="NoSpacing"/>
+        <w:numPr>
+          <w:ilvl w:val="0"/>
+          <w:numId w:val="12"/>
+        </w:numPr>
+        <w:rPr>
+          <w:sz w:val="28"/>
+          <w:szCs w:val="28"/>
+        </w:rPr>
+      </w:pPr>
+      <w:r>
+        <w:rPr>
+          <w:sz w:val="28"/>
+          <w:szCs w:val="28"/>
+        </w:rPr>
+        <w:t xml:space="preserve">JSON can be represented in 2 </w:t>
+      </w:r>
+      <w:proofErr w:type="gramStart"/>
+      <w:r>
+        <w:rPr>
+          <w:sz w:val="28"/>
+          <w:szCs w:val="28"/>
+        </w:rPr>
+        <w:t>form</w:t>
+      </w:r>
+      <w:proofErr w:type="gramEnd"/>
+      <w:r>
+        <w:rPr>
+          <w:sz w:val="28"/>
+          <w:szCs w:val="28"/>
+        </w:rPr>
+        <w:t xml:space="preserve"> </w:t>
+      </w:r>
+    </w:p>
+    <w:p>
+      <w:pPr>
+        <w:pStyle w:val="NoSpacing"/>
+        <w:numPr>
+          <w:ilvl w:val="1"/>
+          <w:numId w:val="12"/>
+        </w:numPr>
+        <w:rPr>
+          <w:sz w:val="28"/>
+          <w:szCs w:val="28"/>
+        </w:rPr>
+      </w:pPr>
+      <w:r>
+        <w:rPr>
+          <w:sz w:val="28"/>
+          <w:szCs w:val="28"/>
+        </w:rPr>
+        <w:t>JSON Object</w:t>
+      </w:r>
+    </w:p>
+    <w:p>
+      <w:pPr>
+        <w:pStyle w:val="NoSpacing"/>
+        <w:numPr>
+          <w:ilvl w:val="1"/>
+          <w:numId w:val="12"/>
+        </w:numPr>
+        <w:rPr>
+          <w:sz w:val="28"/>
+          <w:szCs w:val="28"/>
+        </w:rPr>
+      </w:pPr>
+      <w:r>
+        <w:rPr>
+          <w:sz w:val="28"/>
+          <w:szCs w:val="28"/>
+        </w:rPr>
+        <w:t>JSON Array</w:t>
+      </w:r>
+    </w:p>
+    <w:p>
+      <w:pPr>
+        <w:pStyle w:val="NoSpacing"/>
+        <w:rPr>
+          <w:sz w:val="28"/>
+          <w:szCs w:val="28"/>
+        </w:rPr>
+      </w:pPr>
+    </w:p>
+    <w:p>
+      <w:pPr>
+        <w:rPr>
+          <w:b/>
+          <w:bCs/>
+          <w:sz w:val="28"/>
+          <w:szCs w:val="28"/>
+        </w:rPr>
+      </w:pPr>
+      <w:r>
+        <w:rPr>
+          <w:b/>
+          <w:bCs/>
+          <w:sz w:val="28"/>
+          <w:szCs w:val="28"/>
+        </w:rPr>
+        <w:br w:type="page"/>
+      </w:r>
+    </w:p>
+    <w:p>
+      <w:pPr>
+        <w:pStyle w:val="NoSpacing"/>
+        <w:rPr>
+          <w:b/>
+          <w:bCs/>
+          <w:sz w:val="28"/>
+          <w:szCs w:val="28"/>
+        </w:rPr>
+      </w:pPr>
+      <w:r>
+        <w:rPr>
+          <w:b/>
+          <w:bCs/>
+          <w:sz w:val="28"/>
+          <w:szCs w:val="28"/>
+        </w:rPr>
+        <w:lastRenderedPageBreak/>
+        <w:t>JSON Object</w:t>
+      </w:r>
+      <w:r>
+        <w:rPr>
+          <w:b/>
+          <w:bCs/>
+          <w:sz w:val="28"/>
+          <w:szCs w:val="28"/>
+        </w:rPr>
+        <w:t>:</w:t>
+      </w:r>
+    </w:p>
+    <w:p>
+      <w:pPr>
+        <w:pStyle w:val="NoSpacing"/>
+        <w:numPr>
+          <w:ilvl w:val="0"/>
+          <w:numId w:val="13"/>
+        </w:numPr>
+        <w:rPr>
+          <w:sz w:val="28"/>
+          <w:szCs w:val="28"/>
+        </w:rPr>
+      </w:pPr>
+      <w:r>
+        <w:rPr>
+          <w:sz w:val="28"/>
+          <w:szCs w:val="28"/>
+        </w:rPr>
+        <w:t>JSON object can have a key and value pairs.</w:t>
+      </w:r>
+    </w:p>
+    <w:p>
+      <w:pPr>
+        <w:pStyle w:val="NoSpacing"/>
+        <w:numPr>
+          <w:ilvl w:val="0"/>
+          <w:numId w:val="13"/>
+        </w:numPr>
+        <w:rPr>
+          <w:sz w:val="28"/>
+          <w:szCs w:val="28"/>
+        </w:rPr>
+      </w:pPr>
+      <w:r>
+        <w:rPr>
+          <w:sz w:val="28"/>
+          <w:szCs w:val="28"/>
+        </w:rPr>
+        <w:t>JSON Object will be represented by curly brackets.</w:t>
+      </w:r>
+    </w:p>
+    <w:p>
+      <w:pPr>
+        <w:pStyle w:val="NoSpacing"/>
+        <w:numPr>
+          <w:ilvl w:val="0"/>
+          <w:numId w:val="13"/>
+        </w:numPr>
+        <w:rPr>
+          <w:sz w:val="28"/>
+          <w:szCs w:val="28"/>
+        </w:rPr>
+      </w:pPr>
+      <w:r>
+        <w:rPr>
+          <w:sz w:val="28"/>
+          <w:szCs w:val="28"/>
+        </w:rPr>
+        <w:t>Symbol:</w:t>
+      </w:r>
+    </w:p>
+    <w:p>
+      <w:pPr>
+        <w:pStyle w:val="NoSpacing"/>
+        <w:ind w:left="720"/>
+        <w:rPr>
+          <w:sz w:val="28"/>
+          <w:szCs w:val="28"/>
+        </w:rPr>
+      </w:pPr>
+      <w:r>
+        <w:rPr>
+          <w:sz w:val="28"/>
+          <w:szCs w:val="28"/>
+        </w:rPr>
+        <w:t>{</w:t>
+      </w:r>
+    </w:p>
+    <w:p>
+      <w:pPr>
+        <w:pStyle w:val="NoSpacing"/>
+        <w:ind w:left="720"/>
+        <w:rPr>
+          <w:sz w:val="28"/>
+          <w:szCs w:val="28"/>
+        </w:rPr>
+      </w:pPr>
+      <w:r>
+        <w:rPr>
+          <w:sz w:val="28"/>
+          <w:szCs w:val="28"/>
+        </w:rPr>
+        <w:tab/>
+        <w:t>“Key”: value</w:t>
+      </w:r>
+      <w:r>
+        <w:rPr>
+          <w:sz w:val="28"/>
+          <w:szCs w:val="28"/>
+        </w:rPr>
+        <w:tab/>
+      </w:r>
+    </w:p>
+    <w:p>
+      <w:pPr>
+        <w:pStyle w:val="NoSpacing"/>
+        <w:ind w:left="720"/>
+        <w:rPr>
+          <w:sz w:val="28"/>
+          <w:szCs w:val="28"/>
+        </w:rPr>
+      </w:pPr>
+      <w:r>
+        <w:rPr>
+          <w:sz w:val="28"/>
+          <w:szCs w:val="28"/>
+        </w:rPr>
+        <w:t>}</w:t>
+      </w:r>
+    </w:p>
+    <w:p>
+      <w:pPr>
+        <w:pStyle w:val="NoSpacing"/>
+        <w:rPr>
+          <w:sz w:val="28"/>
+          <w:szCs w:val="28"/>
+        </w:rPr>
+      </w:pPr>
+    </w:p>
+    <w:p>
+      <w:pPr>
+        <w:pStyle w:val="NoSpacing"/>
+        <w:rPr>
+          <w:b/>
+          <w:bCs/>
+          <w:sz w:val="28"/>
+          <w:szCs w:val="28"/>
+        </w:rPr>
+      </w:pPr>
+      <w:r>
+        <w:rPr>
+          <w:b/>
+          <w:bCs/>
+          <w:sz w:val="28"/>
+          <w:szCs w:val="28"/>
+        </w:rPr>
+        <w:t>JSON Array:</w:t>
+      </w:r>
+    </w:p>
+    <w:p>
+      <w:pPr>
+        <w:pStyle w:val="NoSpacing"/>
+        <w:numPr>
+          <w:ilvl w:val="0"/>
+          <w:numId w:val="14"/>
+        </w:numPr>
+        <w:rPr>
+          <w:sz w:val="28"/>
+          <w:szCs w:val="28"/>
+        </w:rPr>
+      </w:pPr>
+      <w:r>
+        <w:rPr>
+          <w:sz w:val="28"/>
+          <w:szCs w:val="28"/>
+        </w:rPr>
+        <w:t>JSON array can have a group of values or group of JSON Objects</w:t>
+      </w:r>
+    </w:p>
+    <w:p>
+      <w:pPr>
+        <w:pStyle w:val="NoSpacing"/>
+        <w:numPr>
+          <w:ilvl w:val="0"/>
+          <w:numId w:val="14"/>
+        </w:numPr>
+        <w:rPr>
+          <w:sz w:val="28"/>
+          <w:szCs w:val="28"/>
+        </w:rPr>
+      </w:pPr>
+      <w:r>
+        <w:rPr>
+          <w:sz w:val="28"/>
+          <w:szCs w:val="28"/>
+        </w:rPr>
+        <w:t>JSON array will be represented by square bracket</w:t>
+      </w:r>
+    </w:p>
+    <w:p>
+      <w:pPr>
+        <w:pStyle w:val="NoSpacing"/>
+        <w:numPr>
+          <w:ilvl w:val="0"/>
+          <w:numId w:val="14"/>
+        </w:numPr>
+        <w:rPr>
+          <w:sz w:val="28"/>
+          <w:szCs w:val="28"/>
+        </w:rPr>
+      </w:pPr>
+      <w:r>
+        <w:rPr>
+          <w:sz w:val="28"/>
+          <w:szCs w:val="28"/>
+        </w:rPr>
+        <w:t>Symbol:</w:t>
+      </w:r>
+    </w:p>
+    <w:p>
+      <w:pPr>
+        <w:pStyle w:val="NoSpacing"/>
+        <w:ind w:left="720"/>
+        <w:rPr>
+          <w:sz w:val="28"/>
+          <w:szCs w:val="28"/>
+        </w:rPr>
+      </w:pPr>
+      <w:proofErr w:type="gramStart"/>
+      <w:r>
+        <w:rPr>
+          <w:sz w:val="28"/>
+          <w:szCs w:val="28"/>
+        </w:rPr>
+        <w:t>[  value</w:t>
+      </w:r>
+      <w:proofErr w:type="gramEnd"/>
+      <w:r>
+        <w:rPr>
+          <w:sz w:val="28"/>
+          <w:szCs w:val="28"/>
+        </w:rPr>
+        <w:t xml:space="preserve">1, value2, … ]  </w:t>
+      </w:r>
+    </w:p>
+    <w:p>
+      <w:pPr>
+        <w:pStyle w:val="NoSpacing"/>
+        <w:ind w:left="720"/>
+        <w:rPr>
+          <w:sz w:val="28"/>
+          <w:szCs w:val="28"/>
+        </w:rPr>
+      </w:pPr>
+    </w:p>
+    <w:p>
+      <w:pPr>
+        <w:pStyle w:val="NoSpacing"/>
+        <w:ind w:left="720"/>
+        <w:rPr>
+          <w:sz w:val="28"/>
+          <w:szCs w:val="28"/>
+        </w:rPr>
+      </w:pPr>
+      <w:r>
+        <w:rPr>
+          <w:sz w:val="28"/>
+          <w:szCs w:val="28"/>
+        </w:rPr>
+        <w:t xml:space="preserve">[  </w:t>
+      </w:r>
+    </w:p>
+    <w:p>
+      <w:pPr>
+        <w:pStyle w:val="NoSpacing"/>
+        <w:ind w:left="720"/>
+        <w:rPr>
+          <w:sz w:val="28"/>
+          <w:szCs w:val="28"/>
+        </w:rPr>
+      </w:pPr>
+      <w:r>
+        <w:rPr>
+          <w:sz w:val="28"/>
+          <w:szCs w:val="28"/>
+        </w:rPr>
+        <w:tab/>
+        <w:t>{</w:t>
+      </w:r>
+    </w:p>
+    <w:p>
+      <w:pPr>
+        <w:pStyle w:val="NoSpacing"/>
+        <w:ind w:left="720" w:firstLine="720"/>
+        <w:rPr>
+          <w:sz w:val="28"/>
+          <w:szCs w:val="28"/>
+        </w:rPr>
+      </w:pPr>
+      <w:r>
+        <w:rPr>
+          <w:sz w:val="28"/>
+          <w:szCs w:val="28"/>
+        </w:rPr>
+        <w:tab/>
+      </w:r>
+      <w:proofErr w:type="spellStart"/>
+      <w:r>
+        <w:rPr>
+          <w:sz w:val="28"/>
+          <w:szCs w:val="28"/>
+        </w:rPr>
+        <w:t>Key:value</w:t>
+      </w:r>
+      <w:proofErr w:type="spellEnd"/>
+    </w:p>
+    <w:p>
+      <w:pPr>
+        <w:pStyle w:val="NoSpacing"/>
+        <w:ind w:left="720" w:firstLine="720"/>
+        <w:rPr>
+          <w:sz w:val="28"/>
+          <w:szCs w:val="28"/>
+        </w:rPr>
+      </w:pPr>
+      <w:r>
+        <w:rPr>
+          <w:sz w:val="28"/>
+          <w:szCs w:val="28"/>
+        </w:rPr>
+        <w:t>},</w:t>
+      </w:r>
+    </w:p>
+    <w:p>
+      <w:pPr>
+        <w:pStyle w:val="NoSpacing"/>
+        <w:ind w:left="720" w:firstLine="720"/>
+        <w:rPr>
+          <w:sz w:val="28"/>
+          <w:szCs w:val="28"/>
+        </w:rPr>
+      </w:pPr>
+      <w:r>
+        <w:rPr>
+          <w:sz w:val="28"/>
+          <w:szCs w:val="28"/>
+        </w:rPr>
+        <w:t>{</w:t>
+      </w:r>
+    </w:p>
+    <w:p>
+      <w:pPr>
+        <w:pStyle w:val="NoSpacing"/>
+        <w:ind w:left="720" w:firstLine="720"/>
+        <w:rPr>
+          <w:sz w:val="28"/>
+          <w:szCs w:val="28"/>
+        </w:rPr>
+      </w:pPr>
+      <w:r>
+        <w:rPr>
+          <w:sz w:val="28"/>
+          <w:szCs w:val="28"/>
+        </w:rPr>
+        <w:tab/>
+      </w:r>
+      <w:proofErr w:type="spellStart"/>
+      <w:r>
+        <w:rPr>
+          <w:sz w:val="28"/>
+          <w:szCs w:val="28"/>
+        </w:rPr>
+        <w:t>Key:value</w:t>
+      </w:r>
+      <w:proofErr w:type="spellEnd"/>
+    </w:p>
+    <w:p>
+      <w:pPr>
+        <w:pStyle w:val="NoSpacing"/>
+        <w:ind w:left="720" w:firstLine="720"/>
+        <w:rPr>
+          <w:sz w:val="28"/>
+          <w:szCs w:val="28"/>
+        </w:rPr>
+      </w:pPr>
+      <w:r>
+        <w:rPr>
+          <w:sz w:val="28"/>
+          <w:szCs w:val="28"/>
+        </w:rPr>
+        <w:t>}</w:t>
+      </w:r>
+    </w:p>
+    <w:p>
+      <w:pPr>
+        <w:pStyle w:val="NoSpacing"/>
+        <w:ind w:left="720"/>
+        <w:rPr>
+          <w:sz w:val="28"/>
+          <w:szCs w:val="28"/>
+        </w:rPr>
+      </w:pPr>
+      <w:r>
+        <w:rPr>
+          <w:sz w:val="28"/>
+          <w:szCs w:val="28"/>
+        </w:rPr>
+        <w:t xml:space="preserve">]  </w:t>
+      </w:r>
+    </w:p>
+    <w:p>
+      <w:pPr>
+        <w:pStyle w:val="NoSpacing"/>
+        <w:rPr>
+          <w:sz w:val="28"/>
+          <w:szCs w:val="28"/>
+        </w:rPr>
+      </w:pPr>
+    </w:p>
+    <w:p>
+      <w:pPr>
+        <w:pStyle w:val="NoSpacing"/>
+        <w:rPr>
+          <w:sz w:val="28"/>
+          <w:szCs w:val="28"/>
+        </w:rPr>
+      </w:pPr>
+      <w:r>
+        <w:rPr>
+          <w:sz w:val="28"/>
+          <w:szCs w:val="28"/>
+        </w:rPr>
+        <w:t>Examples of JSON</w:t>
+      </w:r>
+    </w:p>
+    <w:p>
+      <w:pPr>
+        <w:pStyle w:val="NoSpacing"/>
+        <w:rPr>
+          <w:b/>
+          <w:bCs/>
+          <w:sz w:val="28"/>
+          <w:szCs w:val="28"/>
+          <w:u w:val="single"/>
+        </w:rPr>
+      </w:pPr>
+      <w:r>
+        <w:rPr>
+          <w:sz w:val="28"/>
+          <w:szCs w:val="28"/>
+        </w:rPr>
+        <w:tab/>
+      </w:r>
+      <w:r>
+        <w:rPr>
+          <w:b/>
+          <w:bCs/>
+          <w:sz w:val="28"/>
+          <w:szCs w:val="28"/>
+          <w:u w:val="single"/>
+        </w:rPr>
+        <w:t>JSON Object</w:t>
+      </w:r>
+    </w:p>
+    <w:p>
+      <w:pPr>
+        <w:pStyle w:val="NoSpacing"/>
+        <w:rPr>
+          <w:sz w:val="28"/>
+          <w:szCs w:val="28"/>
+        </w:rPr>
+      </w:pPr>
+      <w:r>
+        <w:rPr>
+          <w:sz w:val="28"/>
+          <w:szCs w:val="28"/>
+        </w:rPr>
+        <w:tab/>
+        <w:t>{</w:t>
+      </w:r>
+    </w:p>
+    <w:p>
+      <w:pPr>
+        <w:pStyle w:val="NoSpacing"/>
+        <w:rPr>
+          <w:sz w:val="28"/>
+          <w:szCs w:val="28"/>
+        </w:rPr>
+      </w:pPr>
+      <w:r>
+        <w:rPr>
+          <w:sz w:val="28"/>
+          <w:szCs w:val="28"/>
+        </w:rPr>
+        <w:tab/>
+      </w:r>
+      <w:r>
+        <w:rPr>
+          <w:sz w:val="28"/>
+          <w:szCs w:val="28"/>
+        </w:rPr>
+        <w:tab/>
+        <w:t>“</w:t>
+      </w:r>
+      <w:r>
+        <w:rPr>
+          <w:sz w:val="28"/>
+          <w:szCs w:val="28"/>
+        </w:rPr>
+        <w:t>n</w:t>
+      </w:r>
+      <w:r>
+        <w:rPr>
+          <w:sz w:val="28"/>
+          <w:szCs w:val="28"/>
+        </w:rPr>
+        <w:t>ame”:</w:t>
+      </w:r>
+      <w:r>
+        <w:rPr>
+          <w:sz w:val="28"/>
+          <w:szCs w:val="28"/>
+        </w:rPr>
+        <w:t xml:space="preserve"> “</w:t>
+      </w:r>
+      <w:proofErr w:type="spellStart"/>
+      <w:r>
+        <w:rPr>
+          <w:sz w:val="28"/>
+          <w:szCs w:val="28"/>
+        </w:rPr>
+        <w:t>Abc</w:t>
+      </w:r>
+      <w:proofErr w:type="spellEnd"/>
+      <w:r>
+        <w:rPr>
+          <w:sz w:val="28"/>
+          <w:szCs w:val="28"/>
+        </w:rPr>
+        <w:t>”,</w:t>
+      </w:r>
+    </w:p>
+    <w:p>
+      <w:pPr>
+        <w:pStyle w:val="NoSpacing"/>
+        <w:rPr>
+          <w:sz w:val="28"/>
+          <w:szCs w:val="28"/>
+        </w:rPr>
+      </w:pPr>
+      <w:r>
+        <w:rPr>
+          <w:sz w:val="28"/>
+          <w:szCs w:val="28"/>
+        </w:rPr>
+        <w:tab/>
+      </w:r>
+      <w:r>
+        <w:rPr>
+          <w:sz w:val="28"/>
+          <w:szCs w:val="28"/>
+        </w:rPr>
+        <w:tab/>
+        <w:t>“</w:t>
+      </w:r>
+      <w:proofErr w:type="spellStart"/>
+      <w:r>
+        <w:rPr>
+          <w:sz w:val="28"/>
+          <w:szCs w:val="28"/>
+        </w:rPr>
+        <w:t>nickName</w:t>
+      </w:r>
+      <w:proofErr w:type="spellEnd"/>
+      <w:r>
+        <w:rPr>
+          <w:sz w:val="28"/>
+          <w:szCs w:val="28"/>
+        </w:rPr>
+        <w:t>”</w:t>
+      </w:r>
+      <w:proofErr w:type="gramStart"/>
+      <w:r>
+        <w:rPr>
+          <w:sz w:val="28"/>
+          <w:szCs w:val="28"/>
+        </w:rPr>
+        <w:t>:”</w:t>
+      </w:r>
+      <w:proofErr w:type="spellStart"/>
+      <w:r>
+        <w:rPr>
+          <w:sz w:val="28"/>
+          <w:szCs w:val="28"/>
+        </w:rPr>
+        <w:t>Abc</w:t>
+      </w:r>
+      <w:proofErr w:type="spellEnd"/>
+      <w:proofErr w:type="gramEnd"/>
+      <w:r>
+        <w:rPr>
+          <w:sz w:val="28"/>
+          <w:szCs w:val="28"/>
+        </w:rPr>
+        <w:t>”,</w:t>
+      </w:r>
+    </w:p>
+    <w:p>
+      <w:pPr>
+        <w:pStyle w:val="NoSpacing"/>
+        <w:rPr>
+          <w:sz w:val="28"/>
+          <w:szCs w:val="28"/>
+        </w:rPr>
+      </w:pPr>
+      <w:r>
+        <w:rPr>
+          <w:sz w:val="28"/>
+          <w:szCs w:val="28"/>
+        </w:rPr>
+        <w:tab/>
+      </w:r>
+      <w:r>
+        <w:rPr>
+          <w:sz w:val="28"/>
+          <w:szCs w:val="28"/>
+        </w:rPr>
+        <w:tab/>
+        <w:t>“email”: “</w:t>
+      </w:r>
+      <w:hyperlink r:id="rId15" w:history="1">
+        <w:r>
+          <w:rPr>
+            <w:rStyle w:val="Hyperlink"/>
+            <w:sz w:val="28"/>
+            <w:szCs w:val="28"/>
+          </w:rPr>
+          <w:t>abc@gmail.com</w:t>
+        </w:r>
+      </w:hyperlink>
+      <w:r>
+        <w:rPr>
+          <w:sz w:val="28"/>
+          <w:szCs w:val="28"/>
+        </w:rPr>
+        <w:t>”,</w:t>
+      </w:r>
+    </w:p>
+    <w:p>
+      <w:pPr>
+        <w:pStyle w:val="NoSpacing"/>
+        <w:rPr>
+          <w:sz w:val="28"/>
+          <w:szCs w:val="28"/>
+        </w:rPr>
+      </w:pPr>
+      <w:r>
+        <w:rPr>
+          <w:sz w:val="28"/>
+          <w:szCs w:val="28"/>
+        </w:rPr>
+        <w:tab/>
+      </w:r>
+      <w:r>
+        <w:rPr>
+          <w:sz w:val="28"/>
+          <w:szCs w:val="28"/>
+        </w:rPr>
+        <w:tab/>
+        <w:t>“contact”:998877667788,</w:t>
+      </w:r>
+    </w:p>
+    <w:p>
+      <w:pPr>
+        <w:pStyle w:val="NoSpacing"/>
+        <w:rPr>
+          <w:sz w:val="28"/>
+          <w:szCs w:val="28"/>
+        </w:rPr>
+      </w:pPr>
+      <w:r>
+        <w:rPr>
+          <w:sz w:val="28"/>
+          <w:szCs w:val="28"/>
+        </w:rPr>
+        <w:tab/>
+      </w:r>
+      <w:r>
+        <w:rPr>
+          <w:sz w:val="28"/>
+          <w:szCs w:val="28"/>
+        </w:rPr>
+        <w:tab/>
+        <w:t>“salary”: 45645.45,</w:t>
+      </w:r>
+    </w:p>
+    <w:p>
+      <w:pPr>
+        <w:pStyle w:val="NoSpacing"/>
+        <w:rPr>
+          <w:sz w:val="28"/>
+          <w:szCs w:val="28"/>
+        </w:rPr>
+      </w:pPr>
+      <w:r>
+        <w:rPr>
+          <w:sz w:val="28"/>
+          <w:szCs w:val="28"/>
+        </w:rPr>
+        <w:tab/>
+      </w:r>
+      <w:r>
+        <w:rPr>
+          <w:sz w:val="28"/>
+          <w:szCs w:val="28"/>
+        </w:rPr>
+        <w:tab/>
+        <w:t>“status”: “Active</w:t>
+      </w:r>
+      <w:r>
+        <w:rPr>
+          <w:sz w:val="28"/>
+          <w:szCs w:val="28"/>
+        </w:rPr>
+        <w:t>”</w:t>
+      </w:r>
+      <w:r>
+        <w:rPr>
+          <w:sz w:val="28"/>
+          <w:szCs w:val="28"/>
+        </w:rPr>
+        <w:t>,</w:t>
+      </w:r>
+    </w:p>
+    <w:p>
+      <w:pPr>
+        <w:pStyle w:val="NoSpacing"/>
+        <w:rPr>
+          <w:sz w:val="28"/>
+          <w:szCs w:val="28"/>
+        </w:rPr>
+      </w:pPr>
+      <w:r>
+        <w:rPr>
+          <w:sz w:val="28"/>
+          <w:szCs w:val="28"/>
+        </w:rPr>
+        <w:tab/>
+      </w:r>
+      <w:r>
+        <w:rPr>
+          <w:sz w:val="28"/>
+          <w:szCs w:val="28"/>
+        </w:rPr>
+        <w:tab/>
+        <w:t>“</w:t>
+      </w:r>
+      <w:proofErr w:type="spellStart"/>
+      <w:r>
+        <w:rPr>
+          <w:sz w:val="28"/>
+          <w:szCs w:val="28"/>
+        </w:rPr>
+        <w:t>isCurrentEmp</w:t>
+      </w:r>
+      <w:proofErr w:type="spellEnd"/>
+      <w:r>
+        <w:rPr>
+          <w:sz w:val="28"/>
+          <w:szCs w:val="28"/>
+        </w:rPr>
+        <w:t>”: true</w:t>
+      </w:r>
+    </w:p>
+    <w:p>
+      <w:pPr>
+        <w:pStyle w:val="NoSpacing"/>
+        <w:rPr>
+          <w:sz w:val="28"/>
+          <w:szCs w:val="28"/>
+        </w:rPr>
+      </w:pPr>
+      <w:r>
+        <w:rPr>
+          <w:sz w:val="28"/>
+          <w:szCs w:val="28"/>
+        </w:rPr>
+        <w:tab/>
+        <w:t>}</w:t>
+      </w:r>
+    </w:p>
+    <w:p>
+      <w:pPr>
+        <w:pStyle w:val="NoSpacing"/>
+        <w:rPr>
+          <w:sz w:val="28"/>
+          <w:szCs w:val="28"/>
+        </w:rPr>
+      </w:pPr>
+      <w:r>
+        <w:rPr>
+          <w:sz w:val="28"/>
+          <w:szCs w:val="28"/>
+        </w:rPr>
+        <w:br w:type="page"/>
+      </w:r>
+    </w:p>
+    <w:p>
+      <w:pPr>
+        <w:pStyle w:val="NoSpacing"/>
+        <w:rPr>
+          <w:b/>
+          <w:bCs/>
+          <w:sz w:val="28"/>
+          <w:szCs w:val="28"/>
+          <w:u w:val="single"/>
+        </w:rPr>
+      </w:pPr>
+      <w:r>
+        <w:rPr>
+          <w:b/>
+          <w:bCs/>
+          <w:sz w:val="28"/>
+          <w:szCs w:val="28"/>
+          <w:u w:val="single"/>
+        </w:rPr>
+        <w:lastRenderedPageBreak/>
+        <w:t>JSON Array</w:t>
+      </w:r>
+    </w:p>
+    <w:p>
+      <w:pPr>
+        <w:pStyle w:val="NoSpacing"/>
+        <w:rPr>
+          <w:sz w:val="28"/>
+          <w:szCs w:val="28"/>
+        </w:rPr>
+      </w:pPr>
+      <w:r>
+        <w:rPr>
+          <w:sz w:val="28"/>
+          <w:szCs w:val="28"/>
+        </w:rPr>
+        <w:tab/>
+      </w:r>
+      <w:bookmarkStart w:id="0" w:name="_Hlk132273757"/>
+      <w:r>
+        <w:rPr>
+          <w:sz w:val="28"/>
+          <w:szCs w:val="28"/>
+        </w:rPr>
+        <w:t>[76.67, 45.67, 76.5, 88,44]</w:t>
+      </w:r>
+      <w:bookmarkEnd w:id="0"/>
+    </w:p>
+    <w:p>
+      <w:pPr>
+        <w:pStyle w:val="NoSpacing"/>
+        <w:rPr>
+          <w:sz w:val="28"/>
+          <w:szCs w:val="28"/>
+        </w:rPr>
+      </w:pPr>
+      <w:r>
+        <w:rPr>
+          <w:sz w:val="28"/>
+          <w:szCs w:val="28"/>
+        </w:rPr>
+        <w:tab/>
+      </w:r>
+    </w:p>
+    <w:p>
+      <w:pPr>
+        <w:pStyle w:val="NoSpacing"/>
+        <w:rPr>
+          <w:sz w:val="28"/>
+          <w:szCs w:val="28"/>
+        </w:rPr>
+      </w:pPr>
+      <w:r>
+        <w:rPr>
+          <w:sz w:val="28"/>
+          <w:szCs w:val="28"/>
+        </w:rPr>
+        <w:tab/>
+      </w:r>
+      <w:r>
+        <w:rPr>
+          <w:sz w:val="28"/>
+          <w:szCs w:val="28"/>
+        </w:rPr>
+        <w:t>[</w:t>
+      </w:r>
+      <w:r>
+        <w:rPr>
+          <w:sz w:val="28"/>
+          <w:szCs w:val="28"/>
+        </w:rPr>
+        <w:t>“</w:t>
+      </w:r>
+      <w:proofErr w:type="spellStart"/>
+      <w:r>
+        <w:rPr>
+          <w:sz w:val="28"/>
+          <w:szCs w:val="28"/>
+        </w:rPr>
+        <w:t>Abc</w:t>
+      </w:r>
+      <w:proofErr w:type="spellEnd"/>
+      <w:r>
+        <w:rPr>
+          <w:sz w:val="28"/>
+          <w:szCs w:val="28"/>
+        </w:rPr>
+        <w:t>”, “</w:t>
+      </w:r>
+      <w:proofErr w:type="spellStart"/>
+      <w:r>
+        <w:rPr>
+          <w:sz w:val="28"/>
+          <w:szCs w:val="28"/>
+        </w:rPr>
+        <w:t>Xyz</w:t>
+      </w:r>
+      <w:proofErr w:type="spellEnd"/>
+      <w:r>
+        <w:rPr>
+          <w:sz w:val="28"/>
+          <w:szCs w:val="28"/>
+        </w:rPr>
+        <w:t>”, “</w:t>
+      </w:r>
+      <w:proofErr w:type="spellStart"/>
+      <w:r>
+        <w:rPr>
+          <w:sz w:val="28"/>
+          <w:szCs w:val="28"/>
+        </w:rPr>
+        <w:t>Pqr</w:t>
+      </w:r>
+      <w:proofErr w:type="spellEnd"/>
+      <w:r>
+        <w:rPr>
+          <w:sz w:val="28"/>
+          <w:szCs w:val="28"/>
+        </w:rPr>
+        <w:t>”</w:t>
+      </w:r>
+      <w:r>
+        <w:rPr>
+          <w:sz w:val="28"/>
+          <w:szCs w:val="28"/>
+        </w:rPr>
+        <w:t>]</w:t>
+      </w:r>
+    </w:p>
+    <w:p>
+      <w:pPr>
+        <w:pStyle w:val="NoSpacing"/>
+        <w:rPr>
+          <w:sz w:val="28"/>
+          <w:szCs w:val="28"/>
+        </w:rPr>
+      </w:pPr>
+    </w:p>
+    <w:p>
+      <w:pPr>
+        <w:pStyle w:val="NoSpacing"/>
+        <w:rPr>
+          <w:sz w:val="28"/>
+          <w:szCs w:val="28"/>
+        </w:rPr>
+      </w:pPr>
+    </w:p>
+    <w:p>
+      <w:pPr>
+        <w:pStyle w:val="NoSpacing"/>
+        <w:rPr>
+          <w:sz w:val="28"/>
+          <w:szCs w:val="28"/>
+        </w:rPr>
+      </w:pPr>
+      <w:r>
+        <w:rPr>
+          <w:sz w:val="28"/>
+          <w:szCs w:val="28"/>
+        </w:rPr>
+        <w:t>{</w:t>
+      </w:r>
+    </w:p>
+    <w:p>
+      <w:pPr>
+        <w:pStyle w:val="NoSpacing"/>
+        <w:rPr>
+          <w:sz w:val="28"/>
+          <w:szCs w:val="28"/>
+        </w:rPr>
+      </w:pPr>
+      <w:r>
+        <w:rPr>
+          <w:sz w:val="28"/>
+          <w:szCs w:val="28"/>
+        </w:rPr>
+        <w:tab/>
+        <w:t>“name”: “</w:t>
+      </w:r>
+      <w:proofErr w:type="spellStart"/>
+      <w:r>
+        <w:rPr>
+          <w:sz w:val="28"/>
+          <w:szCs w:val="28"/>
+        </w:rPr>
+        <w:t>Xyz</w:t>
+      </w:r>
+      <w:proofErr w:type="spellEnd"/>
+      <w:r>
+        <w:rPr>
+          <w:sz w:val="28"/>
+          <w:szCs w:val="28"/>
+        </w:rPr>
+        <w:t>”,</w:t>
+      </w:r>
+    </w:p>
+    <w:p>
+      <w:pPr>
+        <w:pStyle w:val="NoSpacing"/>
+        <w:rPr>
+          <w:sz w:val="28"/>
+          <w:szCs w:val="28"/>
+        </w:rPr>
+      </w:pPr>
+      <w:r>
+        <w:rPr>
+          <w:sz w:val="28"/>
+          <w:szCs w:val="28"/>
+        </w:rPr>
+        <w:tab/>
+        <w:t>“</w:t>
+      </w:r>
+      <w:r>
+        <w:rPr>
+          <w:sz w:val="28"/>
+          <w:szCs w:val="28"/>
+        </w:rPr>
+        <w:t>contact</w:t>
+      </w:r>
+      <w:r>
+        <w:rPr>
+          <w:sz w:val="28"/>
+          <w:szCs w:val="28"/>
+        </w:rPr>
+        <w:t>”: 8987799797,</w:t>
+      </w:r>
+    </w:p>
+    <w:p>
+      <w:pPr>
+        <w:pStyle w:val="NoSpacing"/>
+        <w:rPr>
+          <w:sz w:val="28"/>
+          <w:szCs w:val="28"/>
+        </w:rPr>
+      </w:pPr>
+      <w:r>
+        <w:rPr>
+          <w:sz w:val="28"/>
+          <w:szCs w:val="28"/>
+        </w:rPr>
+        <w:tab/>
+        <w:t>“skills”: [“Java</w:t>
+      </w:r>
+      <w:proofErr w:type="gramStart"/>
+      <w:r>
+        <w:rPr>
+          <w:sz w:val="28"/>
+          <w:szCs w:val="28"/>
+        </w:rPr>
+        <w:t>” ,”Html</w:t>
+      </w:r>
+      <w:proofErr w:type="gramEnd"/>
+      <w:r>
+        <w:rPr>
+          <w:sz w:val="28"/>
+          <w:szCs w:val="28"/>
+        </w:rPr>
+        <w:t>” ,”CSS” ,”JS”]</w:t>
+      </w:r>
+      <w:r>
+        <w:rPr>
+          <w:sz w:val="28"/>
+          <w:szCs w:val="28"/>
+        </w:rPr>
+        <w:t>,</w:t>
+      </w:r>
+    </w:p>
+    <w:p>
+      <w:pPr>
+        <w:pStyle w:val="NoSpacing"/>
+        <w:rPr>
+          <w:sz w:val="28"/>
+          <w:szCs w:val="28"/>
+        </w:rPr>
+      </w:pPr>
+      <w:r>
+        <w:rPr>
+          <w:sz w:val="28"/>
+          <w:szCs w:val="28"/>
+        </w:rPr>
+        <w:tab/>
+        <w:t>“address”: {</w:t>
+      </w:r>
+    </w:p>
+    <w:p>
+      <w:pPr>
+        <w:pStyle w:val="NoSpacing"/>
+        <w:rPr>
+          <w:sz w:val="28"/>
+          <w:szCs w:val="28"/>
+        </w:rPr>
+      </w:pPr>
+      <w:r>
+        <w:rPr>
+          <w:sz w:val="28"/>
+          <w:szCs w:val="28"/>
+        </w:rPr>
+        <w:tab/>
+      </w:r>
+      <w:r>
+        <w:rPr>
+          <w:sz w:val="28"/>
+          <w:szCs w:val="28"/>
+        </w:rPr>
+        <w:tab/>
+      </w:r>
+      <w:r>
+        <w:rPr>
+          <w:sz w:val="28"/>
+          <w:szCs w:val="28"/>
+        </w:rPr>
+        <w:tab/>
+      </w:r>
+      <w:r>
+        <w:rPr>
+          <w:sz w:val="28"/>
+          <w:szCs w:val="28"/>
+        </w:rPr>
+        <w:tab/>
+        <w:t>“city”</w:t>
+      </w:r>
+      <w:proofErr w:type="gramStart"/>
+      <w:r>
+        <w:rPr>
+          <w:sz w:val="28"/>
+          <w:szCs w:val="28"/>
+        </w:rPr>
+        <w:t>:”</w:t>
+      </w:r>
+      <w:proofErr w:type="spellStart"/>
+      <w:r>
+        <w:rPr>
+          <w:sz w:val="28"/>
+          <w:szCs w:val="28"/>
+        </w:rPr>
+        <w:t>pune</w:t>
+      </w:r>
+      <w:proofErr w:type="spellEnd"/>
+      <w:proofErr w:type="gramEnd"/>
+      <w:r>
+        <w:rPr>
+          <w:sz w:val="28"/>
+          <w:szCs w:val="28"/>
+        </w:rPr>
+        <w:t>”,</w:t>
+      </w:r>
+    </w:p>
+    <w:p>
+      <w:pPr>
+        <w:pStyle w:val="NoSpacing"/>
+        <w:rPr>
+          <w:sz w:val="28"/>
+          <w:szCs w:val="28"/>
+        </w:rPr>
+      </w:pPr>
+      <w:r>
+        <w:rPr>
+          <w:sz w:val="28"/>
+          <w:szCs w:val="28"/>
+        </w:rPr>
+        <w:tab/>
+      </w:r>
+      <w:r>
+        <w:rPr>
+          <w:sz w:val="28"/>
+          <w:szCs w:val="28"/>
+        </w:rPr>
+        <w:tab/>
+      </w:r>
+      <w:r>
+        <w:rPr>
+          <w:sz w:val="28"/>
+          <w:szCs w:val="28"/>
+        </w:rPr>
+        <w:tab/>
+      </w:r>
+      <w:r>
+        <w:rPr>
+          <w:sz w:val="28"/>
+          <w:szCs w:val="28"/>
+        </w:rPr>
+        <w:tab/>
+        <w:t>“pincode”:”998877”,</w:t>
+      </w:r>
+    </w:p>
+    <w:p>
+      <w:pPr>
+        <w:pStyle w:val="NoSpacing"/>
+        <w:rPr>
+          <w:sz w:val="28"/>
+          <w:szCs w:val="28"/>
+        </w:rPr>
+      </w:pPr>
+      <w:r>
+        <w:rPr>
+          <w:sz w:val="28"/>
+          <w:szCs w:val="28"/>
+        </w:rPr>
+        <w:tab/>
+      </w:r>
+      <w:r>
+        <w:rPr>
+          <w:sz w:val="28"/>
+          <w:szCs w:val="28"/>
+        </w:rPr>
+        <w:tab/>
+      </w:r>
+      <w:r>
+        <w:rPr>
+          <w:sz w:val="28"/>
+          <w:szCs w:val="28"/>
+        </w:rPr>
+        <w:tab/>
+      </w:r>
+      <w:r>
+        <w:rPr>
+          <w:sz w:val="28"/>
+          <w:szCs w:val="28"/>
+        </w:rPr>
+        <w:tab/>
+        <w:t>“state”: “MH”</w:t>
+      </w:r>
+    </w:p>
+    <w:p>
+      <w:pPr>
+        <w:pStyle w:val="NoSpacing"/>
+        <w:rPr>
+          <w:sz w:val="28"/>
+          <w:szCs w:val="28"/>
+        </w:rPr>
+      </w:pPr>
+      <w:r>
+        <w:rPr>
+          <w:sz w:val="28"/>
+          <w:szCs w:val="28"/>
+        </w:rPr>
+        <w:tab/>
+      </w:r>
+      <w:r>
+        <w:rPr>
+          <w:sz w:val="28"/>
+          <w:szCs w:val="28"/>
+        </w:rPr>
+        <w:tab/>
+      </w:r>
+      <w:r>
+        <w:rPr>
+          <w:sz w:val="28"/>
+          <w:szCs w:val="28"/>
+        </w:rPr>
+        <w:tab/>
+        <w:t>},</w:t>
+      </w:r>
+    </w:p>
+    <w:p>
+      <w:pPr>
+        <w:pStyle w:val="NoSpacing"/>
+        <w:rPr>
+          <w:sz w:val="28"/>
+          <w:szCs w:val="28"/>
+        </w:rPr>
+      </w:pPr>
+      <w:r>
+        <w:rPr>
+          <w:sz w:val="28"/>
+          <w:szCs w:val="28"/>
+        </w:rPr>
+        <w:tab/>
+        <w:t>“projects”: [</w:t>
+      </w:r>
+    </w:p>
+    <w:p>
+      <w:pPr>
+        <w:pStyle w:val="NoSpacing"/>
+        <w:rPr>
+          <w:sz w:val="28"/>
+          <w:szCs w:val="28"/>
+        </w:rPr>
+      </w:pPr>
+      <w:r>
+        <w:rPr>
+          <w:sz w:val="28"/>
+          <w:szCs w:val="28"/>
+        </w:rPr>
+        <w:tab/>
+      </w:r>
+      <w:r>
+        <w:rPr>
+          <w:sz w:val="28"/>
+          <w:szCs w:val="28"/>
+        </w:rPr>
+        <w:tab/>
+      </w:r>
+      <w:r>
+        <w:rPr>
+          <w:sz w:val="28"/>
+          <w:szCs w:val="28"/>
+        </w:rPr>
+        <w:tab/>
+      </w:r>
+      <w:r>
+        <w:rPr>
+          <w:sz w:val="28"/>
+          <w:szCs w:val="28"/>
+        </w:rPr>
+        <w:tab/>
+        <w:t>{</w:t>
+      </w:r>
+    </w:p>
+    <w:p>
+      <w:pPr>
+        <w:pStyle w:val="NoSpacing"/>
+        <w:rPr>
+          <w:sz w:val="28"/>
+          <w:szCs w:val="28"/>
+        </w:rPr>
+      </w:pPr>
+      <w:r>
+        <w:rPr>
+          <w:sz w:val="28"/>
+          <w:szCs w:val="28"/>
+        </w:rPr>
+        <w:tab/>
+      </w:r>
+      <w:r>
+        <w:rPr>
+          <w:sz w:val="28"/>
+          <w:szCs w:val="28"/>
+        </w:rPr>
+        <w:tab/>
+      </w:r>
+      <w:r>
+        <w:rPr>
+          <w:sz w:val="28"/>
+          <w:szCs w:val="28"/>
+        </w:rPr>
+        <w:tab/>
+      </w:r>
+      <w:r>
+        <w:rPr>
+          <w:sz w:val="28"/>
+          <w:szCs w:val="28"/>
+        </w:rPr>
+        <w:tab/>
+      </w:r>
+      <w:r>
+        <w:rPr>
+          <w:sz w:val="28"/>
+          <w:szCs w:val="28"/>
+        </w:rPr>
+        <w:tab/>
+        <w:t>“</w:t>
+      </w:r>
+      <w:proofErr w:type="spellStart"/>
+      <w:r>
+        <w:rPr>
+          <w:sz w:val="28"/>
+          <w:szCs w:val="28"/>
+        </w:rPr>
+        <w:t>name”</w:t>
+      </w:r>
+      <w:proofErr w:type="gramStart"/>
+      <w:r>
+        <w:rPr>
+          <w:sz w:val="28"/>
+          <w:szCs w:val="28"/>
+        </w:rPr>
+        <w:t>:”Lib</w:t>
+      </w:r>
+      <w:proofErr w:type="spellEnd"/>
+      <w:proofErr w:type="gramEnd"/>
+      <w:r>
+        <w:rPr>
+          <w:sz w:val="28"/>
+          <w:szCs w:val="28"/>
+        </w:rPr>
+        <w:t xml:space="preserve"> Management”,</w:t>
+      </w:r>
+    </w:p>
+    <w:p>
+      <w:pPr>
+        <w:pStyle w:val="NoSpacing"/>
+        <w:rPr>
+          <w:sz w:val="28"/>
+          <w:szCs w:val="28"/>
+        </w:rPr>
+      </w:pPr>
+      <w:r>
+        <w:rPr>
+          <w:sz w:val="28"/>
+          <w:szCs w:val="28"/>
+        </w:rPr>
+        <w:tab/>
+      </w:r>
+      <w:r>
+        <w:rPr>
+          <w:sz w:val="28"/>
+          <w:szCs w:val="28"/>
+        </w:rPr>
+        <w:tab/>
+      </w:r>
+      <w:r>
+        <w:rPr>
+          <w:sz w:val="28"/>
+          <w:szCs w:val="28"/>
+        </w:rPr>
+        <w:tab/>
+      </w:r>
+      <w:r>
+        <w:rPr>
+          <w:sz w:val="28"/>
+          <w:szCs w:val="28"/>
+        </w:rPr>
+        <w:tab/>
+      </w:r>
+      <w:r>
+        <w:rPr>
+          <w:sz w:val="28"/>
+          <w:szCs w:val="28"/>
+        </w:rPr>
+        <w:tab/>
+        <w:t>“technologies”: [“Java”, “Html”, “CSS”],</w:t>
+      </w:r>
+      <w:r>
+        <w:rPr>
+          <w:sz w:val="28"/>
+          <w:szCs w:val="28"/>
+        </w:rPr>
+        <w:tab/>
+      </w:r>
+    </w:p>
+    <w:p>
+      <w:pPr>
+        <w:pStyle w:val="NoSpacing"/>
+        <w:rPr>
+          <w:sz w:val="28"/>
+          <w:szCs w:val="28"/>
+        </w:rPr>
+      </w:pPr>
+      <w:r>
+        <w:rPr>
+          <w:sz w:val="28"/>
+          <w:szCs w:val="28"/>
+        </w:rPr>
+        <w:tab/>
+      </w:r>
+      <w:r>
+        <w:rPr>
+          <w:sz w:val="28"/>
+          <w:szCs w:val="28"/>
+        </w:rPr>
+        <w:tab/>
+      </w:r>
+      <w:r>
+        <w:rPr>
+          <w:sz w:val="28"/>
+          <w:szCs w:val="28"/>
+        </w:rPr>
+        <w:tab/>
+      </w:r>
+      <w:r>
+        <w:rPr>
+          <w:sz w:val="28"/>
+          <w:szCs w:val="28"/>
+        </w:rPr>
+        <w:tab/>
+      </w:r>
+      <w:r>
+        <w:rPr>
+          <w:sz w:val="28"/>
+          <w:szCs w:val="28"/>
+        </w:rPr>
+        <w:tab/>
+        <w:t>“desc”: “This application is used to automate”</w:t>
+      </w:r>
+    </w:p>
+    <w:p>
+      <w:pPr>
+        <w:pStyle w:val="NoSpacing"/>
+        <w:ind w:left="2160" w:firstLine="720"/>
+        <w:rPr>
+          <w:sz w:val="28"/>
+          <w:szCs w:val="28"/>
+        </w:rPr>
+      </w:pPr>
+      <w:r>
+        <w:rPr>
+          <w:sz w:val="28"/>
+          <w:szCs w:val="28"/>
+        </w:rPr>
+        <w:t>}</w:t>
+      </w:r>
+      <w:r>
+        <w:rPr>
+          <w:sz w:val="28"/>
+          <w:szCs w:val="28"/>
+        </w:rPr>
+        <w:t>,</w:t>
+      </w:r>
+    </w:p>
+    <w:p>
+      <w:pPr>
+        <w:pStyle w:val="NoSpacing"/>
+        <w:ind w:left="2160" w:firstLine="720"/>
+        <w:rPr>
+          <w:sz w:val="28"/>
+          <w:szCs w:val="28"/>
+        </w:rPr>
+      </w:pPr>
+      <w:r>
+        <w:rPr>
+          <w:sz w:val="28"/>
+          <w:szCs w:val="28"/>
+        </w:rPr>
+        <w:t>{</w:t>
+      </w:r>
+    </w:p>
+    <w:p>
+      <w:pPr>
+        <w:pStyle w:val="NoSpacing"/>
+        <w:rPr>
+          <w:sz w:val="28"/>
+          <w:szCs w:val="28"/>
+        </w:rPr>
+      </w:pPr>
+      <w:r>
+        <w:rPr>
+          <w:sz w:val="28"/>
+          <w:szCs w:val="28"/>
+        </w:rPr>
+        <w:tab/>
+      </w:r>
+      <w:r>
+        <w:rPr>
+          <w:sz w:val="28"/>
+          <w:szCs w:val="28"/>
+        </w:rPr>
+        <w:tab/>
+      </w:r>
+      <w:r>
+        <w:rPr>
+          <w:sz w:val="28"/>
+          <w:szCs w:val="28"/>
+        </w:rPr>
+        <w:tab/>
+      </w:r>
+      <w:r>
+        <w:rPr>
+          <w:sz w:val="28"/>
+          <w:szCs w:val="28"/>
+        </w:rPr>
+        <w:tab/>
+      </w:r>
+      <w:r>
+        <w:rPr>
+          <w:sz w:val="28"/>
+          <w:szCs w:val="28"/>
+        </w:rPr>
+        <w:tab/>
+        <w:t>“</w:t>
+      </w:r>
+      <w:proofErr w:type="spellStart"/>
+      <w:r>
+        <w:rPr>
+          <w:sz w:val="28"/>
+          <w:szCs w:val="28"/>
+        </w:rPr>
+        <w:t>name”</w:t>
+      </w:r>
+      <w:proofErr w:type="gramStart"/>
+      <w:r>
+        <w:rPr>
+          <w:sz w:val="28"/>
+          <w:szCs w:val="28"/>
+        </w:rPr>
+        <w:t>:”</w:t>
+      </w:r>
+      <w:r>
+        <w:rPr>
+          <w:sz w:val="28"/>
+          <w:szCs w:val="28"/>
+        </w:rPr>
+        <w:t>Student</w:t>
+      </w:r>
+      <w:proofErr w:type="spellEnd"/>
+      <w:proofErr w:type="gramEnd"/>
+      <w:r>
+        <w:rPr>
+          <w:sz w:val="28"/>
+          <w:szCs w:val="28"/>
+        </w:rPr>
+        <w:t xml:space="preserve"> Management”,</w:t>
+      </w:r>
+    </w:p>
+    <w:p>
+      <w:pPr>
+        <w:pStyle w:val="NoSpacing"/>
+        <w:rPr>
+          <w:sz w:val="28"/>
+          <w:szCs w:val="28"/>
+        </w:rPr>
+      </w:pPr>
+      <w:r>
+        <w:rPr>
+          <w:sz w:val="28"/>
+          <w:szCs w:val="28"/>
+        </w:rPr>
+        <w:tab/>
+      </w:r>
+      <w:r>
+        <w:rPr>
+          <w:sz w:val="28"/>
+          <w:szCs w:val="28"/>
+        </w:rPr>
+        <w:tab/>
+      </w:r>
+      <w:r>
+        <w:rPr>
+          <w:sz w:val="28"/>
+          <w:szCs w:val="28"/>
+        </w:rPr>
+        <w:tab/>
+      </w:r>
+      <w:r>
+        <w:rPr>
+          <w:sz w:val="28"/>
+          <w:szCs w:val="28"/>
+        </w:rPr>
+        <w:tab/>
+      </w:r>
+      <w:r>
+        <w:rPr>
+          <w:sz w:val="28"/>
+          <w:szCs w:val="28"/>
+        </w:rPr>
+        <w:tab/>
+        <w:t>“technologies”: [“</w:t>
+      </w:r>
+      <w:r>
+        <w:rPr>
+          <w:sz w:val="28"/>
+          <w:szCs w:val="28"/>
+        </w:rPr>
+        <w:t>Aps.net</w:t>
+      </w:r>
+      <w:r>
+        <w:rPr>
+          <w:sz w:val="28"/>
+          <w:szCs w:val="28"/>
+        </w:rPr>
+        <w:t>”, “Html”, “CSS”],</w:t>
+      </w:r>
+      <w:r>
+        <w:rPr>
+          <w:sz w:val="28"/>
+          <w:szCs w:val="28"/>
+        </w:rPr>
+        <w:tab/>
+      </w:r>
+    </w:p>
+    <w:p>
+      <w:pPr>
+        <w:pStyle w:val="NoSpacing"/>
+        <w:rPr>
+          <w:sz w:val="28"/>
+          <w:szCs w:val="28"/>
+        </w:rPr>
+      </w:pPr>
+      <w:r>
+        <w:rPr>
+          <w:sz w:val="28"/>
+          <w:szCs w:val="28"/>
+        </w:rPr>
+        <w:tab/>
+      </w:r>
+      <w:r>
+        <w:rPr>
+          <w:sz w:val="28"/>
+          <w:szCs w:val="28"/>
+        </w:rPr>
+        <w:tab/>
+      </w:r>
+      <w:r>
+        <w:rPr>
+          <w:sz w:val="28"/>
+          <w:szCs w:val="28"/>
+        </w:rPr>
+        <w:tab/>
+      </w:r>
+      <w:r>
+        <w:rPr>
+          <w:sz w:val="28"/>
+          <w:szCs w:val="28"/>
+        </w:rPr>
+        <w:tab/>
+      </w:r>
+      <w:r>
+        <w:rPr>
+          <w:sz w:val="28"/>
+          <w:szCs w:val="28"/>
+        </w:rPr>
+        <w:tab/>
+        <w:t>“desc”: “This application is used to automate”</w:t>
+      </w:r>
+    </w:p>
+    <w:p>
+      <w:pPr>
+        <w:pStyle w:val="NoSpacing"/>
+        <w:ind w:left="2160" w:firstLine="720"/>
+        <w:rPr>
+          <w:sz w:val="28"/>
+          <w:szCs w:val="28"/>
+        </w:rPr>
+      </w:pPr>
+      <w:r>
+        <w:rPr>
+          <w:sz w:val="28"/>
+          <w:szCs w:val="28"/>
+        </w:rPr>
+        <w:t>}</w:t>
+      </w:r>
+    </w:p>
+    <w:p>
+      <w:pPr>
+        <w:pStyle w:val="NoSpacing"/>
+        <w:ind w:left="2160" w:firstLine="720"/>
+        <w:rPr>
+          <w:sz w:val="28"/>
+          <w:szCs w:val="28"/>
+        </w:rPr>
+      </w:pPr>
+    </w:p>
+    <w:p>
+      <w:pPr>
+        <w:pStyle w:val="NoSpacing"/>
+        <w:ind w:left="1440" w:firstLine="720"/>
+        <w:rPr>
+          <w:sz w:val="28"/>
+          <w:szCs w:val="28"/>
+        </w:rPr>
+      </w:pPr>
+      <w:r>
+        <w:rPr>
+          <w:sz w:val="28"/>
+          <w:szCs w:val="28"/>
+        </w:rPr>
+        <w:t>]</w:t>
+      </w:r>
+    </w:p>
+    <w:p>
+      <w:pPr>
+        <w:pStyle w:val="NoSpacing"/>
+        <w:rPr>
+          <w:sz w:val="28"/>
+          <w:szCs w:val="28"/>
+        </w:rPr>
+      </w:pPr>
+      <w:r>
+        <w:rPr>
+          <w:sz w:val="28"/>
+          <w:szCs w:val="28"/>
+        </w:rPr>
+        <w:t>}</w:t>
+      </w:r>
+    </w:p>
+    <w:p>
+      <w:pPr>
+        <w:pStyle w:val="NoSpacing"/>
+        <w:rPr>
+          <w:sz w:val="28"/>
+          <w:szCs w:val="28"/>
+        </w:rPr>
+      </w:pPr>
     </w:p>
     <w:sectPr>
       <w:pgSz w:w="12240" w:h="15840"/>
@@ -2160,6 +4941,95 @@
     </w:lvl>
   </w:abstractNum>
   <w:abstractNum w:abstractNumId="3" w15:restartNumberingAfterBreak="0">
+    <w:nsid w:val="39827505"/>
+    <w:multiLevelType w:val="hybridMultilevel"/>
+    <w:tmpl w:val="4F3E5C28"/>
+    <w:lvl w:ilvl="0" w:tplc="0409000F">
+      <w:start w:val="1"/>
+      <w:numFmt w:val="decimal"/>
+      <w:lvlText w:val="%1."/>
+      <w:lvlJc w:val="left"/>
+      <w:pPr>
+        <w:ind w:left="720" w:hanging="360"/>
+      </w:pPr>
+      <w:rPr>
+        <w:rFonts w:hint="default"/>
+      </w:rPr>
+    </w:lvl>
+    <w:lvl w:ilvl="1" w:tplc="04090019">
+      <w:start w:val="1"/>
+      <w:numFmt w:val="lowerLetter"/>
+      <w:lvlText w:val="%2."/>
+      <w:lvlJc w:val="left"/>
+      <w:pPr>
+        <w:ind w:left="1440" w:hanging="360"/>
+      </w:pPr>
+    </w:lvl>
+    <w:lvl w:ilvl="2" w:tplc="0409001B" w:tentative="1">
+      <w:start w:val="1"/>
+      <w:numFmt w:val="lowerRoman"/>
+      <w:lvlText w:val="%3."/>
+      <w:lvlJc w:val="right"/>
+      <w:pPr>
+        <w:ind w:left="2160" w:hanging="180"/>
+      </w:pPr>
+    </w:lvl>
+    <w:lvl w:ilvl="3" w:tplc="0409000F" w:tentative="1">
+      <w:start w:val="1"/>
+      <w:numFmt w:val="decimal"/>
+      <w:lvlText w:val="%4."/>
+      <w:lvlJc w:val="left"/>
+      <w:pPr>
+        <w:ind w:left="2880" w:hanging="360"/>
+      </w:pPr>
+    </w:lvl>
+    <w:lvl w:ilvl="4" w:tplc="04090019" w:tentative="1">
+      <w:start w:val="1"/>
+      <w:numFmt w:val="lowerLetter"/>
+      <w:lvlText w:val="%5."/>
+      <w:lvlJc w:val="left"/>
+      <w:pPr>
+        <w:ind w:left="3600" w:hanging="360"/>
+      </w:pPr>
+    </w:lvl>
+    <w:lvl w:ilvl="5" w:tplc="0409001B" w:tentative="1">
+      <w:start w:val="1"/>
+      <w:numFmt w:val="lowerRoman"/>
+      <w:lvlText w:val="%6."/>
+      <w:lvlJc w:val="right"/>
+      <w:pPr>
+        <w:ind w:left="4320" w:hanging="180"/>
+      </w:pPr>
+    </w:lvl>
+    <w:lvl w:ilvl="6" w:tplc="0409000F" w:tentative="1">
+      <w:start w:val="1"/>
+      <w:numFmt w:val="decimal"/>
+      <w:lvlText w:val="%7."/>
+      <w:lvlJc w:val="left"/>
+      <w:pPr>
+        <w:ind w:left="5040" w:hanging="360"/>
+      </w:pPr>
+    </w:lvl>
+    <w:lvl w:ilvl="7" w:tplc="04090019" w:tentative="1">
+      <w:start w:val="1"/>
+      <w:numFmt w:val="lowerLetter"/>
+      <w:lvlText w:val="%8."/>
+      <w:lvlJc w:val="left"/>
+      <w:pPr>
+        <w:ind w:left="5760" w:hanging="360"/>
+      </w:pPr>
+    </w:lvl>
+    <w:lvl w:ilvl="8" w:tplc="0409001B" w:tentative="1">
+      <w:start w:val="1"/>
+      <w:numFmt w:val="lowerRoman"/>
+      <w:lvlText w:val="%9."/>
+      <w:lvlJc w:val="right"/>
+      <w:pPr>
+        <w:ind w:left="6480" w:hanging="180"/>
+      </w:pPr>
+    </w:lvl>
+  </w:abstractNum>
+  <w:abstractNum w:abstractNumId="4" w15:restartNumberingAfterBreak="0">
     <w:nsid w:val="3AC84ACD"/>
     <w:multiLevelType w:val="hybridMultilevel"/>
     <w:tmpl w:val="E8B6161A"/>
@@ -2248,7 +5118,7 @@
       </w:pPr>
     </w:lvl>
   </w:abstractNum>
-  <w:abstractNum w:abstractNumId="4" w15:restartNumberingAfterBreak="0">
+  <w:abstractNum w:abstractNumId="5" w15:restartNumberingAfterBreak="0">
     <w:nsid w:val="41603C70"/>
     <w:multiLevelType w:val="hybridMultilevel"/>
     <w:tmpl w:val="953EF1F6"/>
@@ -2337,7 +5207,7 @@
       </w:pPr>
     </w:lvl>
   </w:abstractNum>
-  <w:abstractNum w:abstractNumId="5" w15:restartNumberingAfterBreak="0">
+  <w:abstractNum w:abstractNumId="6" w15:restartNumberingAfterBreak="0">
     <w:nsid w:val="473C131F"/>
     <w:multiLevelType w:val="hybridMultilevel"/>
     <w:tmpl w:val="9F448EFE"/>
@@ -2426,7 +5296,7 @@
       </w:pPr>
     </w:lvl>
   </w:abstractNum>
-  <w:abstractNum w:abstractNumId="6" w15:restartNumberingAfterBreak="0">
+  <w:abstractNum w:abstractNumId="7" w15:restartNumberingAfterBreak="0">
     <w:nsid w:val="48FB11B3"/>
     <w:multiLevelType w:val="hybridMultilevel"/>
     <w:tmpl w:val="9718DD0C"/>
@@ -2517,7 +5387,7 @@
       </w:pPr>
     </w:lvl>
   </w:abstractNum>
-  <w:abstractNum w:abstractNumId="7" w15:restartNumberingAfterBreak="0">
+  <w:abstractNum w:abstractNumId="8" w15:restartNumberingAfterBreak="0">
     <w:nsid w:val="56176CBA"/>
     <w:multiLevelType w:val="hybridMultilevel"/>
     <w:tmpl w:val="DB2CDC6E"/>
@@ -2608,7 +5478,187 @@
       </w:pPr>
     </w:lvl>
   </w:abstractNum>
-  <w:abstractNum w:abstractNumId="8" w15:restartNumberingAfterBreak="0">
+  <w:abstractNum w:abstractNumId="9" w15:restartNumberingAfterBreak="0">
+    <w:nsid w:val="61C8737F"/>
+    <w:multiLevelType w:val="hybridMultilevel"/>
+    <w:tmpl w:val="E0E2D92C"/>
+    <w:lvl w:ilvl="0" w:tplc="0409000F">
+      <w:start w:val="1"/>
+      <w:numFmt w:val="decimal"/>
+      <w:lvlText w:val="%1."/>
+      <w:lvlJc w:val="left"/>
+      <w:pPr>
+        <w:ind w:left="720" w:hanging="360"/>
+      </w:pPr>
+      <w:rPr>
+        <w:rFonts w:hint="default"/>
+      </w:rPr>
+    </w:lvl>
+    <w:lvl w:ilvl="1" w:tplc="04090019" w:tentative="1">
+      <w:start w:val="1"/>
+      <w:numFmt w:val="lowerLetter"/>
+      <w:lvlText w:val="%2."/>
+      <w:lvlJc w:val="left"/>
+      <w:pPr>
+        <w:ind w:left="1440" w:hanging="360"/>
+      </w:pPr>
+    </w:lvl>
+    <w:lvl w:ilvl="2" w:tplc="0409001B" w:tentative="1">
+      <w:start w:val="1"/>
+      <w:numFmt w:val="lowerRoman"/>
+      <w:lvlText w:val="%3."/>
+      <w:lvlJc w:val="right"/>
+      <w:pPr>
+        <w:ind w:left="2160" w:hanging="180"/>
+      </w:pPr>
+    </w:lvl>
+    <w:lvl w:ilvl="3" w:tplc="0409000F" w:tentative="1">
+      <w:start w:val="1"/>
+      <w:numFmt w:val="decimal"/>
+      <w:lvlText w:val="%4."/>
+      <w:lvlJc w:val="left"/>
+      <w:pPr>
+        <w:ind w:left="2880" w:hanging="360"/>
+      </w:pPr>
+    </w:lvl>
+    <w:lvl w:ilvl="4" w:tplc="04090019" w:tentative="1">
+      <w:start w:val="1"/>
+      <w:numFmt w:val="lowerLetter"/>
+      <w:lvlText w:val="%5."/>
+      <w:lvlJc w:val="left"/>
+      <w:pPr>
+        <w:ind w:left="3600" w:hanging="360"/>
+      </w:pPr>
+    </w:lvl>
+    <w:lvl w:ilvl="5" w:tplc="0409001B" w:tentative="1">
+      <w:start w:val="1"/>
+      <w:numFmt w:val="lowerRoman"/>
+      <w:lvlText w:val="%6."/>
+      <w:lvlJc w:val="right"/>
+      <w:pPr>
+        <w:ind w:left="4320" w:hanging="180"/>
+      </w:pPr>
+    </w:lvl>
+    <w:lvl w:ilvl="6" w:tplc="0409000F" w:tentative="1">
+      <w:start w:val="1"/>
+      <w:numFmt w:val="decimal"/>
+      <w:lvlText w:val="%7."/>
+      <w:lvlJc w:val="left"/>
+      <w:pPr>
+        <w:ind w:left="5040" w:hanging="360"/>
+      </w:pPr>
+    </w:lvl>
+    <w:lvl w:ilvl="7" w:tplc="04090019" w:tentative="1">
+      <w:start w:val="1"/>
+      <w:numFmt w:val="lowerLetter"/>
+      <w:lvlText w:val="%8."/>
+      <w:lvlJc w:val="left"/>
+      <w:pPr>
+        <w:ind w:left="5760" w:hanging="360"/>
+      </w:pPr>
+    </w:lvl>
+    <w:lvl w:ilvl="8" w:tplc="0409001B" w:tentative="1">
+      <w:start w:val="1"/>
+      <w:numFmt w:val="lowerRoman"/>
+      <w:lvlText w:val="%9."/>
+      <w:lvlJc w:val="right"/>
+      <w:pPr>
+        <w:ind w:left="6480" w:hanging="180"/>
+      </w:pPr>
+    </w:lvl>
+  </w:abstractNum>
+  <w:abstractNum w:abstractNumId="10" w15:restartNumberingAfterBreak="0">
+    <w:nsid w:val="621A437E"/>
+    <w:multiLevelType w:val="hybridMultilevel"/>
+    <w:tmpl w:val="B6E4E690"/>
+    <w:lvl w:ilvl="0" w:tplc="0409000F">
+      <w:start w:val="1"/>
+      <w:numFmt w:val="decimal"/>
+      <w:lvlText w:val="%1."/>
+      <w:lvlJc w:val="left"/>
+      <w:pPr>
+        <w:ind w:left="720" w:hanging="360"/>
+      </w:pPr>
+      <w:rPr>
+        <w:rFonts w:hint="default"/>
+        <w:b w:val="0"/>
+        <w:u w:val="none"/>
+      </w:rPr>
+    </w:lvl>
+    <w:lvl w:ilvl="1" w:tplc="04090019" w:tentative="1">
+      <w:start w:val="1"/>
+      <w:numFmt w:val="lowerLetter"/>
+      <w:lvlText w:val="%2."/>
+      <w:lvlJc w:val="left"/>
+      <w:pPr>
+        <w:ind w:left="1440" w:hanging="360"/>
+      </w:pPr>
+    </w:lvl>
+    <w:lvl w:ilvl="2" w:tplc="0409001B" w:tentative="1">
+      <w:start w:val="1"/>
+      <w:numFmt w:val="lowerRoman"/>
+      <w:lvlText w:val="%3."/>
+      <w:lvlJc w:val="right"/>
+      <w:pPr>
+        <w:ind w:left="2160" w:hanging="180"/>
+      </w:pPr>
+    </w:lvl>
+    <w:lvl w:ilvl="3" w:tplc="0409000F" w:tentative="1">
+      <w:start w:val="1"/>
+      <w:numFmt w:val="decimal"/>
+      <w:lvlText w:val="%4."/>
+      <w:lvlJc w:val="left"/>
+      <w:pPr>
+        <w:ind w:left="2880" w:hanging="360"/>
+      </w:pPr>
+    </w:lvl>
+    <w:lvl w:ilvl="4" w:tplc="04090019" w:tentative="1">
+      <w:start w:val="1"/>
+      <w:numFmt w:val="lowerLetter"/>
+      <w:lvlText w:val="%5."/>
+      <w:lvlJc w:val="left"/>
+      <w:pPr>
+        <w:ind w:left="3600" w:hanging="360"/>
+      </w:pPr>
+    </w:lvl>
+    <w:lvl w:ilvl="5" w:tplc="0409001B" w:tentative="1">
+      <w:start w:val="1"/>
+      <w:numFmt w:val="lowerRoman"/>
+      <w:lvlText w:val="%6."/>
+      <w:lvlJc w:val="right"/>
+      <w:pPr>
+        <w:ind w:left="4320" w:hanging="180"/>
+      </w:pPr>
+    </w:lvl>
+    <w:lvl w:ilvl="6" w:tplc="0409000F" w:tentative="1">
+      <w:start w:val="1"/>
+      <w:numFmt w:val="decimal"/>
+      <w:lvlText w:val="%7."/>
+      <w:lvlJc w:val="left"/>
+      <w:pPr>
+        <w:ind w:left="5040" w:hanging="360"/>
+      </w:pPr>
+    </w:lvl>
+    <w:lvl w:ilvl="7" w:tplc="04090019" w:tentative="1">
+      <w:start w:val="1"/>
+      <w:numFmt w:val="lowerLetter"/>
+      <w:lvlText w:val="%8."/>
+      <w:lvlJc w:val="left"/>
+      <w:pPr>
+        <w:ind w:left="5760" w:hanging="360"/>
+      </w:pPr>
+    </w:lvl>
+    <w:lvl w:ilvl="8" w:tplc="0409001B" w:tentative="1">
+      <w:start w:val="1"/>
+      <w:numFmt w:val="lowerRoman"/>
+      <w:lvlText w:val="%9."/>
+      <w:lvlJc w:val="right"/>
+      <w:pPr>
+        <w:ind w:left="6480" w:hanging="180"/>
+      </w:pPr>
+    </w:lvl>
+  </w:abstractNum>
+  <w:abstractNum w:abstractNumId="11" w15:restartNumberingAfterBreak="0">
     <w:nsid w:val="65250439"/>
     <w:multiLevelType w:val="hybridMultilevel"/>
     <w:tmpl w:val="DA48771E"/>
@@ -2625,6 +5675,184 @@
       </w:rPr>
     </w:lvl>
     <w:lvl w:ilvl="1" w:tplc="04090019">
+      <w:start w:val="1"/>
+      <w:numFmt w:val="lowerLetter"/>
+      <w:lvlText w:val="%2."/>
+      <w:lvlJc w:val="left"/>
+      <w:pPr>
+        <w:ind w:left="1440" w:hanging="360"/>
+      </w:pPr>
+    </w:lvl>
+    <w:lvl w:ilvl="2" w:tplc="0409001B" w:tentative="1">
+      <w:start w:val="1"/>
+      <w:numFmt w:val="lowerRoman"/>
+      <w:lvlText w:val="%3."/>
+      <w:lvlJc w:val="right"/>
+      <w:pPr>
+        <w:ind w:left="2160" w:hanging="180"/>
+      </w:pPr>
+    </w:lvl>
+    <w:lvl w:ilvl="3" w:tplc="0409000F" w:tentative="1">
+      <w:start w:val="1"/>
+      <w:numFmt w:val="decimal"/>
+      <w:lvlText w:val="%4."/>
+      <w:lvlJc w:val="left"/>
+      <w:pPr>
+        <w:ind w:left="2880" w:hanging="360"/>
+      </w:pPr>
+    </w:lvl>
+    <w:lvl w:ilvl="4" w:tplc="04090019" w:tentative="1">
+      <w:start w:val="1"/>
+      <w:numFmt w:val="lowerLetter"/>
+      <w:lvlText w:val="%5."/>
+      <w:lvlJc w:val="left"/>
+      <w:pPr>
+        <w:ind w:left="3600" w:hanging="360"/>
+      </w:pPr>
+    </w:lvl>
+    <w:lvl w:ilvl="5" w:tplc="0409001B" w:tentative="1">
+      <w:start w:val="1"/>
+      <w:numFmt w:val="lowerRoman"/>
+      <w:lvlText w:val="%6."/>
+      <w:lvlJc w:val="right"/>
+      <w:pPr>
+        <w:ind w:left="4320" w:hanging="180"/>
+      </w:pPr>
+    </w:lvl>
+    <w:lvl w:ilvl="6" w:tplc="0409000F" w:tentative="1">
+      <w:start w:val="1"/>
+      <w:numFmt w:val="decimal"/>
+      <w:lvlText w:val="%7."/>
+      <w:lvlJc w:val="left"/>
+      <w:pPr>
+        <w:ind w:left="5040" w:hanging="360"/>
+      </w:pPr>
+    </w:lvl>
+    <w:lvl w:ilvl="7" w:tplc="04090019" w:tentative="1">
+      <w:start w:val="1"/>
+      <w:numFmt w:val="lowerLetter"/>
+      <w:lvlText w:val="%8."/>
+      <w:lvlJc w:val="left"/>
+      <w:pPr>
+        <w:ind w:left="5760" w:hanging="360"/>
+      </w:pPr>
+    </w:lvl>
+    <w:lvl w:ilvl="8" w:tplc="0409001B" w:tentative="1">
+      <w:start w:val="1"/>
+      <w:numFmt w:val="lowerRoman"/>
+      <w:lvlText w:val="%9."/>
+      <w:lvlJc w:val="right"/>
+      <w:pPr>
+        <w:ind w:left="6480" w:hanging="180"/>
+      </w:pPr>
+    </w:lvl>
+  </w:abstractNum>
+  <w:abstractNum w:abstractNumId="12" w15:restartNumberingAfterBreak="0">
+    <w:nsid w:val="69DB4D2F"/>
+    <w:multiLevelType w:val="hybridMultilevel"/>
+    <w:tmpl w:val="FA148D72"/>
+    <w:lvl w:ilvl="0" w:tplc="0409000F">
+      <w:start w:val="1"/>
+      <w:numFmt w:val="decimal"/>
+      <w:lvlText w:val="%1."/>
+      <w:lvlJc w:val="left"/>
+      <w:pPr>
+        <w:ind w:left="720" w:hanging="360"/>
+      </w:pPr>
+      <w:rPr>
+        <w:rFonts w:hint="default"/>
+      </w:rPr>
+    </w:lvl>
+    <w:lvl w:ilvl="1" w:tplc="04090019" w:tentative="1">
+      <w:start w:val="1"/>
+      <w:numFmt w:val="lowerLetter"/>
+      <w:lvlText w:val="%2."/>
+      <w:lvlJc w:val="left"/>
+      <w:pPr>
+        <w:ind w:left="1440" w:hanging="360"/>
+      </w:pPr>
+    </w:lvl>
+    <w:lvl w:ilvl="2" w:tplc="0409001B" w:tentative="1">
+      <w:start w:val="1"/>
+      <w:numFmt w:val="lowerRoman"/>
+      <w:lvlText w:val="%3."/>
+      <w:lvlJc w:val="right"/>
+      <w:pPr>
+        <w:ind w:left="2160" w:hanging="180"/>
+      </w:pPr>
+    </w:lvl>
+    <w:lvl w:ilvl="3" w:tplc="0409000F" w:tentative="1">
+      <w:start w:val="1"/>
+      <w:numFmt w:val="decimal"/>
+      <w:lvlText w:val="%4."/>
+      <w:lvlJc w:val="left"/>
+      <w:pPr>
+        <w:ind w:left="2880" w:hanging="360"/>
+      </w:pPr>
+    </w:lvl>
+    <w:lvl w:ilvl="4" w:tplc="04090019" w:tentative="1">
+      <w:start w:val="1"/>
+      <w:numFmt w:val="lowerLetter"/>
+      <w:lvlText w:val="%5."/>
+      <w:lvlJc w:val="left"/>
+      <w:pPr>
+        <w:ind w:left="3600" w:hanging="360"/>
+      </w:pPr>
+    </w:lvl>
+    <w:lvl w:ilvl="5" w:tplc="0409001B" w:tentative="1">
+      <w:start w:val="1"/>
+      <w:numFmt w:val="lowerRoman"/>
+      <w:lvlText w:val="%6."/>
+      <w:lvlJc w:val="right"/>
+      <w:pPr>
+        <w:ind w:left="4320" w:hanging="180"/>
+      </w:pPr>
+    </w:lvl>
+    <w:lvl w:ilvl="6" w:tplc="0409000F" w:tentative="1">
+      <w:start w:val="1"/>
+      <w:numFmt w:val="decimal"/>
+      <w:lvlText w:val="%7."/>
+      <w:lvlJc w:val="left"/>
+      <w:pPr>
+        <w:ind w:left="5040" w:hanging="360"/>
+      </w:pPr>
+    </w:lvl>
+    <w:lvl w:ilvl="7" w:tplc="04090019" w:tentative="1">
+      <w:start w:val="1"/>
+      <w:numFmt w:val="lowerLetter"/>
+      <w:lvlText w:val="%8."/>
+      <w:lvlJc w:val="left"/>
+      <w:pPr>
+        <w:ind w:left="5760" w:hanging="360"/>
+      </w:pPr>
+    </w:lvl>
+    <w:lvl w:ilvl="8" w:tplc="0409001B" w:tentative="1">
+      <w:start w:val="1"/>
+      <w:numFmt w:val="lowerRoman"/>
+      <w:lvlText w:val="%9."/>
+      <w:lvlJc w:val="right"/>
+      <w:pPr>
+        <w:ind w:left="6480" w:hanging="180"/>
+      </w:pPr>
+    </w:lvl>
+  </w:abstractNum>
+  <w:abstractNum w:abstractNumId="13" w15:restartNumberingAfterBreak="0">
+    <w:nsid w:val="6C29300E"/>
+    <w:multiLevelType w:val="hybridMultilevel"/>
+    <w:tmpl w:val="8B1AC5F2"/>
+    <w:lvl w:ilvl="0" w:tplc="0409000F">
+      <w:start w:val="1"/>
+      <w:numFmt w:val="decimal"/>
+      <w:lvlText w:val="%1."/>
+      <w:lvlJc w:val="left"/>
+      <w:pPr>
+        <w:ind w:left="720" w:hanging="360"/>
+      </w:pPr>
+      <w:rPr>
+        <w:rFonts w:hint="default"/>
+      </w:rPr>
+    </w:lvl>
+    <w:lvl w:ilvl="1" w:tplc="04090019" w:tentative="1">
       <w:start w:val="1"/>
       <w:numFmt w:val="lowerLetter"/>
       <w:lvlText w:val="%2."/>
@@ -2701,28 +5929,43 @@
     <w:abstractNumId w:val="2"/>
   </w:num>
   <w:num w:numId="2" w16cid:durableId="1341466963">
-    <w:abstractNumId w:val="8"/>
+    <w:abstractNumId w:val="11"/>
   </w:num>
   <w:num w:numId="3" w16cid:durableId="346097545">
-    <w:abstractNumId w:val="5"/>
+    <w:abstractNumId w:val="6"/>
   </w:num>
   <w:num w:numId="4" w16cid:durableId="1199589860">
     <w:abstractNumId w:val="1"/>
   </w:num>
   <w:num w:numId="5" w16cid:durableId="1357928466">
-    <w:abstractNumId w:val="3"/>
+    <w:abstractNumId w:val="4"/>
   </w:num>
   <w:num w:numId="6" w16cid:durableId="443382319">
-    <w:abstractNumId w:val="6"/>
+    <w:abstractNumId w:val="7"/>
   </w:num>
   <w:num w:numId="7" w16cid:durableId="110128774">
     <w:abstractNumId w:val="0"/>
   </w:num>
   <w:num w:numId="8" w16cid:durableId="2103526342">
-    <w:abstractNumId w:val="4"/>
+    <w:abstractNumId w:val="5"/>
   </w:num>
   <w:num w:numId="9" w16cid:durableId="1731922556">
-    <w:abstractNumId w:val="7"/>
+    <w:abstractNumId w:val="8"/>
+  </w:num>
+  <w:num w:numId="10" w16cid:durableId="1453161249">
+    <w:abstractNumId w:val="12"/>
+  </w:num>
+  <w:num w:numId="11" w16cid:durableId="1401051787">
+    <w:abstractNumId w:val="10"/>
+  </w:num>
+  <w:num w:numId="12" w16cid:durableId="1872641989">
+    <w:abstractNumId w:val="3"/>
+  </w:num>
+  <w:num w:numId="13" w16cid:durableId="745416741">
+    <w:abstractNumId w:val="13"/>
+  </w:num>
+  <w:num w:numId="14" w16cid:durableId="2075009408">
+    <w:abstractNumId w:val="9"/>
   </w:num>
 </w:numbering>
 </file>
@@ -3185,6 +6428,17 @@
       <w:shd w:val="clear" w:color="auto" w:fill="E1DFDD"/>
     </w:rPr>
   </w:style>
+  <w:style w:type="paragraph" w:styleId="ListParagraph">
+    <w:name w:val="List Paragraph"/>
+    <w:basedOn w:val="Normal"/>
+    <w:uiPriority w:val="34"/>
+    <w:qFormat/>
+    <w:rsid w:val="00BF5AC2"/>
+    <w:pPr>
+      <w:ind w:left="720"/>
+      <w:contextualSpacing/>
+    </w:pPr>
+  </w:style>
 </w:styles>
 </file>
 
@@ -3481,4 +6735,16 @@
     </a:ext>
   </a:extLst>
 </a:theme>
+</file>
+
+<file path=customXml/item1.xml><?xml version="1.0" encoding="utf-8"?>
+<b:Sources xmlns:b="http://schemas.openxmlformats.org/officeDocument/2006/bibliography" xmlns="http://schemas.openxmlformats.org/officeDocument/2006/bibliography" SelectedStyle="\APASixthEditionOfficeOnline.xsl" StyleName="APA" Version="6"/>
+</file>
+
+<file path=customXml/itemProps1.xml><?xml version="1.0" encoding="utf-8"?>
+<ds:datastoreItem xmlns:ds="http://schemas.openxmlformats.org/officeDocument/2006/customXml" ds:itemID="{68569B79-5088-4C60-8395-23F2EE7B2821}">
+  <ds:schemaRefs>
+    <ds:schemaRef ds:uri="http://schemas.openxmlformats.org/officeDocument/2006/bibliography"/>
+  </ds:schemaRefs>
+</ds:datastoreItem>
 </file>
</xml_diff>

<commit_message>
REST API and User input using Parameter
REST API and User input using Parameter
</commit_message>
<xml_diff>
--- a/docs/SpringBoot.docx
+++ b/docs/SpringBoot.docx
@@ -875,25 +875,7 @@
           <w:sz w:val="20"/>
           <w:szCs w:val="20"/>
         </w:rPr>
-        <w:t xml:space="preserve">Is a web application which is </w:t>
-      </w:r>
-      <w:proofErr w:type="spellStart"/>
-      <w:r>
-        <w:rPr>
-          <w:bCs/>
-          <w:sz w:val="20"/>
-          <w:szCs w:val="20"/>
-        </w:rPr>
-        <w:t>use</w:t>
-      </w:r>
-      <w:proofErr w:type="spellEnd"/>
-      <w:r>
-        <w:rPr>
-          <w:bCs/>
-          <w:sz w:val="20"/>
-          <w:szCs w:val="20"/>
-        </w:rPr>
-        <w:t xml:space="preserve"> to create a spring boot project. Using this you can create a spring project which will be downloaded as a zip file.</w:t>
+        <w:t>Is a web application which is use to create a spring boot project. Using this you can create a spring project which will be downloaded as a zip file.</w:t>
       </w:r>
     </w:p>
     <w:p>
@@ -1456,11 +1438,9 @@
           <w:numId w:val="5"/>
         </w:numPr>
       </w:pPr>
-      <w:proofErr w:type="spellStart"/>
       <w:r>
         <w:t>Autowire</w:t>
       </w:r>
-      <w:proofErr w:type="spellEnd"/>
     </w:p>
     <w:p>
       <w:pPr>
@@ -1653,15 +1633,7 @@
         </w:numPr>
       </w:pPr>
       <w:r>
-        <w:t xml:space="preserve">Spring bean classes are the java classes for which spring will create </w:t>
-      </w:r>
-      <w:proofErr w:type="spellStart"/>
-      <w:r>
-        <w:t>a</w:t>
-      </w:r>
-      <w:proofErr w:type="spellEnd"/>
-      <w:r>
-        <w:t xml:space="preserve"> object and also manages the java objects.</w:t>
+        <w:t>Spring bean classes are the java classes for which spring will create a object and also manages the java objects.</w:t>
       </w:r>
     </w:p>
     <w:p>
@@ -1843,15 +1815,7 @@
         </w:rPr>
       </w:pPr>
       <w:r>
-        <w:t xml:space="preserve">This Dependency Injection can be automated by </w:t>
-      </w:r>
-      <w:proofErr w:type="spellStart"/>
-      <w:r>
-        <w:t>autowire</w:t>
-      </w:r>
-      <w:proofErr w:type="spellEnd"/>
-      <w:r>
-        <w:t xml:space="preserve"> process.</w:t>
+        <w:t>This Dependency Injection can be automated by autowire process.</w:t>
       </w:r>
     </w:p>
     <w:p>
@@ -1961,15 +1925,7 @@
         </w:numPr>
       </w:pPr>
       <w:r>
-        <w:t xml:space="preserve">It will also </w:t>
-      </w:r>
-      <w:proofErr w:type="spellStart"/>
-      <w:r>
-        <w:t>provides</w:t>
-      </w:r>
-      <w:proofErr w:type="spellEnd"/>
-      <w:r>
-        <w:t xml:space="preserve"> the object whenever required.</w:t>
+        <w:t>It will also provides the object whenever required.</w:t>
       </w:r>
       <w:r>
         <w:t xml:space="preserve"> </w:t>
@@ -2111,7 +2067,6 @@
         </w:rPr>
         <w:t xml:space="preserve"> </w:t>
       </w:r>
-      <w:proofErr w:type="spellStart"/>
       <w:r>
         <w:rPr>
           <w:rFonts w:ascii="Consolas" w:hAnsi="Consolas" w:cs="Consolas"/>
@@ -2122,7 +2077,6 @@
         </w:rPr>
         <w:t>DbSetup</w:t>
       </w:r>
-      <w:proofErr w:type="spellEnd"/>
       <w:r>
         <w:rPr>
           <w:rFonts w:ascii="Consolas" w:hAnsi="Consolas" w:cs="Consolas"/>
@@ -2130,27 +2084,7 @@
           <w:sz w:val="28"/>
           <w:szCs w:val="28"/>
         </w:rPr>
-        <w:t xml:space="preserve"> </w:t>
-      </w:r>
-      <w:proofErr w:type="spellStart"/>
-      <w:r>
-        <w:rPr>
-          <w:rFonts w:ascii="Consolas" w:hAnsi="Consolas" w:cs="Consolas"/>
-          <w:color w:val="000000"/>
-          <w:sz w:val="28"/>
-          <w:szCs w:val="28"/>
-        </w:rPr>
-        <w:t>getDbSetupObject</w:t>
-      </w:r>
-      <w:proofErr w:type="spellEnd"/>
-      <w:r>
-        <w:rPr>
-          <w:rFonts w:ascii="Consolas" w:hAnsi="Consolas" w:cs="Consolas"/>
-          <w:color w:val="000000"/>
-          <w:sz w:val="28"/>
-          <w:szCs w:val="28"/>
-        </w:rPr>
-        <w:t>() {</w:t>
+        <w:t xml:space="preserve"> getDbSetupObject() {</w:t>
       </w:r>
     </w:p>
     <w:p>
@@ -2175,7 +2109,6 @@
         </w:rPr>
         <w:tab/>
       </w:r>
-      <w:proofErr w:type="spellStart"/>
       <w:r>
         <w:rPr>
           <w:rFonts w:ascii="Consolas" w:hAnsi="Consolas" w:cs="Consolas"/>
@@ -2186,7 +2119,6 @@
         </w:rPr>
         <w:t>DbSetup</w:t>
       </w:r>
-      <w:proofErr w:type="spellEnd"/>
       <w:r>
         <w:rPr>
           <w:rFonts w:ascii="Consolas" w:hAnsi="Consolas" w:cs="Consolas"/>
@@ -2234,7 +2166,6 @@
         </w:rPr>
         <w:t xml:space="preserve"> </w:t>
       </w:r>
-      <w:proofErr w:type="spellStart"/>
       <w:r>
         <w:rPr>
           <w:rFonts w:ascii="Consolas" w:hAnsi="Consolas" w:cs="Consolas"/>
@@ -2245,7 +2176,6 @@
         </w:rPr>
         <w:t>DbSetup</w:t>
       </w:r>
-      <w:proofErr w:type="spellEnd"/>
       <w:r>
         <w:rPr>
           <w:rFonts w:ascii="Consolas" w:hAnsi="Consolas" w:cs="Consolas"/>
@@ -2278,7 +2208,6 @@
         </w:rPr>
         <w:tab/>
       </w:r>
-      <w:proofErr w:type="spellStart"/>
       <w:r>
         <w:rPr>
           <w:rFonts w:ascii="Consolas" w:hAnsi="Consolas" w:cs="Consolas"/>
@@ -2295,17 +2224,7 @@
           <w:sz w:val="28"/>
           <w:szCs w:val="28"/>
         </w:rPr>
-        <w:t>.setDBConnection</w:t>
-      </w:r>
-      <w:proofErr w:type="spellEnd"/>
-      <w:r>
-        <w:rPr>
-          <w:rFonts w:ascii="Consolas" w:hAnsi="Consolas" w:cs="Consolas"/>
-          <w:color w:val="000000"/>
-          <w:sz w:val="28"/>
-          <w:szCs w:val="28"/>
-        </w:rPr>
-        <w:t>();</w:t>
+        <w:t>.setDBConnection();</w:t>
       </w:r>
     </w:p>
     <w:p>
@@ -3018,16 +2937,8 @@
           <w:szCs w:val="28"/>
         </w:rPr>
         <w:tab/>
-      </w:r>
-      <w:proofErr w:type="spellStart"/>
-      <w:r>
-        <w:rPr>
-          <w:sz w:val="28"/>
-          <w:szCs w:val="28"/>
-        </w:rPr>
         <w:t>Key:value</w:t>
       </w:r>
-      <w:proofErr w:type="spellEnd"/>
     </w:p>
     <w:p>
       <w:pPr>
@@ -3078,16 +2989,8 @@
           <w:szCs w:val="28"/>
         </w:rPr>
         <w:tab/>
-      </w:r>
-      <w:proofErr w:type="spellStart"/>
-      <w:r>
-        <w:rPr>
-          <w:sz w:val="28"/>
-          <w:szCs w:val="28"/>
-        </w:rPr>
         <w:t>Key:value</w:t>
       </w:r>
-      <w:proofErr w:type="spellEnd"/>
     </w:p>
     <w:p>
       <w:pPr>
@@ -3236,23 +3139,7 @@
           <w:sz w:val="28"/>
           <w:szCs w:val="28"/>
         </w:rPr>
-        <w:t xml:space="preserve"> “</w:t>
-      </w:r>
-      <w:proofErr w:type="spellStart"/>
-      <w:r>
-        <w:rPr>
-          <w:sz w:val="28"/>
-          <w:szCs w:val="28"/>
-        </w:rPr>
-        <w:t>Abc</w:t>
-      </w:r>
-      <w:proofErr w:type="spellEnd"/>
-      <w:r>
-        <w:rPr>
-          <w:sz w:val="28"/>
-          <w:szCs w:val="28"/>
-        </w:rPr>
-        <w:t>”,</w:t>
+        <w:t xml:space="preserve"> “Abc”,</w:t>
       </w:r>
     </w:p>
     <w:p>
@@ -3276,39 +3163,7 @@
           <w:szCs w:val="28"/>
         </w:rPr>
         <w:tab/>
-        <w:t>“</w:t>
-      </w:r>
-      <w:proofErr w:type="spellStart"/>
-      <w:r>
-        <w:rPr>
-          <w:sz w:val="28"/>
-          <w:szCs w:val="28"/>
-        </w:rPr>
-        <w:t>nickName</w:t>
-      </w:r>
-      <w:proofErr w:type="spellEnd"/>
-      <w:r>
-        <w:rPr>
-          <w:sz w:val="28"/>
-          <w:szCs w:val="28"/>
-        </w:rPr>
-        <w:t>”:”</w:t>
-      </w:r>
-      <w:proofErr w:type="spellStart"/>
-      <w:r>
-        <w:rPr>
-          <w:sz w:val="28"/>
-          <w:szCs w:val="28"/>
-        </w:rPr>
-        <w:t>Abc</w:t>
-      </w:r>
-      <w:proofErr w:type="spellEnd"/>
-      <w:r>
-        <w:rPr>
-          <w:sz w:val="28"/>
-          <w:szCs w:val="28"/>
-        </w:rPr>
-        <w:t>”,</w:t>
+        <w:t>“nickName”:”Abc”,</w:t>
       </w:r>
     </w:p>
     <w:p>
@@ -3459,23 +3314,7 @@
           <w:szCs w:val="28"/>
         </w:rPr>
         <w:tab/>
-        <w:t>“</w:t>
-      </w:r>
-      <w:proofErr w:type="spellStart"/>
-      <w:r>
-        <w:rPr>
-          <w:sz w:val="28"/>
-          <w:szCs w:val="28"/>
-        </w:rPr>
-        <w:t>isCurrentEmp</w:t>
-      </w:r>
-      <w:proofErr w:type="spellEnd"/>
-      <w:r>
-        <w:rPr>
-          <w:sz w:val="28"/>
-          <w:szCs w:val="28"/>
-        </w:rPr>
-        <w:t>”: true</w:t>
+        <w:t>“isCurrentEmp”: true</w:t>
       </w:r>
     </w:p>
     <w:p>
@@ -3589,55 +3428,7 @@
           <w:szCs w:val="28"/>
         </w:rPr>
         <w:tab/>
-        <w:t>[“</w:t>
-      </w:r>
-      <w:proofErr w:type="spellStart"/>
-      <w:r>
-        <w:rPr>
-          <w:sz w:val="28"/>
-          <w:szCs w:val="28"/>
-        </w:rPr>
-        <w:t>Abc</w:t>
-      </w:r>
-      <w:proofErr w:type="spellEnd"/>
-      <w:r>
-        <w:rPr>
-          <w:sz w:val="28"/>
-          <w:szCs w:val="28"/>
-        </w:rPr>
-        <w:t>”, “</w:t>
-      </w:r>
-      <w:proofErr w:type="spellStart"/>
-      <w:r>
-        <w:rPr>
-          <w:sz w:val="28"/>
-          <w:szCs w:val="28"/>
-        </w:rPr>
-        <w:t>Xyz</w:t>
-      </w:r>
-      <w:proofErr w:type="spellEnd"/>
-      <w:r>
-        <w:rPr>
-          <w:sz w:val="28"/>
-          <w:szCs w:val="28"/>
-        </w:rPr>
-        <w:t>”, “</w:t>
-      </w:r>
-      <w:proofErr w:type="spellStart"/>
-      <w:r>
-        <w:rPr>
-          <w:sz w:val="28"/>
-          <w:szCs w:val="28"/>
-        </w:rPr>
-        <w:t>Pqr</w:t>
-      </w:r>
-      <w:proofErr w:type="spellEnd"/>
-      <w:r>
-        <w:rPr>
-          <w:sz w:val="28"/>
-          <w:szCs w:val="28"/>
-        </w:rPr>
-        <w:t>”]</w:t>
+        <w:t>[“Abc”, “Xyz”, “Pqr”]</w:t>
       </w:r>
     </w:p>
     <w:p>
@@ -3688,23 +3479,7 @@
           <w:szCs w:val="28"/>
         </w:rPr>
         <w:tab/>
-        <w:t>“name”: “</w:t>
-      </w:r>
-      <w:proofErr w:type="spellStart"/>
-      <w:r>
-        <w:rPr>
-          <w:sz w:val="28"/>
-          <w:szCs w:val="28"/>
-        </w:rPr>
-        <w:t>Xyz</w:t>
-      </w:r>
-      <w:proofErr w:type="spellEnd"/>
-      <w:r>
-        <w:rPr>
-          <w:sz w:val="28"/>
-          <w:szCs w:val="28"/>
-        </w:rPr>
-        <w:t>”,</w:t>
+        <w:t>“name”: “Xyz”,</w:t>
       </w:r>
     </w:p>
     <w:p>
@@ -3814,23 +3589,7 @@
           <w:szCs w:val="28"/>
         </w:rPr>
         <w:tab/>
-        <w:t>“city”:”</w:t>
-      </w:r>
-      <w:proofErr w:type="spellStart"/>
-      <w:r>
-        <w:rPr>
-          <w:sz w:val="28"/>
-          <w:szCs w:val="28"/>
-        </w:rPr>
-        <w:t>pune</w:t>
-      </w:r>
-      <w:proofErr w:type="spellEnd"/>
-      <w:r>
-        <w:rPr>
-          <w:sz w:val="28"/>
-          <w:szCs w:val="28"/>
-        </w:rPr>
-        <w:t>”,</w:t>
+        <w:t>“city”:”pune”,</w:t>
       </w:r>
     </w:p>
     <w:p>
@@ -4037,23 +3796,7 @@
           <w:szCs w:val="28"/>
         </w:rPr>
         <w:tab/>
-        <w:t>“</w:t>
-      </w:r>
-      <w:proofErr w:type="spellStart"/>
-      <w:r>
-        <w:rPr>
-          <w:sz w:val="28"/>
-          <w:szCs w:val="28"/>
-        </w:rPr>
-        <w:t>name”:”Lib</w:t>
-      </w:r>
-      <w:proofErr w:type="spellEnd"/>
-      <w:r>
-        <w:rPr>
-          <w:sz w:val="28"/>
-          <w:szCs w:val="28"/>
-        </w:rPr>
-        <w:t xml:space="preserve"> Management”,</w:t>
+        <w:t>“name”:”Lib Management”,</w:t>
       </w:r>
     </w:p>
     <w:p>
@@ -4236,23 +3979,7 @@
           <w:szCs w:val="28"/>
         </w:rPr>
         <w:tab/>
-        <w:t>“</w:t>
-      </w:r>
-      <w:proofErr w:type="spellStart"/>
-      <w:r>
-        <w:rPr>
-          <w:sz w:val="28"/>
-          <w:szCs w:val="28"/>
-        </w:rPr>
-        <w:t>name”:”Student</w:t>
-      </w:r>
-      <w:proofErr w:type="spellEnd"/>
-      <w:r>
-        <w:rPr>
-          <w:sz w:val="28"/>
-          <w:szCs w:val="28"/>
-        </w:rPr>
-        <w:t xml:space="preserve"> Management”,</w:t>
+        <w:t>“name”:”Student Management”,</w:t>
       </w:r>
     </w:p>
     <w:p>
@@ -5021,7 +4748,58 @@
           <w:sz w:val="24"/>
           <w:szCs w:val="24"/>
         </w:rPr>
-        <w:t>REST stans for Representational State Transport.</w:t>
+        <w:t xml:space="preserve">REST stans for </w:t>
+      </w:r>
+      <w:r>
+        <w:rPr>
+          <w:b/>
+          <w:sz w:val="24"/>
+          <w:szCs w:val="24"/>
+          <w:u w:val="single"/>
+        </w:rPr>
+        <w:t>Re</w:t>
+      </w:r>
+      <w:r>
+        <w:rPr>
+          <w:bCs/>
+          <w:sz w:val="24"/>
+          <w:szCs w:val="24"/>
+        </w:rPr>
+        <w:t xml:space="preserve">presentational </w:t>
+      </w:r>
+      <w:r>
+        <w:rPr>
+          <w:b/>
+          <w:sz w:val="24"/>
+          <w:szCs w:val="24"/>
+          <w:u w:val="single"/>
+        </w:rPr>
+        <w:t>S</w:t>
+      </w:r>
+      <w:r>
+        <w:rPr>
+          <w:bCs/>
+          <w:sz w:val="24"/>
+          <w:szCs w:val="24"/>
+        </w:rPr>
+        <w:t xml:space="preserve">tate </w:t>
+      </w:r>
+      <w:r>
+        <w:rPr>
+          <w:b/>
+          <w:sz w:val="24"/>
+          <w:szCs w:val="24"/>
+          <w:u w:val="single"/>
+        </w:rPr>
+        <w:t>T</w:t>
+      </w:r>
+      <w:r>
+        <w:rPr>
+          <w:bCs/>
+          <w:sz w:val="24"/>
+          <w:szCs w:val="24"/>
+        </w:rPr>
+        <w:t>ransport.</w:t>
       </w:r>
     </w:p>
     <w:p>
@@ -5347,7 +5125,15 @@
           <w:sz w:val="24"/>
           <w:szCs w:val="24"/>
         </w:rPr>
-        <w:t>Accepting Data using Request Parameter</w:t>
+        <w:t xml:space="preserve">Accepting Data using </w:t>
+      </w:r>
+      <w:r>
+        <w:rPr>
+          <w:b/>
+          <w:sz w:val="24"/>
+          <w:szCs w:val="24"/>
+        </w:rPr>
+        <w:t>Request Parameter</w:t>
       </w:r>
     </w:p>
     <w:p>
@@ -5480,18 +5266,7 @@
           <w:szCs w:val="18"/>
           <w:shd w:val="clear" w:color="auto" w:fill="FFFFFF"/>
         </w:rPr>
-        <w:t>localhost:8080/</w:t>
-      </w:r>
-      <w:proofErr w:type="spellStart"/>
-      <w:r>
-        <w:rPr>
-          <w:rFonts w:ascii="Helvetica" w:hAnsi="Helvetica" w:cs="Helvetica"/>
-          <w:color w:val="212121"/>
-          <w:sz w:val="18"/>
-          <w:szCs w:val="18"/>
-          <w:shd w:val="clear" w:color="auto" w:fill="FFFFFF"/>
-        </w:rPr>
-        <w:t>user-name</w:t>
+        <w:t>localhost:8080/user-name</w:t>
       </w:r>
       <w:r>
         <w:rPr>
@@ -5504,93 +5279,8 @@
           <w:highlight w:val="yellow"/>
           <w:shd w:val="clear" w:color="auto" w:fill="FFFFFF"/>
         </w:rPr>
-        <w:t>?fn</w:t>
-      </w:r>
-      <w:proofErr w:type="spellEnd"/>
-      <w:r>
-        <w:rPr>
-          <w:rFonts w:ascii="Helvetica" w:hAnsi="Helvetica" w:cs="Helvetica"/>
-          <w:b/>
-          <w:bCs/>
-          <w:color w:val="212121"/>
-          <w:sz w:val="18"/>
-          <w:szCs w:val="18"/>
-          <w:highlight w:val="yellow"/>
-          <w:shd w:val="clear" w:color="auto" w:fill="FFFFFF"/>
-        </w:rPr>
-        <w:t>=</w:t>
-      </w:r>
-      <w:proofErr w:type="spellStart"/>
-      <w:r>
-        <w:rPr>
-          <w:rFonts w:ascii="Helvetica" w:hAnsi="Helvetica" w:cs="Helvetica"/>
-          <w:b/>
-          <w:bCs/>
-          <w:color w:val="212121"/>
-          <w:sz w:val="18"/>
-          <w:szCs w:val="18"/>
-          <w:highlight w:val="yellow"/>
-          <w:shd w:val="clear" w:color="auto" w:fill="FFFFFF"/>
-        </w:rPr>
-        <w:t>Abcd&amp;mn</w:t>
-      </w:r>
-      <w:proofErr w:type="spellEnd"/>
-      <w:r>
-        <w:rPr>
-          <w:rFonts w:ascii="Helvetica" w:hAnsi="Helvetica" w:cs="Helvetica"/>
-          <w:b/>
-          <w:bCs/>
-          <w:color w:val="212121"/>
-          <w:sz w:val="18"/>
-          <w:szCs w:val="18"/>
-          <w:highlight w:val="yellow"/>
-          <w:shd w:val="clear" w:color="auto" w:fill="FFFFFF"/>
-        </w:rPr>
-        <w:t>=</w:t>
-      </w:r>
-      <w:proofErr w:type="spellStart"/>
-      <w:r>
-        <w:rPr>
-          <w:rFonts w:ascii="Helvetica" w:hAnsi="Helvetica" w:cs="Helvetica"/>
-          <w:b/>
-          <w:bCs/>
-          <w:color w:val="212121"/>
-          <w:sz w:val="18"/>
-          <w:szCs w:val="18"/>
-          <w:highlight w:val="yellow"/>
-          <w:shd w:val="clear" w:color="auto" w:fill="FFFFFF"/>
-        </w:rPr>
-        <w:t>Pqr&amp;ln</w:t>
-      </w:r>
-      <w:proofErr w:type="spellEnd"/>
-      <w:r>
-        <w:rPr>
-          <w:rFonts w:ascii="Helvetica" w:hAnsi="Helvetica" w:cs="Helvetica"/>
-          <w:b/>
-          <w:bCs/>
-          <w:color w:val="212121"/>
-          <w:sz w:val="18"/>
-          <w:szCs w:val="18"/>
-          <w:highlight w:val="yellow"/>
-          <w:shd w:val="clear" w:color="auto" w:fill="FFFFFF"/>
-        </w:rPr>
-        <w:t>=</w:t>
-      </w:r>
-      <w:proofErr w:type="spellStart"/>
-      <w:r>
-        <w:rPr>
-          <w:rFonts w:ascii="Helvetica" w:hAnsi="Helvetica" w:cs="Helvetica"/>
-          <w:b/>
-          <w:bCs/>
-          <w:color w:val="212121"/>
-          <w:sz w:val="18"/>
-          <w:szCs w:val="18"/>
-          <w:highlight w:val="yellow"/>
-          <w:shd w:val="clear" w:color="auto" w:fill="FFFFFF"/>
-        </w:rPr>
-        <w:t>Xyz</w:t>
-      </w:r>
-      <w:proofErr w:type="spellEnd"/>
+        <w:t>?fn=Abcd&amp;mn=Pqr&amp;ln=Xyz</w:t>
+      </w:r>
     </w:p>
     <w:p>
       <w:pPr>
@@ -5673,7 +5363,15 @@
           <w:sz w:val="24"/>
           <w:szCs w:val="24"/>
         </w:rPr>
-        <w:t>Accept data using path variable</w:t>
+        <w:t xml:space="preserve">Accept data using </w:t>
+      </w:r>
+      <w:r>
+        <w:rPr>
+          <w:b/>
+          <w:sz w:val="24"/>
+          <w:szCs w:val="24"/>
+        </w:rPr>
+        <w:t>path variable</w:t>
       </w:r>
     </w:p>
     <w:p>
@@ -5794,7 +5492,6 @@
         </w:rPr>
         <w:t>localhost:8080/user-name/</w:t>
       </w:r>
-      <w:proofErr w:type="spellStart"/>
       <w:r>
         <w:rPr>
           <w:rFonts w:ascii="Helvetica" w:hAnsi="Helvetica" w:cs="Helvetica"/>
@@ -5806,65 +5503,8 @@
           <w:highlight w:val="yellow"/>
           <w:shd w:val="clear" w:color="auto" w:fill="FFFFFF"/>
         </w:rPr>
-        <w:t>abc</w:t>
-      </w:r>
-      <w:proofErr w:type="spellEnd"/>
-      <w:r>
-        <w:rPr>
-          <w:rFonts w:ascii="Helvetica" w:hAnsi="Helvetica" w:cs="Helvetica"/>
-          <w:b/>
-          <w:bCs/>
-          <w:color w:val="212121"/>
-          <w:sz w:val="18"/>
-          <w:szCs w:val="18"/>
-          <w:highlight w:val="yellow"/>
-          <w:shd w:val="clear" w:color="auto" w:fill="FFFFFF"/>
-        </w:rPr>
-        <w:t>/</w:t>
-      </w:r>
-      <w:proofErr w:type="spellStart"/>
-      <w:r>
-        <w:rPr>
-          <w:rFonts w:ascii="Helvetica" w:hAnsi="Helvetica" w:cs="Helvetica"/>
-          <w:b/>
-          <w:bCs/>
-          <w:color w:val="212121"/>
-          <w:sz w:val="18"/>
-          <w:szCs w:val="18"/>
-          <w:highlight w:val="yellow"/>
-          <w:shd w:val="clear" w:color="auto" w:fill="FFFFFF"/>
-        </w:rPr>
-        <w:t>pqr</w:t>
-      </w:r>
-      <w:proofErr w:type="spellEnd"/>
-      <w:r>
-        <w:rPr>
-          <w:rFonts w:ascii="Helvetica" w:hAnsi="Helvetica" w:cs="Helvetica"/>
-          <w:b/>
-          <w:bCs/>
-          <w:color w:val="212121"/>
-          <w:sz w:val="18"/>
-          <w:szCs w:val="18"/>
-          <w:highlight w:val="yellow"/>
-          <w:shd w:val="clear" w:color="auto" w:fill="FFFFFF"/>
-        </w:rPr>
-        <w:t>/</w:t>
-      </w:r>
-      <w:proofErr w:type="spellStart"/>
-      <w:r>
-        <w:rPr>
-          <w:rFonts w:ascii="Helvetica" w:hAnsi="Helvetica" w:cs="Helvetica"/>
-          <w:b/>
-          <w:bCs/>
-          <w:color w:val="212121"/>
-          <w:sz w:val="18"/>
-          <w:szCs w:val="18"/>
-          <w:highlight w:val="yellow"/>
-          <w:shd w:val="clear" w:color="auto" w:fill="FFFFFF"/>
-        </w:rPr>
-        <w:t>xyz</w:t>
-      </w:r>
-      <w:proofErr w:type="spellEnd"/>
+        <w:t>abc/pqr/xyz</w:t>
+      </w:r>
       <w:r>
         <w:rPr>
           <w:bCs/>
@@ -5947,7 +5587,23 @@
           <w:sz w:val="24"/>
           <w:szCs w:val="24"/>
         </w:rPr>
-        <w:t xml:space="preserve">Accept Data using JSON (Request Body)  </w:t>
+        <w:t xml:space="preserve">Accept Data using </w:t>
+      </w:r>
+      <w:r>
+        <w:rPr>
+          <w:b/>
+          <w:sz w:val="24"/>
+          <w:szCs w:val="24"/>
+        </w:rPr>
+        <w:t>JSON (Request Body)</w:t>
+      </w:r>
+      <w:r>
+        <w:rPr>
+          <w:bCs/>
+          <w:sz w:val="24"/>
+          <w:szCs w:val="24"/>
+        </w:rPr>
+        <w:t xml:space="preserve">  </w:t>
       </w:r>
     </w:p>
     <w:p>
@@ -7311,7 +6967,6 @@
         </w:rPr>
         <w:t>&lt;</w:t>
       </w:r>
-      <w:proofErr w:type="spellStart"/>
       <w:r>
         <w:rPr>
           <w:rFonts w:ascii="Consolas" w:hAnsi="Consolas" w:cs="Consolas"/>
@@ -7321,7 +6976,6 @@
         </w:rPr>
         <w:t>groupId</w:t>
       </w:r>
-      <w:proofErr w:type="spellEnd"/>
       <w:r>
         <w:rPr>
           <w:rFonts w:ascii="Consolas" w:hAnsi="Consolas" w:cs="Consolas"/>
@@ -7331,7 +6985,6 @@
         </w:rPr>
         <w:t>&gt;</w:t>
       </w:r>
-      <w:proofErr w:type="spellStart"/>
       <w:r>
         <w:rPr>
           <w:rFonts w:ascii="Consolas" w:hAnsi="Consolas" w:cs="Consolas"/>
@@ -7341,7 +6994,6 @@
         </w:rPr>
         <w:t>org.springdoc</w:t>
       </w:r>
-      <w:proofErr w:type="spellEnd"/>
       <w:r>
         <w:rPr>
           <w:rFonts w:ascii="Consolas" w:hAnsi="Consolas" w:cs="Consolas"/>
@@ -7351,7 +7003,6 @@
         </w:rPr>
         <w:t>&lt;/</w:t>
       </w:r>
-      <w:proofErr w:type="spellStart"/>
       <w:r>
         <w:rPr>
           <w:rFonts w:ascii="Consolas" w:hAnsi="Consolas" w:cs="Consolas"/>
@@ -7361,7 +7012,6 @@
         </w:rPr>
         <w:t>groupId</w:t>
       </w:r>
-      <w:proofErr w:type="spellEnd"/>
       <w:r>
         <w:rPr>
           <w:rFonts w:ascii="Consolas" w:hAnsi="Consolas" w:cs="Consolas"/>
@@ -7404,7 +7054,6 @@
         </w:rPr>
         <w:t>&lt;</w:t>
       </w:r>
-      <w:proofErr w:type="spellStart"/>
       <w:r>
         <w:rPr>
           <w:rFonts w:ascii="Consolas" w:hAnsi="Consolas" w:cs="Consolas"/>
@@ -7414,7 +7063,6 @@
         </w:rPr>
         <w:t>artifactId</w:t>
       </w:r>
-      <w:proofErr w:type="spellEnd"/>
       <w:r>
         <w:rPr>
           <w:rFonts w:ascii="Consolas" w:hAnsi="Consolas" w:cs="Consolas"/>
@@ -7424,7 +7072,6 @@
         </w:rPr>
         <w:t>&gt;</w:t>
       </w:r>
-      <w:proofErr w:type="spellStart"/>
       <w:r>
         <w:rPr>
           <w:rFonts w:ascii="Consolas" w:hAnsi="Consolas" w:cs="Consolas"/>
@@ -7434,7 +7081,6 @@
         </w:rPr>
         <w:t>springdoc-openapi-ui</w:t>
       </w:r>
-      <w:proofErr w:type="spellEnd"/>
       <w:r>
         <w:rPr>
           <w:rFonts w:ascii="Consolas" w:hAnsi="Consolas" w:cs="Consolas"/>
@@ -7444,7 +7090,6 @@
         </w:rPr>
         <w:t>&lt;/</w:t>
       </w:r>
-      <w:proofErr w:type="spellStart"/>
       <w:r>
         <w:rPr>
           <w:rFonts w:ascii="Consolas" w:hAnsi="Consolas" w:cs="Consolas"/>
@@ -7454,7 +7099,6 @@
         </w:rPr>
         <w:t>artifactId</w:t>
       </w:r>
-      <w:proofErr w:type="spellEnd"/>
       <w:r>
         <w:rPr>
           <w:rFonts w:ascii="Consolas" w:hAnsi="Consolas" w:cs="Consolas"/>
@@ -7640,6 +7284,220 @@
           <w:szCs w:val="24"/>
         </w:rPr>
         <w:t xml:space="preserve">  </w:t>
+      </w:r>
+    </w:p>
+    <w:p>
+      <w:pPr>
+        <w:pStyle w:val="NoSpacing"/>
+        <w:rPr>
+          <w:sz w:val="28"/>
+          <w:szCs w:val="28"/>
+        </w:rPr>
+      </w:pPr>
+    </w:p>
+    <w:p>
+      <w:pPr>
+        <w:pStyle w:val="NoSpacing"/>
+        <w:rPr>
+          <w:sz w:val="28"/>
+          <w:szCs w:val="28"/>
+        </w:rPr>
+      </w:pPr>
+    </w:p>
+    <w:p>
+      <w:pPr>
+        <w:rPr>
+          <w:sz w:val="28"/>
+          <w:szCs w:val="28"/>
+        </w:rPr>
+      </w:pPr>
+      <w:r>
+        <w:rPr>
+          <w:sz w:val="28"/>
+          <w:szCs w:val="28"/>
+        </w:rPr>
+        <w:br w:type="page"/>
+      </w:r>
+    </w:p>
+    <w:p>
+      <w:pPr>
+        <w:pStyle w:val="NoSpacing"/>
+        <w:rPr>
+          <w:sz w:val="28"/>
+          <w:szCs w:val="28"/>
+        </w:rPr>
+      </w:pPr>
+      <w:r>
+        <w:rPr>
+          <w:sz w:val="28"/>
+          <w:szCs w:val="28"/>
+        </w:rPr>
+        <w:lastRenderedPageBreak/>
+        <w:t>18-April-23</w:t>
+      </w:r>
+    </w:p>
+    <w:p>
+      <w:pPr>
+        <w:pStyle w:val="NoSpacing"/>
+        <w:rPr>
+          <w:sz w:val="28"/>
+          <w:szCs w:val="28"/>
+        </w:rPr>
+      </w:pPr>
+      <w:r>
+        <w:rPr>
+          <w:sz w:val="28"/>
+          <w:szCs w:val="28"/>
+        </w:rPr>
+        <w:t>Task-1</w:t>
+      </w:r>
+    </w:p>
+    <w:p>
+      <w:pPr>
+        <w:pStyle w:val="NoSpacing"/>
+        <w:rPr>
+          <w:sz w:val="28"/>
+          <w:szCs w:val="28"/>
+        </w:rPr>
+      </w:pPr>
+      <w:r>
+        <w:rPr>
+          <w:sz w:val="28"/>
+          <w:szCs w:val="28"/>
+        </w:rPr>
+        <w:t xml:space="preserve">Create a rest API which in which </w:t>
+      </w:r>
+      <w:r>
+        <w:rPr>
+          <w:sz w:val="28"/>
+          <w:szCs w:val="28"/>
+        </w:rPr>
+        <w:t>accept</w:t>
+      </w:r>
+      <w:r>
+        <w:rPr>
+          <w:sz w:val="28"/>
+          <w:szCs w:val="28"/>
+        </w:rPr>
+        <w:t xml:space="preserve"> the number for the user and print the table for the give number on console.</w:t>
+      </w:r>
+    </w:p>
+    <w:p>
+      <w:pPr>
+        <w:pStyle w:val="NoSpacing"/>
+        <w:rPr>
+          <w:sz w:val="28"/>
+          <w:szCs w:val="28"/>
+        </w:rPr>
+      </w:pPr>
+    </w:p>
+    <w:p>
+      <w:pPr>
+        <w:pStyle w:val="NoSpacing"/>
+        <w:rPr>
+          <w:sz w:val="28"/>
+          <w:szCs w:val="28"/>
+        </w:rPr>
+      </w:pPr>
+      <w:r>
+        <w:rPr>
+          <w:sz w:val="28"/>
+          <w:szCs w:val="28"/>
+        </w:rPr>
+        <w:t>Task-</w:t>
+      </w:r>
+      <w:r>
+        <w:rPr>
+          <w:sz w:val="28"/>
+          <w:szCs w:val="28"/>
+        </w:rPr>
+        <w:t>2</w:t>
+      </w:r>
+    </w:p>
+    <w:p>
+      <w:pPr>
+        <w:pStyle w:val="NoSpacing"/>
+        <w:rPr>
+          <w:sz w:val="28"/>
+          <w:szCs w:val="28"/>
+        </w:rPr>
+      </w:pPr>
+      <w:r>
+        <w:rPr>
+          <w:sz w:val="28"/>
+          <w:szCs w:val="28"/>
+        </w:rPr>
+        <w:t xml:space="preserve">Create a rest API which in which </w:t>
+      </w:r>
+      <w:r>
+        <w:rPr>
+          <w:sz w:val="28"/>
+          <w:szCs w:val="28"/>
+        </w:rPr>
+        <w:t>accept</w:t>
+      </w:r>
+      <w:r>
+        <w:rPr>
+          <w:sz w:val="28"/>
+          <w:szCs w:val="28"/>
+        </w:rPr>
+        <w:t xml:space="preserve"> the </w:t>
+      </w:r>
+      <w:r>
+        <w:rPr>
+          <w:sz w:val="28"/>
+          <w:szCs w:val="28"/>
+        </w:rPr>
+        <w:t xml:space="preserve">2 </w:t>
+      </w:r>
+      <w:r>
+        <w:rPr>
+          <w:sz w:val="28"/>
+          <w:szCs w:val="28"/>
+        </w:rPr>
+        <w:t>number</w:t>
+      </w:r>
+      <w:r>
+        <w:rPr>
+          <w:sz w:val="28"/>
+          <w:szCs w:val="28"/>
+        </w:rPr>
+        <w:t>s and the operation(+,-,*,/)</w:t>
+      </w:r>
+      <w:r>
+        <w:rPr>
+          <w:sz w:val="28"/>
+          <w:szCs w:val="28"/>
+        </w:rPr>
+        <w:t xml:space="preserve"> for the user and </w:t>
+      </w:r>
+      <w:r>
+        <w:rPr>
+          <w:sz w:val="28"/>
+          <w:szCs w:val="28"/>
+        </w:rPr>
+        <w:t>return</w:t>
+      </w:r>
+      <w:r>
+        <w:rPr>
+          <w:sz w:val="28"/>
+          <w:szCs w:val="28"/>
+        </w:rPr>
+        <w:t xml:space="preserve"> the </w:t>
+      </w:r>
+      <w:r>
+        <w:rPr>
+          <w:sz w:val="28"/>
+          <w:szCs w:val="28"/>
+        </w:rPr>
+        <w:t>output to the clinet</w:t>
+      </w:r>
+      <w:r>
+        <w:rPr>
+          <w:sz w:val="28"/>
+          <w:szCs w:val="28"/>
+        </w:rPr>
+        <w:t>.</w:t>
       </w:r>
     </w:p>
     <w:p>

</xml_diff>

<commit_message>
Rest API Http Methods
Rest API Http Methods
</commit_message>
<xml_diff>
--- a/docs/SpringBoot.docx
+++ b/docs/SpringBoot.docx
@@ -4520,8 +4520,11 @@
     <w:p>
       <w:pPr>
         <w:pStyle w:val="NoSpacing"/>
-        <w:ind w:firstLine="360"/>
-      </w:pPr>
+        <w:ind w:left="360"/>
+      </w:pPr>
+      <w:r>
+        <w:t xml:space="preserve"> </w:t>
+      </w:r>
       <w:r>
         <w:rPr>
           <w:noProof/>
@@ -7365,139 +7368,48 @@
           <w:sz w:val="28"/>
           <w:szCs w:val="28"/>
         </w:rPr>
-        <w:t xml:space="preserve">Create a rest API which in which </w:t>
-      </w:r>
-      <w:r>
-        <w:rPr>
-          <w:sz w:val="28"/>
-          <w:szCs w:val="28"/>
-        </w:rPr>
-        <w:t>accept</w:t>
-      </w:r>
-      <w:r>
-        <w:rPr>
-          <w:sz w:val="28"/>
-          <w:szCs w:val="28"/>
-        </w:rPr>
-        <w:t xml:space="preserve"> the number for the user and print the table for the give number on console.</w:t>
-      </w:r>
-    </w:p>
-    <w:p>
-      <w:pPr>
-        <w:pStyle w:val="NoSpacing"/>
-        <w:rPr>
-          <w:sz w:val="28"/>
-          <w:szCs w:val="28"/>
-        </w:rPr>
-      </w:pPr>
-    </w:p>
-    <w:p>
-      <w:pPr>
-        <w:pStyle w:val="NoSpacing"/>
-        <w:rPr>
-          <w:sz w:val="28"/>
-          <w:szCs w:val="28"/>
-        </w:rPr>
-      </w:pPr>
-      <w:r>
-        <w:rPr>
-          <w:sz w:val="28"/>
-          <w:szCs w:val="28"/>
-        </w:rPr>
-        <w:t>Task-</w:t>
-      </w:r>
-      <w:r>
-        <w:rPr>
-          <w:sz w:val="28"/>
-          <w:szCs w:val="28"/>
-        </w:rPr>
-        <w:t>2</w:t>
-      </w:r>
-    </w:p>
-    <w:p>
-      <w:pPr>
-        <w:pStyle w:val="NoSpacing"/>
-        <w:rPr>
-          <w:sz w:val="28"/>
-          <w:szCs w:val="28"/>
-        </w:rPr>
-      </w:pPr>
-      <w:r>
-        <w:rPr>
-          <w:sz w:val="28"/>
-          <w:szCs w:val="28"/>
-        </w:rPr>
-        <w:t xml:space="preserve">Create a rest API which in which </w:t>
-      </w:r>
-      <w:r>
-        <w:rPr>
-          <w:sz w:val="28"/>
-          <w:szCs w:val="28"/>
-        </w:rPr>
-        <w:t>accept</w:t>
-      </w:r>
-      <w:r>
-        <w:rPr>
-          <w:sz w:val="28"/>
-          <w:szCs w:val="28"/>
-        </w:rPr>
-        <w:t xml:space="preserve"> the </w:t>
-      </w:r>
-      <w:r>
-        <w:rPr>
-          <w:sz w:val="28"/>
-          <w:szCs w:val="28"/>
-        </w:rPr>
-        <w:t xml:space="preserve">2 </w:t>
-      </w:r>
-      <w:r>
-        <w:rPr>
-          <w:sz w:val="28"/>
-          <w:szCs w:val="28"/>
-        </w:rPr>
-        <w:t>number</w:t>
-      </w:r>
-      <w:r>
-        <w:rPr>
-          <w:sz w:val="28"/>
-          <w:szCs w:val="28"/>
-        </w:rPr>
-        <w:t>s and the operation(+,-,*,/)</w:t>
-      </w:r>
-      <w:r>
-        <w:rPr>
-          <w:sz w:val="28"/>
-          <w:szCs w:val="28"/>
-        </w:rPr>
-        <w:t xml:space="preserve"> for the user and </w:t>
-      </w:r>
-      <w:r>
-        <w:rPr>
-          <w:sz w:val="28"/>
-          <w:szCs w:val="28"/>
-        </w:rPr>
-        <w:t>return</w:t>
-      </w:r>
-      <w:r>
-        <w:rPr>
-          <w:sz w:val="28"/>
-          <w:szCs w:val="28"/>
-        </w:rPr>
-        <w:t xml:space="preserve"> the </w:t>
-      </w:r>
-      <w:r>
-        <w:rPr>
-          <w:sz w:val="28"/>
-          <w:szCs w:val="28"/>
-        </w:rPr>
-        <w:t>output to the clinet</w:t>
-      </w:r>
-      <w:r>
-        <w:rPr>
-          <w:sz w:val="28"/>
-          <w:szCs w:val="28"/>
-        </w:rPr>
-        <w:t>.</w:t>
+        <w:t>Create a rest API which in which accept the number for the user and print the table for the give number on console.</w:t>
+      </w:r>
+    </w:p>
+    <w:p>
+      <w:pPr>
+        <w:pStyle w:val="NoSpacing"/>
+        <w:rPr>
+          <w:sz w:val="28"/>
+          <w:szCs w:val="28"/>
+        </w:rPr>
+      </w:pPr>
+    </w:p>
+    <w:p>
+      <w:pPr>
+        <w:pStyle w:val="NoSpacing"/>
+        <w:rPr>
+          <w:sz w:val="28"/>
+          <w:szCs w:val="28"/>
+        </w:rPr>
+      </w:pPr>
+      <w:r>
+        <w:rPr>
+          <w:sz w:val="28"/>
+          <w:szCs w:val="28"/>
+        </w:rPr>
+        <w:t>Task-2</w:t>
+      </w:r>
+    </w:p>
+    <w:p>
+      <w:pPr>
+        <w:pStyle w:val="NoSpacing"/>
+        <w:rPr>
+          <w:sz w:val="28"/>
+          <w:szCs w:val="28"/>
+        </w:rPr>
+      </w:pPr>
+      <w:r>
+        <w:rPr>
+          <w:sz w:val="28"/>
+          <w:szCs w:val="28"/>
+        </w:rPr>
+        <w:t>Create a rest API which in which accept the 2 numbers and the operation(+,-,*,/) for the user and return the output to the clinet.</w:t>
       </w:r>
     </w:p>
     <w:p>

</xml_diff>

<commit_message>
REST APi and Swagger
REST APi and Swagger
</commit_message>
<xml_diff>
--- a/docs/SpringBoot.docx
+++ b/docs/SpringBoot.docx
@@ -7420,6 +7420,102 @@
           <w:szCs w:val="28"/>
         </w:rPr>
       </w:pPr>
+    </w:p>
+    <w:p>
+      <w:pPr>
+        <w:pStyle w:val="NoSpacing"/>
+        <w:rPr>
+          <w:sz w:val="28"/>
+          <w:szCs w:val="28"/>
+        </w:rPr>
+      </w:pPr>
+      <w:r>
+        <w:rPr>
+          <w:sz w:val="28"/>
+          <w:szCs w:val="28"/>
+        </w:rPr>
+        <w:t>20-April-23</w:t>
+      </w:r>
+    </w:p>
+    <w:p>
+      <w:pPr>
+        <w:pStyle w:val="NoSpacing"/>
+        <w:rPr>
+          <w:sz w:val="28"/>
+          <w:szCs w:val="28"/>
+        </w:rPr>
+      </w:pPr>
+      <w:r>
+        <w:rPr>
+          <w:sz w:val="28"/>
+          <w:szCs w:val="28"/>
+        </w:rPr>
+        <w:t>Task-1</w:t>
+      </w:r>
+    </w:p>
+    <w:p>
+      <w:pPr>
+        <w:pStyle w:val="NoSpacing"/>
+        <w:rPr>
+          <w:sz w:val="28"/>
+          <w:szCs w:val="28"/>
+        </w:rPr>
+      </w:pPr>
+      <w:r>
+        <w:rPr>
+          <w:noProof/>
+          <w:sz w:val="28"/>
+          <w:szCs w:val="28"/>
+        </w:rPr>
+        <w:drawing>
+          <wp:inline distT="0" distB="0" distL="0" distR="0" wp14:anchorId="1A618907" wp14:editId="1118E66F">
+            <wp:extent cx="5941695" cy="2386330"/>
+            <wp:effectExtent l="0" t="0" r="1905" b="0"/>
+            <wp:docPr id="605605349" name="Picture 1"/>
+            <wp:cNvGraphicFramePr>
+              <a:graphicFrameLocks xmlns:a="http://schemas.openxmlformats.org/drawingml/2006/main" noChangeAspect="1"/>
+            </wp:cNvGraphicFramePr>
+            <a:graphic xmlns:a="http://schemas.openxmlformats.org/drawingml/2006/main">
+              <a:graphicData uri="http://schemas.openxmlformats.org/drawingml/2006/picture">
+                <pic:pic xmlns:pic="http://schemas.openxmlformats.org/drawingml/2006/picture">
+                  <pic:nvPicPr>
+                    <pic:cNvPr id="0" name="Picture 1"/>
+                    <pic:cNvPicPr>
+                      <a:picLocks noChangeAspect="1" noChangeArrowheads="1"/>
+                    </pic:cNvPicPr>
+                  </pic:nvPicPr>
+                  <pic:blipFill>
+                    <a:blip r:embed="rId28">
+                      <a:extLst>
+                        <a:ext uri="{28A0092B-C50C-407E-A947-70E740481C1C}">
+                          <a14:useLocalDpi xmlns:a14="http://schemas.microsoft.com/office/drawing/2010/main" val="0"/>
+                        </a:ext>
+                      </a:extLst>
+                    </a:blip>
+                    <a:srcRect/>
+                    <a:stretch>
+                      <a:fillRect/>
+                    </a:stretch>
+                  </pic:blipFill>
+                  <pic:spPr bwMode="auto">
+                    <a:xfrm>
+                      <a:off x="0" y="0"/>
+                      <a:ext cx="5941695" cy="2386330"/>
+                    </a:xfrm>
+                    <a:prstGeom prst="rect">
+                      <a:avLst/>
+                    </a:prstGeom>
+                    <a:noFill/>
+                    <a:ln>
+                      <a:noFill/>
+                    </a:ln>
+                  </pic:spPr>
+                </pic:pic>
+              </a:graphicData>
+            </a:graphic>
+          </wp:inline>
+        </w:drawing>
+      </w:r>
     </w:p>
     <w:sectPr>
       <w:pgSz w:w="12240" w:h="15840"/>

</xml_diff>

<commit_message>
Spring Boot Query Execution
Spring Boot Query Execution
</commit_message>
<xml_diff>
--- a/docs/SpringBoot.docx
+++ b/docs/SpringBoot.docx
@@ -8161,6 +8161,7 @@
       </w:pPr>
       <w:r>
         <w:rPr>
+          <w:noProof/>
           <w:sz w:val="28"/>
           <w:szCs w:val="28"/>
           <w:u w:val="single"/>
@@ -8555,6 +8556,965 @@
         <w:t xml:space="preserve">For Entity class there will be a separate Repository created. </w:t>
       </w:r>
     </w:p>
+    <w:p>
+      <w:pPr>
+        <w:pStyle w:val="NoSpacing"/>
+        <w:rPr>
+          <w:sz w:val="28"/>
+          <w:szCs w:val="28"/>
+        </w:rPr>
+      </w:pPr>
+    </w:p>
+    <w:p>
+      <w:pPr>
+        <w:pStyle w:val="NoSpacing"/>
+        <w:rPr>
+          <w:b/>
+          <w:bCs/>
+          <w:sz w:val="28"/>
+          <w:szCs w:val="28"/>
+          <w:u w:val="single"/>
+        </w:rPr>
+      </w:pPr>
+      <w:r>
+        <w:rPr>
+          <w:b/>
+          <w:bCs/>
+          <w:sz w:val="28"/>
+          <w:szCs w:val="28"/>
+          <w:u w:val="single"/>
+        </w:rPr>
+        <w:t>Using Query in Spring Boot JPA</w:t>
+      </w:r>
+    </w:p>
+    <w:p>
+      <w:pPr>
+        <w:pStyle w:val="NoSpacing"/>
+        <w:numPr>
+          <w:ilvl w:val="0"/>
+          <w:numId w:val="23"/>
+        </w:numPr>
+        <w:rPr>
+          <w:b/>
+          <w:bCs/>
+          <w:sz w:val="28"/>
+          <w:szCs w:val="28"/>
+          <w:u w:val="single"/>
+        </w:rPr>
+      </w:pPr>
+      <w:r>
+        <w:rPr>
+          <w:sz w:val="28"/>
+          <w:szCs w:val="28"/>
+        </w:rPr>
+        <w:t>To perform the Db operation other than primary key, you must have to write the query manually.</w:t>
+      </w:r>
+    </w:p>
+    <w:p>
+      <w:pPr>
+        <w:pStyle w:val="NoSpacing"/>
+        <w:numPr>
+          <w:ilvl w:val="0"/>
+          <w:numId w:val="23"/>
+        </w:numPr>
+        <w:rPr>
+          <w:b/>
+          <w:bCs/>
+          <w:sz w:val="28"/>
+          <w:szCs w:val="28"/>
+          <w:u w:val="single"/>
+        </w:rPr>
+      </w:pPr>
+      <w:r>
+        <w:rPr>
+          <w:sz w:val="28"/>
+          <w:szCs w:val="28"/>
+        </w:rPr>
+        <w:t>There are 2 ways to provide the query in the JPA</w:t>
+      </w:r>
+    </w:p>
+    <w:p>
+      <w:pPr>
+        <w:pStyle w:val="NoSpacing"/>
+        <w:numPr>
+          <w:ilvl w:val="1"/>
+          <w:numId w:val="23"/>
+        </w:numPr>
+        <w:rPr>
+          <w:b/>
+          <w:bCs/>
+          <w:sz w:val="28"/>
+          <w:szCs w:val="28"/>
+          <w:u w:val="single"/>
+        </w:rPr>
+      </w:pPr>
+      <w:r>
+        <w:rPr>
+          <w:sz w:val="28"/>
+          <w:szCs w:val="28"/>
+        </w:rPr>
+        <w:t>HQL/JPQL</w:t>
+      </w:r>
+    </w:p>
+    <w:p>
+      <w:pPr>
+        <w:pStyle w:val="NoSpacing"/>
+        <w:numPr>
+          <w:ilvl w:val="2"/>
+          <w:numId w:val="23"/>
+        </w:numPr>
+        <w:rPr>
+          <w:b/>
+          <w:bCs/>
+          <w:sz w:val="28"/>
+          <w:szCs w:val="28"/>
+          <w:u w:val="single"/>
+        </w:rPr>
+      </w:pPr>
+      <w:r>
+        <w:rPr>
+          <w:sz w:val="28"/>
+          <w:szCs w:val="28"/>
+        </w:rPr>
+        <w:t>In this type you will use the entity class name and variable name instead of column and table</w:t>
+      </w:r>
+      <w:r>
+        <w:rPr>
+          <w:sz w:val="28"/>
+          <w:szCs w:val="28"/>
+        </w:rPr>
+        <w:t xml:space="preserve"> name</w:t>
+      </w:r>
+      <w:r>
+        <w:rPr>
+          <w:sz w:val="28"/>
+          <w:szCs w:val="28"/>
+        </w:rPr>
+        <w:t>.</w:t>
+      </w:r>
+    </w:p>
+    <w:p>
+      <w:pPr>
+        <w:pStyle w:val="NoSpacing"/>
+        <w:numPr>
+          <w:ilvl w:val="2"/>
+          <w:numId w:val="23"/>
+        </w:numPr>
+        <w:rPr>
+          <w:b/>
+          <w:bCs/>
+          <w:sz w:val="28"/>
+          <w:szCs w:val="28"/>
+          <w:u w:val="single"/>
+        </w:rPr>
+      </w:pPr>
+      <w:r>
+        <w:rPr>
+          <w:sz w:val="28"/>
+          <w:szCs w:val="28"/>
+        </w:rPr>
+        <w:t>This queries are independent to the database, so the changes happened in the table will not effect you queries</w:t>
+      </w:r>
+      <w:r>
+        <w:rPr>
+          <w:sz w:val="28"/>
+          <w:szCs w:val="28"/>
+        </w:rPr>
+        <w:t>.</w:t>
+      </w:r>
+      <w:r>
+        <w:rPr>
+          <w:sz w:val="28"/>
+          <w:szCs w:val="28"/>
+        </w:rPr>
+        <w:t xml:space="preserve"> </w:t>
+      </w:r>
+    </w:p>
+    <w:p>
+      <w:pPr>
+        <w:pStyle w:val="NoSpacing"/>
+        <w:numPr>
+          <w:ilvl w:val="2"/>
+          <w:numId w:val="23"/>
+        </w:numPr>
+        <w:rPr>
+          <w:b/>
+          <w:bCs/>
+          <w:sz w:val="28"/>
+          <w:szCs w:val="28"/>
+          <w:u w:val="single"/>
+        </w:rPr>
+      </w:pPr>
+      <w:r>
+        <w:rPr>
+          <w:sz w:val="28"/>
+          <w:szCs w:val="28"/>
+        </w:rPr>
+        <w:t>This will gets converted into the SQL internally.</w:t>
+      </w:r>
+    </w:p>
+    <w:p>
+      <w:pPr>
+        <w:pStyle w:val="NoSpacing"/>
+        <w:numPr>
+          <w:ilvl w:val="1"/>
+          <w:numId w:val="23"/>
+        </w:numPr>
+        <w:rPr>
+          <w:b/>
+          <w:bCs/>
+          <w:sz w:val="28"/>
+          <w:szCs w:val="28"/>
+          <w:u w:val="single"/>
+        </w:rPr>
+      </w:pPr>
+      <w:r>
+        <w:rPr>
+          <w:sz w:val="28"/>
+          <w:szCs w:val="28"/>
+        </w:rPr>
+        <w:t>SQL</w:t>
+      </w:r>
+      <w:r>
+        <w:rPr>
+          <w:sz w:val="28"/>
+          <w:szCs w:val="28"/>
+        </w:rPr>
+        <w:t xml:space="preserve"> </w:t>
+      </w:r>
+    </w:p>
+    <w:p>
+      <w:pPr>
+        <w:pStyle w:val="NoSpacing"/>
+        <w:numPr>
+          <w:ilvl w:val="2"/>
+          <w:numId w:val="23"/>
+        </w:numPr>
+        <w:rPr>
+          <w:sz w:val="28"/>
+          <w:szCs w:val="28"/>
+        </w:rPr>
+      </w:pPr>
+      <w:r>
+        <w:rPr>
+          <w:sz w:val="28"/>
+          <w:szCs w:val="28"/>
+        </w:rPr>
+        <w:t>In this you will use the table and column name like an normal SQL query.</w:t>
+      </w:r>
+    </w:p>
+    <w:p>
+      <w:pPr>
+        <w:pStyle w:val="NoSpacing"/>
+        <w:numPr>
+          <w:ilvl w:val="2"/>
+          <w:numId w:val="23"/>
+        </w:numPr>
+        <w:rPr>
+          <w:sz w:val="28"/>
+          <w:szCs w:val="28"/>
+        </w:rPr>
+      </w:pPr>
+      <w:r>
+        <w:rPr>
+          <w:sz w:val="28"/>
+          <w:szCs w:val="28"/>
+        </w:rPr>
+        <w:t>This query is also known as native queries.</w:t>
+      </w:r>
+    </w:p>
+    <w:p>
+      <w:pPr>
+        <w:pStyle w:val="NoSpacing"/>
+        <w:numPr>
+          <w:ilvl w:val="2"/>
+          <w:numId w:val="23"/>
+        </w:numPr>
+        <w:rPr>
+          <w:sz w:val="28"/>
+          <w:szCs w:val="28"/>
+        </w:rPr>
+      </w:pPr>
+      <w:r>
+        <w:rPr>
+          <w:sz w:val="28"/>
+          <w:szCs w:val="28"/>
+        </w:rPr>
+        <w:t>While execution hibernate will not apply any conversion on it.</w:t>
+      </w:r>
+    </w:p>
+    <w:p>
+      <w:pPr>
+        <w:pStyle w:val="NoSpacing"/>
+        <w:numPr>
+          <w:ilvl w:val="0"/>
+          <w:numId w:val="23"/>
+        </w:numPr>
+        <w:rPr>
+          <w:sz w:val="28"/>
+          <w:szCs w:val="28"/>
+        </w:rPr>
+      </w:pPr>
+      <w:r>
+        <w:rPr>
+          <w:sz w:val="28"/>
+          <w:szCs w:val="28"/>
+        </w:rPr>
+        <w:t>Steps To execute manual query</w:t>
+      </w:r>
+    </w:p>
+    <w:p>
+      <w:pPr>
+        <w:pStyle w:val="NoSpacing"/>
+        <w:numPr>
+          <w:ilvl w:val="1"/>
+          <w:numId w:val="23"/>
+        </w:numPr>
+        <w:rPr>
+          <w:sz w:val="28"/>
+          <w:szCs w:val="28"/>
+        </w:rPr>
+      </w:pPr>
+      <w:r>
+        <w:rPr>
+          <w:sz w:val="28"/>
+          <w:szCs w:val="28"/>
+        </w:rPr>
+        <w:t>Create a method inside Repository.</w:t>
+      </w:r>
+    </w:p>
+    <w:p>
+      <w:pPr>
+        <w:pStyle w:val="NoSpacing"/>
+        <w:numPr>
+          <w:ilvl w:val="1"/>
+          <w:numId w:val="23"/>
+        </w:numPr>
+        <w:rPr>
+          <w:sz w:val="28"/>
+          <w:szCs w:val="28"/>
+        </w:rPr>
+      </w:pPr>
+      <w:r>
+        <w:rPr>
+          <w:sz w:val="28"/>
+          <w:szCs w:val="28"/>
+        </w:rPr>
+        <w:t>Annotate that method with @Query annotation.</w:t>
+      </w:r>
+      <w:r>
+        <w:rPr>
+          <w:sz w:val="28"/>
+          <w:szCs w:val="28"/>
+        </w:rPr>
+        <w:t xml:space="preserve"> And define your query.</w:t>
+      </w:r>
+    </w:p>
+    <w:p>
+      <w:pPr>
+        <w:pStyle w:val="NoSpacing"/>
+        <w:numPr>
+          <w:ilvl w:val="1"/>
+          <w:numId w:val="23"/>
+        </w:numPr>
+        <w:rPr>
+          <w:sz w:val="28"/>
+          <w:szCs w:val="28"/>
+        </w:rPr>
+      </w:pPr>
+      <w:r>
+        <w:rPr>
+          <w:sz w:val="28"/>
+          <w:szCs w:val="28"/>
+        </w:rPr>
+        <w:t>If query is of DML type then also use @Modifying and @Transactional annotation.</w:t>
+      </w:r>
+    </w:p>
+    <w:p>
+      <w:pPr>
+        <w:pStyle w:val="NoSpacing"/>
+        <w:numPr>
+          <w:ilvl w:val="1"/>
+          <w:numId w:val="23"/>
+        </w:numPr>
+        <w:rPr>
+          <w:sz w:val="28"/>
+          <w:szCs w:val="28"/>
+        </w:rPr>
+      </w:pPr>
+      <w:r>
+        <w:rPr>
+          <w:sz w:val="28"/>
+          <w:szCs w:val="28"/>
+        </w:rPr>
+        <w:t xml:space="preserve">If query is SQL type then set the a native query falg. </w:t>
+      </w:r>
+    </w:p>
+    <w:p>
+      <w:pPr>
+        <w:pStyle w:val="NoSpacing"/>
+        <w:rPr>
+          <w:sz w:val="28"/>
+          <w:szCs w:val="28"/>
+        </w:rPr>
+      </w:pPr>
+    </w:p>
+    <w:p>
+      <w:pPr>
+        <w:rPr>
+          <w:sz w:val="28"/>
+          <w:szCs w:val="28"/>
+        </w:rPr>
+      </w:pPr>
+      <w:r>
+        <w:rPr>
+          <w:sz w:val="28"/>
+          <w:szCs w:val="28"/>
+        </w:rPr>
+        <w:br w:type="page"/>
+      </w:r>
+    </w:p>
+    <w:p>
+      <w:pPr>
+        <w:rPr>
+          <w:sz w:val="28"/>
+          <w:szCs w:val="28"/>
+        </w:rPr>
+      </w:pPr>
+      <w:r>
+        <w:rPr>
+          <w:sz w:val="28"/>
+          <w:szCs w:val="28"/>
+        </w:rPr>
+        <w:lastRenderedPageBreak/>
+        <w:br w:type="page"/>
+      </w:r>
+    </w:p>
+    <w:p>
+      <w:pPr>
+        <w:pStyle w:val="NoSpacing"/>
+        <w:rPr>
+          <w:sz w:val="28"/>
+          <w:szCs w:val="28"/>
+        </w:rPr>
+      </w:pPr>
+      <w:r>
+        <w:rPr>
+          <w:sz w:val="28"/>
+          <w:szCs w:val="28"/>
+        </w:rPr>
+        <w:lastRenderedPageBreak/>
+        <w:t>Create a REST API to achieve following requirement.</w:t>
+      </w:r>
+    </w:p>
+    <w:p>
+      <w:pPr>
+        <w:pStyle w:val="NoSpacing"/>
+        <w:rPr>
+          <w:sz w:val="28"/>
+          <w:szCs w:val="28"/>
+        </w:rPr>
+      </w:pPr>
+    </w:p>
+    <w:p>
+      <w:pPr>
+        <w:pStyle w:val="NoSpacing"/>
+        <w:numPr>
+          <w:ilvl w:val="0"/>
+          <w:numId w:val="24"/>
+        </w:numPr>
+        <w:rPr>
+          <w:sz w:val="28"/>
+          <w:szCs w:val="28"/>
+        </w:rPr>
+      </w:pPr>
+      <w:r>
+        <w:rPr>
+          <w:sz w:val="28"/>
+          <w:szCs w:val="28"/>
+        </w:rPr>
+        <w:t>Create a table cart with following column</w:t>
+      </w:r>
+    </w:p>
+    <w:p>
+      <w:pPr>
+        <w:pStyle w:val="NoSpacing"/>
+        <w:ind w:left="720"/>
+        <w:rPr>
+          <w:sz w:val="28"/>
+          <w:szCs w:val="28"/>
+        </w:rPr>
+      </w:pPr>
+      <w:r>
+        <w:rPr>
+          <w:sz w:val="28"/>
+          <w:szCs w:val="28"/>
+        </w:rPr>
+        <w:t>Pid (pk), name, price, quantity</w:t>
+      </w:r>
+    </w:p>
+    <w:p>
+      <w:pPr>
+        <w:pStyle w:val="NoSpacing"/>
+        <w:numPr>
+          <w:ilvl w:val="0"/>
+          <w:numId w:val="24"/>
+        </w:numPr>
+        <w:rPr>
+          <w:sz w:val="28"/>
+          <w:szCs w:val="28"/>
+        </w:rPr>
+      </w:pPr>
+      <w:r>
+        <w:rPr>
+          <w:sz w:val="28"/>
+          <w:szCs w:val="28"/>
+        </w:rPr>
+        <w:t>Create a REST API to insert product into cart.</w:t>
+      </w:r>
+    </w:p>
+    <w:p>
+      <w:pPr>
+        <w:pStyle w:val="NoSpacing"/>
+        <w:numPr>
+          <w:ilvl w:val="0"/>
+          <w:numId w:val="24"/>
+        </w:numPr>
+        <w:rPr>
+          <w:sz w:val="28"/>
+          <w:szCs w:val="28"/>
+        </w:rPr>
+      </w:pPr>
+      <w:r>
+        <w:rPr>
+          <w:sz w:val="28"/>
+          <w:szCs w:val="28"/>
+        </w:rPr>
+        <w:t>REST API to remove the Product from cart by Product Id.</w:t>
+      </w:r>
+    </w:p>
+    <w:p>
+      <w:pPr>
+        <w:pStyle w:val="NoSpacing"/>
+        <w:numPr>
+          <w:ilvl w:val="0"/>
+          <w:numId w:val="24"/>
+        </w:numPr>
+        <w:rPr>
+          <w:sz w:val="28"/>
+          <w:szCs w:val="28"/>
+        </w:rPr>
+      </w:pPr>
+      <w:r>
+        <w:rPr>
+          <w:sz w:val="28"/>
+          <w:szCs w:val="28"/>
+        </w:rPr>
+        <w:t>REST API to update the product quantity.</w:t>
+      </w:r>
+    </w:p>
+    <w:p>
+      <w:pPr>
+        <w:pStyle w:val="NoSpacing"/>
+        <w:numPr>
+          <w:ilvl w:val="0"/>
+          <w:numId w:val="24"/>
+        </w:numPr>
+        <w:rPr>
+          <w:sz w:val="28"/>
+          <w:szCs w:val="28"/>
+        </w:rPr>
+      </w:pPr>
+      <w:r>
+        <w:rPr>
+          <w:sz w:val="28"/>
+          <w:szCs w:val="28"/>
+        </w:rPr>
+        <w:t>Create a REST API which will return the Billing Details of the cart product.</w:t>
+      </w:r>
+    </w:p>
+    <w:p>
+      <w:pPr>
+        <w:pStyle w:val="NoSpacing"/>
+        <w:ind w:left="720"/>
+        <w:rPr>
+          <w:sz w:val="28"/>
+          <w:szCs w:val="28"/>
+        </w:rPr>
+      </w:pPr>
+      <w:r>
+        <w:rPr>
+          <w:sz w:val="28"/>
+          <w:szCs w:val="28"/>
+        </w:rPr>
+        <w:t>{</w:t>
+      </w:r>
+    </w:p>
+    <w:p>
+      <w:pPr>
+        <w:pStyle w:val="NoSpacing"/>
+        <w:ind w:left="720"/>
+        <w:rPr>
+          <w:sz w:val="28"/>
+          <w:szCs w:val="28"/>
+        </w:rPr>
+      </w:pPr>
+      <w:r>
+        <w:rPr>
+          <w:sz w:val="28"/>
+          <w:szCs w:val="28"/>
+        </w:rPr>
+        <w:tab/>
+      </w:r>
+      <w:bookmarkStart w:id="1" w:name="_Hlk133483809"/>
+      <w:r>
+        <w:rPr>
+          <w:sz w:val="28"/>
+          <w:szCs w:val="28"/>
+        </w:rPr>
+        <w:t>name: “”,</w:t>
+      </w:r>
+      <w:bookmarkEnd w:id="1"/>
+    </w:p>
+    <w:p>
+      <w:pPr>
+        <w:pStyle w:val="NoSpacing"/>
+        <w:ind w:left="720"/>
+        <w:rPr>
+          <w:sz w:val="28"/>
+          <w:szCs w:val="28"/>
+        </w:rPr>
+      </w:pPr>
+      <w:r>
+        <w:rPr>
+          <w:sz w:val="28"/>
+          <w:szCs w:val="28"/>
+        </w:rPr>
+        <w:tab/>
+        <w:t>price</w:t>
+      </w:r>
+      <w:r>
+        <w:rPr>
+          <w:sz w:val="28"/>
+          <w:szCs w:val="28"/>
+        </w:rPr>
+        <w:t>: “”,</w:t>
+      </w:r>
+    </w:p>
+    <w:p>
+      <w:pPr>
+        <w:pStyle w:val="NoSpacing"/>
+        <w:ind w:left="720"/>
+        <w:rPr>
+          <w:sz w:val="28"/>
+          <w:szCs w:val="28"/>
+        </w:rPr>
+      </w:pPr>
+      <w:r>
+        <w:rPr>
+          <w:sz w:val="28"/>
+          <w:szCs w:val="28"/>
+        </w:rPr>
+        <w:tab/>
+        <w:t>quantity</w:t>
+      </w:r>
+      <w:r>
+        <w:rPr>
+          <w:sz w:val="28"/>
+          <w:szCs w:val="28"/>
+        </w:rPr>
+        <w:t>: “”,</w:t>
+      </w:r>
+    </w:p>
+    <w:p>
+      <w:pPr>
+        <w:pStyle w:val="NoSpacing"/>
+        <w:ind w:left="720"/>
+        <w:rPr>
+          <w:sz w:val="28"/>
+          <w:szCs w:val="28"/>
+        </w:rPr>
+      </w:pPr>
+      <w:r>
+        <w:rPr>
+          <w:sz w:val="28"/>
+          <w:szCs w:val="28"/>
+        </w:rPr>
+        <w:tab/>
+        <w:t>total</w:t>
+      </w:r>
+      <w:r>
+        <w:rPr>
+          <w:sz w:val="28"/>
+          <w:szCs w:val="28"/>
+        </w:rPr>
+        <w:t>: “”,</w:t>
+      </w:r>
+      <w:r>
+        <w:rPr>
+          <w:sz w:val="28"/>
+          <w:szCs w:val="28"/>
+        </w:rPr>
+        <w:t xml:space="preserve">  // price * quantity</w:t>
+      </w:r>
+    </w:p>
+    <w:p>
+      <w:pPr>
+        <w:pStyle w:val="NoSpacing"/>
+        <w:ind w:left="720"/>
+        <w:rPr>
+          <w:sz w:val="28"/>
+          <w:szCs w:val="28"/>
+        </w:rPr>
+      </w:pPr>
+      <w:r>
+        <w:rPr>
+          <w:sz w:val="28"/>
+          <w:szCs w:val="28"/>
+        </w:rPr>
+        <w:tab/>
+        <w:t>billingDetails: {</w:t>
+      </w:r>
+    </w:p>
+    <w:p>
+      <w:pPr>
+        <w:pStyle w:val="NoSpacing"/>
+        <w:ind w:left="720"/>
+        <w:rPr>
+          <w:sz w:val="28"/>
+          <w:szCs w:val="28"/>
+        </w:rPr>
+      </w:pPr>
+      <w:r>
+        <w:rPr>
+          <w:sz w:val="28"/>
+          <w:szCs w:val="28"/>
+        </w:rPr>
+        <w:tab/>
+      </w:r>
+      <w:r>
+        <w:rPr>
+          <w:sz w:val="28"/>
+          <w:szCs w:val="28"/>
+        </w:rPr>
+        <w:tab/>
+      </w:r>
+      <w:r>
+        <w:rPr>
+          <w:sz w:val="28"/>
+          <w:szCs w:val="28"/>
+        </w:rPr>
+        <w:tab/>
+      </w:r>
+      <w:r>
+        <w:rPr>
+          <w:sz w:val="28"/>
+          <w:szCs w:val="28"/>
+        </w:rPr>
+        <w:tab/>
+        <w:t>“totalPrice”:”” // addition of all product total</w:t>
+      </w:r>
+    </w:p>
+    <w:p>
+      <w:pPr>
+        <w:pStyle w:val="NoSpacing"/>
+        <w:ind w:left="720"/>
+        <w:rPr>
+          <w:sz w:val="28"/>
+          <w:szCs w:val="28"/>
+        </w:rPr>
+      </w:pPr>
+      <w:r>
+        <w:rPr>
+          <w:sz w:val="28"/>
+          <w:szCs w:val="28"/>
+        </w:rPr>
+        <w:tab/>
+      </w:r>
+      <w:r>
+        <w:rPr>
+          <w:sz w:val="28"/>
+          <w:szCs w:val="28"/>
+        </w:rPr>
+        <w:tab/>
+      </w:r>
+      <w:r>
+        <w:rPr>
+          <w:sz w:val="28"/>
+          <w:szCs w:val="28"/>
+        </w:rPr>
+        <w:tab/>
+      </w:r>
+      <w:r>
+        <w:rPr>
+          <w:sz w:val="28"/>
+          <w:szCs w:val="28"/>
+        </w:rPr>
+        <w:tab/>
+        <w:t>“CGST”:””  // price by 4%</w:t>
+      </w:r>
+    </w:p>
+    <w:p>
+      <w:pPr>
+        <w:pStyle w:val="NoSpacing"/>
+        <w:ind w:left="720"/>
+        <w:rPr>
+          <w:sz w:val="28"/>
+          <w:szCs w:val="28"/>
+        </w:rPr>
+      </w:pPr>
+      <w:r>
+        <w:rPr>
+          <w:sz w:val="28"/>
+          <w:szCs w:val="28"/>
+        </w:rPr>
+        <w:tab/>
+      </w:r>
+      <w:r>
+        <w:rPr>
+          <w:sz w:val="28"/>
+          <w:szCs w:val="28"/>
+        </w:rPr>
+        <w:tab/>
+      </w:r>
+      <w:r>
+        <w:rPr>
+          <w:sz w:val="28"/>
+          <w:szCs w:val="28"/>
+        </w:rPr>
+        <w:tab/>
+      </w:r>
+      <w:r>
+        <w:rPr>
+          <w:sz w:val="28"/>
+          <w:szCs w:val="28"/>
+        </w:rPr>
+        <w:tab/>
+      </w:r>
+      <w:r>
+        <w:rPr>
+          <w:sz w:val="28"/>
+          <w:szCs w:val="28"/>
+        </w:rPr>
+        <w:t>“</w:t>
+      </w:r>
+      <w:r>
+        <w:rPr>
+          <w:sz w:val="28"/>
+          <w:szCs w:val="28"/>
+        </w:rPr>
+        <w:t>S</w:t>
+      </w:r>
+      <w:r>
+        <w:rPr>
+          <w:sz w:val="28"/>
+          <w:szCs w:val="28"/>
+        </w:rPr>
+        <w:t>GST”:””  // price by 4%</w:t>
+      </w:r>
+      <w:r>
+        <w:rPr>
+          <w:sz w:val="28"/>
+          <w:szCs w:val="28"/>
+        </w:rPr>
+        <w:tab/>
+      </w:r>
+    </w:p>
+    <w:p>
+      <w:pPr>
+        <w:pStyle w:val="NoSpacing"/>
+        <w:ind w:left="720"/>
+        <w:rPr>
+          <w:sz w:val="28"/>
+          <w:szCs w:val="28"/>
+        </w:rPr>
+      </w:pPr>
+      <w:r>
+        <w:rPr>
+          <w:sz w:val="28"/>
+          <w:szCs w:val="28"/>
+        </w:rPr>
+        <w:tab/>
+      </w:r>
+      <w:r>
+        <w:rPr>
+          <w:sz w:val="28"/>
+          <w:szCs w:val="28"/>
+        </w:rPr>
+        <w:tab/>
+      </w:r>
+      <w:r>
+        <w:rPr>
+          <w:sz w:val="28"/>
+          <w:szCs w:val="28"/>
+        </w:rPr>
+        <w:tab/>
+      </w:r>
+      <w:r>
+        <w:rPr>
+          <w:sz w:val="28"/>
+          <w:szCs w:val="28"/>
+        </w:rPr>
+        <w:tab/>
+        <w:t>“payableAmount”: “” // addition of above 3 fields</w:t>
+      </w:r>
+    </w:p>
+    <w:p>
+      <w:pPr>
+        <w:pStyle w:val="NoSpacing"/>
+        <w:ind w:left="720"/>
+        <w:rPr>
+          <w:sz w:val="28"/>
+          <w:szCs w:val="28"/>
+        </w:rPr>
+      </w:pPr>
+      <w:r>
+        <w:rPr>
+          <w:sz w:val="28"/>
+          <w:szCs w:val="28"/>
+        </w:rPr>
+        <w:tab/>
+      </w:r>
+      <w:r>
+        <w:rPr>
+          <w:sz w:val="28"/>
+          <w:szCs w:val="28"/>
+        </w:rPr>
+        <w:tab/>
+      </w:r>
+      <w:r>
+        <w:rPr>
+          <w:sz w:val="28"/>
+          <w:szCs w:val="28"/>
+        </w:rPr>
+        <w:tab/>
+        <w:t>}</w:t>
+      </w:r>
+    </w:p>
+    <w:p>
+      <w:pPr>
+        <w:pStyle w:val="NoSpacing"/>
+        <w:ind w:left="720"/>
+        <w:rPr>
+          <w:sz w:val="28"/>
+          <w:szCs w:val="28"/>
+        </w:rPr>
+      </w:pPr>
+      <w:r>
+        <w:rPr>
+          <w:sz w:val="28"/>
+          <w:szCs w:val="28"/>
+        </w:rPr>
+        <w:t>}</w:t>
+      </w:r>
+      <w:r>
+        <w:rPr>
+          <w:sz w:val="28"/>
+          <w:szCs w:val="28"/>
+        </w:rPr>
+        <w:t xml:space="preserve"> </w:t>
+      </w:r>
+    </w:p>
     <w:sectPr>
       <w:pgSz w:w="12240" w:h="15840"/>
       <w:pgMar w:top="1440" w:right="1440" w:bottom="1440" w:left="1440" w:header="720" w:footer="720" w:gutter="0"/>
@@ -8746,6 +9706,184 @@
     </w:lvl>
   </w:abstractNum>
   <w:abstractNum w:abstractNumId="2" w15:restartNumberingAfterBreak="0">
+    <w:nsid w:val="041128FC"/>
+    <w:multiLevelType w:val="hybridMultilevel"/>
+    <w:tmpl w:val="4C166408"/>
+    <w:lvl w:ilvl="0" w:tplc="0409000F">
+      <w:start w:val="1"/>
+      <w:numFmt w:val="decimal"/>
+      <w:lvlText w:val="%1."/>
+      <w:lvlJc w:val="left"/>
+      <w:pPr>
+        <w:ind w:left="720" w:hanging="360"/>
+      </w:pPr>
+      <w:rPr>
+        <w:rFonts w:hint="default"/>
+      </w:rPr>
+    </w:lvl>
+    <w:lvl w:ilvl="1" w:tplc="04090019">
+      <w:start w:val="1"/>
+      <w:numFmt w:val="lowerLetter"/>
+      <w:lvlText w:val="%2."/>
+      <w:lvlJc w:val="left"/>
+      <w:pPr>
+        <w:ind w:left="1440" w:hanging="360"/>
+      </w:pPr>
+    </w:lvl>
+    <w:lvl w:ilvl="2" w:tplc="0409001B">
+      <w:start w:val="1"/>
+      <w:numFmt w:val="lowerRoman"/>
+      <w:lvlText w:val="%3."/>
+      <w:lvlJc w:val="right"/>
+      <w:pPr>
+        <w:ind w:left="2160" w:hanging="180"/>
+      </w:pPr>
+    </w:lvl>
+    <w:lvl w:ilvl="3" w:tplc="0409000F" w:tentative="1">
+      <w:start w:val="1"/>
+      <w:numFmt w:val="decimal"/>
+      <w:lvlText w:val="%4."/>
+      <w:lvlJc w:val="left"/>
+      <w:pPr>
+        <w:ind w:left="2880" w:hanging="360"/>
+      </w:pPr>
+    </w:lvl>
+    <w:lvl w:ilvl="4" w:tplc="04090019" w:tentative="1">
+      <w:start w:val="1"/>
+      <w:numFmt w:val="lowerLetter"/>
+      <w:lvlText w:val="%5."/>
+      <w:lvlJc w:val="left"/>
+      <w:pPr>
+        <w:ind w:left="3600" w:hanging="360"/>
+      </w:pPr>
+    </w:lvl>
+    <w:lvl w:ilvl="5" w:tplc="0409001B" w:tentative="1">
+      <w:start w:val="1"/>
+      <w:numFmt w:val="lowerRoman"/>
+      <w:lvlText w:val="%6."/>
+      <w:lvlJc w:val="right"/>
+      <w:pPr>
+        <w:ind w:left="4320" w:hanging="180"/>
+      </w:pPr>
+    </w:lvl>
+    <w:lvl w:ilvl="6" w:tplc="0409000F" w:tentative="1">
+      <w:start w:val="1"/>
+      <w:numFmt w:val="decimal"/>
+      <w:lvlText w:val="%7."/>
+      <w:lvlJc w:val="left"/>
+      <w:pPr>
+        <w:ind w:left="5040" w:hanging="360"/>
+      </w:pPr>
+    </w:lvl>
+    <w:lvl w:ilvl="7" w:tplc="04090019" w:tentative="1">
+      <w:start w:val="1"/>
+      <w:numFmt w:val="lowerLetter"/>
+      <w:lvlText w:val="%8."/>
+      <w:lvlJc w:val="left"/>
+      <w:pPr>
+        <w:ind w:left="5760" w:hanging="360"/>
+      </w:pPr>
+    </w:lvl>
+    <w:lvl w:ilvl="8" w:tplc="0409001B" w:tentative="1">
+      <w:start w:val="1"/>
+      <w:numFmt w:val="lowerRoman"/>
+      <w:lvlText w:val="%9."/>
+      <w:lvlJc w:val="right"/>
+      <w:pPr>
+        <w:ind w:left="6480" w:hanging="180"/>
+      </w:pPr>
+    </w:lvl>
+  </w:abstractNum>
+  <w:abstractNum w:abstractNumId="3" w15:restartNumberingAfterBreak="0">
+    <w:nsid w:val="1D5F0EB0"/>
+    <w:multiLevelType w:val="hybridMultilevel"/>
+    <w:tmpl w:val="E7346E4E"/>
+    <w:lvl w:ilvl="0" w:tplc="0409000F">
+      <w:start w:val="1"/>
+      <w:numFmt w:val="decimal"/>
+      <w:lvlText w:val="%1."/>
+      <w:lvlJc w:val="left"/>
+      <w:pPr>
+        <w:ind w:left="720" w:hanging="360"/>
+      </w:pPr>
+      <w:rPr>
+        <w:rFonts w:hint="default"/>
+      </w:rPr>
+    </w:lvl>
+    <w:lvl w:ilvl="1" w:tplc="04090019" w:tentative="1">
+      <w:start w:val="1"/>
+      <w:numFmt w:val="lowerLetter"/>
+      <w:lvlText w:val="%2."/>
+      <w:lvlJc w:val="left"/>
+      <w:pPr>
+        <w:ind w:left="1440" w:hanging="360"/>
+      </w:pPr>
+    </w:lvl>
+    <w:lvl w:ilvl="2" w:tplc="0409001B" w:tentative="1">
+      <w:start w:val="1"/>
+      <w:numFmt w:val="lowerRoman"/>
+      <w:lvlText w:val="%3."/>
+      <w:lvlJc w:val="right"/>
+      <w:pPr>
+        <w:ind w:left="2160" w:hanging="180"/>
+      </w:pPr>
+    </w:lvl>
+    <w:lvl w:ilvl="3" w:tplc="0409000F" w:tentative="1">
+      <w:start w:val="1"/>
+      <w:numFmt w:val="decimal"/>
+      <w:lvlText w:val="%4."/>
+      <w:lvlJc w:val="left"/>
+      <w:pPr>
+        <w:ind w:left="2880" w:hanging="360"/>
+      </w:pPr>
+    </w:lvl>
+    <w:lvl w:ilvl="4" w:tplc="04090019" w:tentative="1">
+      <w:start w:val="1"/>
+      <w:numFmt w:val="lowerLetter"/>
+      <w:lvlText w:val="%5."/>
+      <w:lvlJc w:val="left"/>
+      <w:pPr>
+        <w:ind w:left="3600" w:hanging="360"/>
+      </w:pPr>
+    </w:lvl>
+    <w:lvl w:ilvl="5" w:tplc="0409001B" w:tentative="1">
+      <w:start w:val="1"/>
+      <w:numFmt w:val="lowerRoman"/>
+      <w:lvlText w:val="%6."/>
+      <w:lvlJc w:val="right"/>
+      <w:pPr>
+        <w:ind w:left="4320" w:hanging="180"/>
+      </w:pPr>
+    </w:lvl>
+    <w:lvl w:ilvl="6" w:tplc="0409000F" w:tentative="1">
+      <w:start w:val="1"/>
+      <w:numFmt w:val="decimal"/>
+      <w:lvlText w:val="%7."/>
+      <w:lvlJc w:val="left"/>
+      <w:pPr>
+        <w:ind w:left="5040" w:hanging="360"/>
+      </w:pPr>
+    </w:lvl>
+    <w:lvl w:ilvl="7" w:tplc="04090019" w:tentative="1">
+      <w:start w:val="1"/>
+      <w:numFmt w:val="lowerLetter"/>
+      <w:lvlText w:val="%8."/>
+      <w:lvlJc w:val="left"/>
+      <w:pPr>
+        <w:ind w:left="5760" w:hanging="360"/>
+      </w:pPr>
+    </w:lvl>
+    <w:lvl w:ilvl="8" w:tplc="0409001B" w:tentative="1">
+      <w:start w:val="1"/>
+      <w:numFmt w:val="lowerRoman"/>
+      <w:lvlText w:val="%9."/>
+      <w:lvlJc w:val="right"/>
+      <w:pPr>
+        <w:ind w:left="6480" w:hanging="180"/>
+      </w:pPr>
+    </w:lvl>
+  </w:abstractNum>
+  <w:abstractNum w:abstractNumId="4" w15:restartNumberingAfterBreak="0">
     <w:nsid w:val="27FE64B0"/>
     <w:multiLevelType w:val="hybridMultilevel"/>
     <w:tmpl w:val="F65E3C48"/>
@@ -8834,7 +9972,7 @@
       </w:pPr>
     </w:lvl>
   </w:abstractNum>
-  <w:abstractNum w:abstractNumId="3" w15:restartNumberingAfterBreak="0">
+  <w:abstractNum w:abstractNumId="5" w15:restartNumberingAfterBreak="0">
     <w:nsid w:val="28E64645"/>
     <w:multiLevelType w:val="hybridMultilevel"/>
     <w:tmpl w:val="C90E9D22"/>
@@ -8923,7 +10061,7 @@
       </w:pPr>
     </w:lvl>
   </w:abstractNum>
-  <w:abstractNum w:abstractNumId="4" w15:restartNumberingAfterBreak="0">
+  <w:abstractNum w:abstractNumId="6" w15:restartNumberingAfterBreak="0">
     <w:nsid w:val="2C4767EA"/>
     <w:multiLevelType w:val="hybridMultilevel"/>
     <w:tmpl w:val="39166786"/>
@@ -9012,7 +10150,7 @@
       </w:pPr>
     </w:lvl>
   </w:abstractNum>
-  <w:abstractNum w:abstractNumId="5" w15:restartNumberingAfterBreak="0">
+  <w:abstractNum w:abstractNumId="7" w15:restartNumberingAfterBreak="0">
     <w:nsid w:val="2CFF7D5B"/>
     <w:multiLevelType w:val="hybridMultilevel"/>
     <w:tmpl w:val="A3581008"/>
@@ -9101,7 +10239,7 @@
       </w:pPr>
     </w:lvl>
   </w:abstractNum>
-  <w:abstractNum w:abstractNumId="6" w15:restartNumberingAfterBreak="0">
+  <w:abstractNum w:abstractNumId="8" w15:restartNumberingAfterBreak="0">
     <w:nsid w:val="39827505"/>
     <w:multiLevelType w:val="hybridMultilevel"/>
     <w:tmpl w:val="4F3E5C28"/>
@@ -9190,7 +10328,7 @@
       </w:pPr>
     </w:lvl>
   </w:abstractNum>
-  <w:abstractNum w:abstractNumId="7" w15:restartNumberingAfterBreak="0">
+  <w:abstractNum w:abstractNumId="9" w15:restartNumberingAfterBreak="0">
     <w:nsid w:val="39D440F5"/>
     <w:multiLevelType w:val="hybridMultilevel"/>
     <w:tmpl w:val="9192F83C"/>
@@ -9279,7 +10417,7 @@
       </w:pPr>
     </w:lvl>
   </w:abstractNum>
-  <w:abstractNum w:abstractNumId="8" w15:restartNumberingAfterBreak="0">
+  <w:abstractNum w:abstractNumId="10" w15:restartNumberingAfterBreak="0">
     <w:nsid w:val="3AC84ACD"/>
     <w:multiLevelType w:val="hybridMultilevel"/>
     <w:tmpl w:val="E8B6161A"/>
@@ -9368,7 +10506,7 @@
       </w:pPr>
     </w:lvl>
   </w:abstractNum>
-  <w:abstractNum w:abstractNumId="9" w15:restartNumberingAfterBreak="0">
+  <w:abstractNum w:abstractNumId="11" w15:restartNumberingAfterBreak="0">
     <w:nsid w:val="3E057B1A"/>
     <w:multiLevelType w:val="hybridMultilevel"/>
     <w:tmpl w:val="356842E6"/>
@@ -9457,7 +10595,7 @@
       </w:pPr>
     </w:lvl>
   </w:abstractNum>
-  <w:abstractNum w:abstractNumId="10" w15:restartNumberingAfterBreak="0">
+  <w:abstractNum w:abstractNumId="12" w15:restartNumberingAfterBreak="0">
     <w:nsid w:val="41603C70"/>
     <w:multiLevelType w:val="hybridMultilevel"/>
     <w:tmpl w:val="953EF1F6"/>
@@ -9546,7 +10684,7 @@
       </w:pPr>
     </w:lvl>
   </w:abstractNum>
-  <w:abstractNum w:abstractNumId="11" w15:restartNumberingAfterBreak="0">
+  <w:abstractNum w:abstractNumId="13" w15:restartNumberingAfterBreak="0">
     <w:nsid w:val="473C131F"/>
     <w:multiLevelType w:val="hybridMultilevel"/>
     <w:tmpl w:val="9F448EFE"/>
@@ -9635,7 +10773,7 @@
       </w:pPr>
     </w:lvl>
   </w:abstractNum>
-  <w:abstractNum w:abstractNumId="12" w15:restartNumberingAfterBreak="0">
+  <w:abstractNum w:abstractNumId="14" w15:restartNumberingAfterBreak="0">
     <w:nsid w:val="48FB11B3"/>
     <w:multiLevelType w:val="hybridMultilevel"/>
     <w:tmpl w:val="9718DD0C"/>
@@ -9726,7 +10864,7 @@
       </w:pPr>
     </w:lvl>
   </w:abstractNum>
-  <w:abstractNum w:abstractNumId="13" w15:restartNumberingAfterBreak="0">
+  <w:abstractNum w:abstractNumId="15" w15:restartNumberingAfterBreak="0">
     <w:nsid w:val="53605B0D"/>
     <w:multiLevelType w:val="hybridMultilevel"/>
     <w:tmpl w:val="5FC20362"/>
@@ -9815,7 +10953,7 @@
       </w:pPr>
     </w:lvl>
   </w:abstractNum>
-  <w:abstractNum w:abstractNumId="14" w15:restartNumberingAfterBreak="0">
+  <w:abstractNum w:abstractNumId="16" w15:restartNumberingAfterBreak="0">
     <w:nsid w:val="56176CBA"/>
     <w:multiLevelType w:val="hybridMultilevel"/>
     <w:tmpl w:val="DB2CDC6E"/>
@@ -9906,7 +11044,7 @@
       </w:pPr>
     </w:lvl>
   </w:abstractNum>
-  <w:abstractNum w:abstractNumId="15" w15:restartNumberingAfterBreak="0">
+  <w:abstractNum w:abstractNumId="17" w15:restartNumberingAfterBreak="0">
     <w:nsid w:val="5CD3559F"/>
     <w:multiLevelType w:val="hybridMultilevel"/>
     <w:tmpl w:val="2B8E531C"/>
@@ -9997,7 +11135,7 @@
       </w:pPr>
     </w:lvl>
   </w:abstractNum>
-  <w:abstractNum w:abstractNumId="16" w15:restartNumberingAfterBreak="0">
+  <w:abstractNum w:abstractNumId="18" w15:restartNumberingAfterBreak="0">
     <w:nsid w:val="61C8737F"/>
     <w:multiLevelType w:val="hybridMultilevel"/>
     <w:tmpl w:val="E0E2D92C"/>
@@ -10086,7 +11224,7 @@
       </w:pPr>
     </w:lvl>
   </w:abstractNum>
-  <w:abstractNum w:abstractNumId="17" w15:restartNumberingAfterBreak="0">
+  <w:abstractNum w:abstractNumId="19" w15:restartNumberingAfterBreak="0">
     <w:nsid w:val="61F54A8B"/>
     <w:multiLevelType w:val="hybridMultilevel"/>
     <w:tmpl w:val="78528438"/>
@@ -10175,7 +11313,7 @@
       </w:pPr>
     </w:lvl>
   </w:abstractNum>
-  <w:abstractNum w:abstractNumId="18" w15:restartNumberingAfterBreak="0">
+  <w:abstractNum w:abstractNumId="20" w15:restartNumberingAfterBreak="0">
     <w:nsid w:val="621A437E"/>
     <w:multiLevelType w:val="hybridMultilevel"/>
     <w:tmpl w:val="B6E4E690"/>
@@ -10266,7 +11404,7 @@
       </w:pPr>
     </w:lvl>
   </w:abstractNum>
-  <w:abstractNum w:abstractNumId="19" w15:restartNumberingAfterBreak="0">
+  <w:abstractNum w:abstractNumId="21" w15:restartNumberingAfterBreak="0">
     <w:nsid w:val="65250439"/>
     <w:multiLevelType w:val="hybridMultilevel"/>
     <w:tmpl w:val="DA48771E"/>
@@ -10355,7 +11493,7 @@
       </w:pPr>
     </w:lvl>
   </w:abstractNum>
-  <w:abstractNum w:abstractNumId="20" w15:restartNumberingAfterBreak="0">
+  <w:abstractNum w:abstractNumId="22" w15:restartNumberingAfterBreak="0">
     <w:nsid w:val="69DB4D2F"/>
     <w:multiLevelType w:val="hybridMultilevel"/>
     <w:tmpl w:val="FA148D72"/>
@@ -10444,7 +11582,7 @@
       </w:pPr>
     </w:lvl>
   </w:abstractNum>
-  <w:abstractNum w:abstractNumId="21" w15:restartNumberingAfterBreak="0">
+  <w:abstractNum w:abstractNumId="23" w15:restartNumberingAfterBreak="0">
     <w:nsid w:val="6C29300E"/>
     <w:multiLevelType w:val="hybridMultilevel"/>
     <w:tmpl w:val="8B1AC5F2"/>
@@ -10534,70 +11672,76 @@
     </w:lvl>
   </w:abstractNum>
   <w:num w:numId="1" w16cid:durableId="1416979270">
+    <w:abstractNumId w:val="6"/>
+  </w:num>
+  <w:num w:numId="2" w16cid:durableId="1341466963">
+    <w:abstractNumId w:val="21"/>
+  </w:num>
+  <w:num w:numId="3" w16cid:durableId="346097545">
+    <w:abstractNumId w:val="13"/>
+  </w:num>
+  <w:num w:numId="4" w16cid:durableId="1199589860">
     <w:abstractNumId w:val="4"/>
   </w:num>
-  <w:num w:numId="2" w16cid:durableId="1341466963">
-    <w:abstractNumId w:val="19"/>
-  </w:num>
-  <w:num w:numId="3" w16cid:durableId="346097545">
-    <w:abstractNumId w:val="11"/>
-  </w:num>
-  <w:num w:numId="4" w16cid:durableId="1199589860">
-    <w:abstractNumId w:val="2"/>
-  </w:num>
   <w:num w:numId="5" w16cid:durableId="1357928466">
-    <w:abstractNumId w:val="8"/>
+    <w:abstractNumId w:val="10"/>
   </w:num>
   <w:num w:numId="6" w16cid:durableId="443382319">
-    <w:abstractNumId w:val="12"/>
+    <w:abstractNumId w:val="14"/>
   </w:num>
   <w:num w:numId="7" w16cid:durableId="110128774">
     <w:abstractNumId w:val="0"/>
   </w:num>
   <w:num w:numId="8" w16cid:durableId="2103526342">
-    <w:abstractNumId w:val="10"/>
+    <w:abstractNumId w:val="12"/>
   </w:num>
   <w:num w:numId="9" w16cid:durableId="1731922556">
-    <w:abstractNumId w:val="14"/>
+    <w:abstractNumId w:val="16"/>
   </w:num>
   <w:num w:numId="10" w16cid:durableId="1453161249">
+    <w:abstractNumId w:val="22"/>
+  </w:num>
+  <w:num w:numId="11" w16cid:durableId="1401051787">
     <w:abstractNumId w:val="20"/>
   </w:num>
-  <w:num w:numId="11" w16cid:durableId="1401051787">
+  <w:num w:numId="12" w16cid:durableId="1872641989">
+    <w:abstractNumId w:val="8"/>
+  </w:num>
+  <w:num w:numId="13" w16cid:durableId="745416741">
+    <w:abstractNumId w:val="23"/>
+  </w:num>
+  <w:num w:numId="14" w16cid:durableId="2075009408">
     <w:abstractNumId w:val="18"/>
   </w:num>
-  <w:num w:numId="12" w16cid:durableId="1872641989">
-    <w:abstractNumId w:val="6"/>
-  </w:num>
-  <w:num w:numId="13" w16cid:durableId="745416741">
-    <w:abstractNumId w:val="21"/>
-  </w:num>
-  <w:num w:numId="14" w16cid:durableId="2075009408">
-    <w:abstractNumId w:val="16"/>
-  </w:num>
   <w:num w:numId="15" w16cid:durableId="1342511021">
-    <w:abstractNumId w:val="17"/>
+    <w:abstractNumId w:val="19"/>
   </w:num>
   <w:num w:numId="16" w16cid:durableId="237596376">
-    <w:abstractNumId w:val="5"/>
+    <w:abstractNumId w:val="7"/>
   </w:num>
   <w:num w:numId="17" w16cid:durableId="427851607">
-    <w:abstractNumId w:val="13"/>
+    <w:abstractNumId w:val="15"/>
   </w:num>
   <w:num w:numId="18" w16cid:durableId="94860636">
     <w:abstractNumId w:val="1"/>
   </w:num>
   <w:num w:numId="19" w16cid:durableId="261113513">
-    <w:abstractNumId w:val="3"/>
+    <w:abstractNumId w:val="5"/>
   </w:num>
   <w:num w:numId="20" w16cid:durableId="2062821008">
+    <w:abstractNumId w:val="11"/>
+  </w:num>
+  <w:num w:numId="21" w16cid:durableId="1865482367">
     <w:abstractNumId w:val="9"/>
   </w:num>
-  <w:num w:numId="21" w16cid:durableId="1865482367">
-    <w:abstractNumId w:val="7"/>
+  <w:num w:numId="22" w16cid:durableId="469829372">
+    <w:abstractNumId w:val="17"/>
   </w:num>
-  <w:num w:numId="22" w16cid:durableId="469829372">
-    <w:abstractNumId w:val="15"/>
+  <w:num w:numId="23" w16cid:durableId="1211378638">
+    <w:abstractNumId w:val="2"/>
+  </w:num>
+  <w:num w:numId="24" w16cid:durableId="1278486876">
+    <w:abstractNumId w:val="3"/>
   </w:num>
 </w:numbering>
 </file>

</xml_diff>

<commit_message>
One To One Relation
One To One Relation
</commit_message>
<xml_diff>
--- a/docs/SpringBoot.docx
+++ b/docs/SpringBoot.docx
@@ -875,7 +875,25 @@
           <w:sz w:val="20"/>
           <w:szCs w:val="20"/>
         </w:rPr>
-        <w:t>Is a web application which is use to create a spring boot project. Using this you can create a spring project which will be downloaded as a zip file.</w:t>
+        <w:t xml:space="preserve">Is a web application which is </w:t>
+      </w:r>
+      <w:proofErr w:type="spellStart"/>
+      <w:r>
+        <w:rPr>
+          <w:bCs/>
+          <w:sz w:val="20"/>
+          <w:szCs w:val="20"/>
+        </w:rPr>
+        <w:t>use</w:t>
+      </w:r>
+      <w:proofErr w:type="spellEnd"/>
+      <w:r>
+        <w:rPr>
+          <w:bCs/>
+          <w:sz w:val="20"/>
+          <w:szCs w:val="20"/>
+        </w:rPr>
+        <w:t xml:space="preserve"> to create a spring boot project. Using this you can create a spring project which will be downloaded as a zip file.</w:t>
       </w:r>
     </w:p>
     <w:p>
@@ -1438,9 +1456,11 @@
           <w:numId w:val="5"/>
         </w:numPr>
       </w:pPr>
+      <w:proofErr w:type="spellStart"/>
       <w:r>
         <w:t>Autowire</w:t>
       </w:r>
+      <w:proofErr w:type="spellEnd"/>
     </w:p>
     <w:p>
       <w:pPr>
@@ -1633,7 +1653,15 @@
         </w:numPr>
       </w:pPr>
       <w:r>
-        <w:t>Spring bean classes are the java classes for which spring will create a object and also manages the java objects.</w:t>
+        <w:t xml:space="preserve">Spring bean classes are the java classes for which spring will create </w:t>
+      </w:r>
+      <w:proofErr w:type="spellStart"/>
+      <w:r>
+        <w:t>a</w:t>
+      </w:r>
+      <w:proofErr w:type="spellEnd"/>
+      <w:r>
+        <w:t xml:space="preserve"> object and also manages the java objects.</w:t>
       </w:r>
     </w:p>
     <w:p>
@@ -1815,7 +1843,15 @@
         </w:rPr>
       </w:pPr>
       <w:r>
-        <w:t>This Dependency Injection can be automated by autowire process.</w:t>
+        <w:t xml:space="preserve">This Dependency Injection can be automated by </w:t>
+      </w:r>
+      <w:proofErr w:type="spellStart"/>
+      <w:r>
+        <w:t>autowire</w:t>
+      </w:r>
+      <w:proofErr w:type="spellEnd"/>
+      <w:r>
+        <w:t xml:space="preserve"> process.</w:t>
       </w:r>
     </w:p>
     <w:p>
@@ -1925,7 +1961,15 @@
         </w:numPr>
       </w:pPr>
       <w:r>
-        <w:t>It will also provides the object whenever required.</w:t>
+        <w:t xml:space="preserve">It will also </w:t>
+      </w:r>
+      <w:proofErr w:type="spellStart"/>
+      <w:r>
+        <w:t>provides</w:t>
+      </w:r>
+      <w:proofErr w:type="spellEnd"/>
+      <w:r>
+        <w:t xml:space="preserve"> the object whenever required.</w:t>
       </w:r>
       <w:r>
         <w:t xml:space="preserve"> </w:t>
@@ -2067,6 +2111,7 @@
         </w:rPr>
         <w:t xml:space="preserve"> </w:t>
       </w:r>
+      <w:proofErr w:type="spellStart"/>
       <w:r>
         <w:rPr>
           <w:rFonts w:ascii="Consolas" w:hAnsi="Consolas" w:cs="Consolas"/>
@@ -2077,6 +2122,7 @@
         </w:rPr>
         <w:t>DbSetup</w:t>
       </w:r>
+      <w:proofErr w:type="spellEnd"/>
       <w:r>
         <w:rPr>
           <w:rFonts w:ascii="Consolas" w:hAnsi="Consolas" w:cs="Consolas"/>
@@ -2084,7 +2130,27 @@
           <w:sz w:val="28"/>
           <w:szCs w:val="28"/>
         </w:rPr>
-        <w:t xml:space="preserve"> getDbSetupObject() {</w:t>
+        <w:t xml:space="preserve"> </w:t>
+      </w:r>
+      <w:proofErr w:type="spellStart"/>
+      <w:r>
+        <w:rPr>
+          <w:rFonts w:ascii="Consolas" w:hAnsi="Consolas" w:cs="Consolas"/>
+          <w:color w:val="000000"/>
+          <w:sz w:val="28"/>
+          <w:szCs w:val="28"/>
+        </w:rPr>
+        <w:t>getDbSetupObject</w:t>
+      </w:r>
+      <w:proofErr w:type="spellEnd"/>
+      <w:r>
+        <w:rPr>
+          <w:rFonts w:ascii="Consolas" w:hAnsi="Consolas" w:cs="Consolas"/>
+          <w:color w:val="000000"/>
+          <w:sz w:val="28"/>
+          <w:szCs w:val="28"/>
+        </w:rPr>
+        <w:t>() {</w:t>
       </w:r>
     </w:p>
     <w:p>
@@ -2109,6 +2175,7 @@
         </w:rPr>
         <w:tab/>
       </w:r>
+      <w:proofErr w:type="spellStart"/>
       <w:r>
         <w:rPr>
           <w:rFonts w:ascii="Consolas" w:hAnsi="Consolas" w:cs="Consolas"/>
@@ -2119,6 +2186,7 @@
         </w:rPr>
         <w:t>DbSetup</w:t>
       </w:r>
+      <w:proofErr w:type="spellEnd"/>
       <w:r>
         <w:rPr>
           <w:rFonts w:ascii="Consolas" w:hAnsi="Consolas" w:cs="Consolas"/>
@@ -2166,6 +2234,7 @@
         </w:rPr>
         <w:t xml:space="preserve"> </w:t>
       </w:r>
+      <w:proofErr w:type="spellStart"/>
       <w:r>
         <w:rPr>
           <w:rFonts w:ascii="Consolas" w:hAnsi="Consolas" w:cs="Consolas"/>
@@ -2176,6 +2245,7 @@
         </w:rPr>
         <w:t>DbSetup</w:t>
       </w:r>
+      <w:proofErr w:type="spellEnd"/>
       <w:r>
         <w:rPr>
           <w:rFonts w:ascii="Consolas" w:hAnsi="Consolas" w:cs="Consolas"/>
@@ -2208,6 +2278,7 @@
         </w:rPr>
         <w:tab/>
       </w:r>
+      <w:proofErr w:type="spellStart"/>
       <w:r>
         <w:rPr>
           <w:rFonts w:ascii="Consolas" w:hAnsi="Consolas" w:cs="Consolas"/>
@@ -2224,7 +2295,17 @@
           <w:sz w:val="28"/>
           <w:szCs w:val="28"/>
         </w:rPr>
-        <w:t>.setDBConnection();</w:t>
+        <w:t>.setDBConnection</w:t>
+      </w:r>
+      <w:proofErr w:type="spellEnd"/>
+      <w:r>
+        <w:rPr>
+          <w:rFonts w:ascii="Consolas" w:hAnsi="Consolas" w:cs="Consolas"/>
+          <w:color w:val="000000"/>
+          <w:sz w:val="28"/>
+          <w:szCs w:val="28"/>
+        </w:rPr>
+        <w:t>();</w:t>
       </w:r>
     </w:p>
     <w:p>
@@ -2937,8 +3018,16 @@
           <w:szCs w:val="28"/>
         </w:rPr>
         <w:tab/>
+      </w:r>
+      <w:proofErr w:type="spellStart"/>
+      <w:r>
+        <w:rPr>
+          <w:sz w:val="28"/>
+          <w:szCs w:val="28"/>
+        </w:rPr>
         <w:t>Key:value</w:t>
       </w:r>
+      <w:proofErr w:type="spellEnd"/>
     </w:p>
     <w:p>
       <w:pPr>
@@ -2989,8 +3078,16 @@
           <w:szCs w:val="28"/>
         </w:rPr>
         <w:tab/>
+      </w:r>
+      <w:proofErr w:type="spellStart"/>
+      <w:r>
+        <w:rPr>
+          <w:sz w:val="28"/>
+          <w:szCs w:val="28"/>
+        </w:rPr>
         <w:t>Key:value</w:t>
       </w:r>
+      <w:proofErr w:type="spellEnd"/>
     </w:p>
     <w:p>
       <w:pPr>
@@ -3139,7 +3236,23 @@
           <w:sz w:val="28"/>
           <w:szCs w:val="28"/>
         </w:rPr>
-        <w:t xml:space="preserve"> “Abc”,</w:t>
+        <w:t xml:space="preserve"> “</w:t>
+      </w:r>
+      <w:proofErr w:type="spellStart"/>
+      <w:r>
+        <w:rPr>
+          <w:sz w:val="28"/>
+          <w:szCs w:val="28"/>
+        </w:rPr>
+        <w:t>Abc</w:t>
+      </w:r>
+      <w:proofErr w:type="spellEnd"/>
+      <w:r>
+        <w:rPr>
+          <w:sz w:val="28"/>
+          <w:szCs w:val="28"/>
+        </w:rPr>
+        <w:t>”,</w:t>
       </w:r>
     </w:p>
     <w:p>
@@ -3163,7 +3276,39 @@
           <w:szCs w:val="28"/>
         </w:rPr>
         <w:tab/>
-        <w:t>“nickName”:”Abc”,</w:t>
+        <w:t>“</w:t>
+      </w:r>
+      <w:proofErr w:type="spellStart"/>
+      <w:r>
+        <w:rPr>
+          <w:sz w:val="28"/>
+          <w:szCs w:val="28"/>
+        </w:rPr>
+        <w:t>nickName</w:t>
+      </w:r>
+      <w:proofErr w:type="spellEnd"/>
+      <w:r>
+        <w:rPr>
+          <w:sz w:val="28"/>
+          <w:szCs w:val="28"/>
+        </w:rPr>
+        <w:t>”:”</w:t>
+      </w:r>
+      <w:proofErr w:type="spellStart"/>
+      <w:r>
+        <w:rPr>
+          <w:sz w:val="28"/>
+          <w:szCs w:val="28"/>
+        </w:rPr>
+        <w:t>Abc</w:t>
+      </w:r>
+      <w:proofErr w:type="spellEnd"/>
+      <w:r>
+        <w:rPr>
+          <w:sz w:val="28"/>
+          <w:szCs w:val="28"/>
+        </w:rPr>
+        <w:t>”,</w:t>
       </w:r>
     </w:p>
     <w:p>
@@ -3314,7 +3459,23 @@
           <w:szCs w:val="28"/>
         </w:rPr>
         <w:tab/>
-        <w:t>“isCurrentEmp”: true</w:t>
+        <w:t>“</w:t>
+      </w:r>
+      <w:proofErr w:type="spellStart"/>
+      <w:r>
+        <w:rPr>
+          <w:sz w:val="28"/>
+          <w:szCs w:val="28"/>
+        </w:rPr>
+        <w:t>isCurrentEmp</w:t>
+      </w:r>
+      <w:proofErr w:type="spellEnd"/>
+      <w:r>
+        <w:rPr>
+          <w:sz w:val="28"/>
+          <w:szCs w:val="28"/>
+        </w:rPr>
+        <w:t>”: true</w:t>
       </w:r>
     </w:p>
     <w:p>
@@ -3428,7 +3589,55 @@
           <w:szCs w:val="28"/>
         </w:rPr>
         <w:tab/>
-        <w:t>[“Abc”, “Xyz”, “Pqr”]</w:t>
+        <w:t>[“</w:t>
+      </w:r>
+      <w:proofErr w:type="spellStart"/>
+      <w:r>
+        <w:rPr>
+          <w:sz w:val="28"/>
+          <w:szCs w:val="28"/>
+        </w:rPr>
+        <w:t>Abc</w:t>
+      </w:r>
+      <w:proofErr w:type="spellEnd"/>
+      <w:r>
+        <w:rPr>
+          <w:sz w:val="28"/>
+          <w:szCs w:val="28"/>
+        </w:rPr>
+        <w:t>”, “</w:t>
+      </w:r>
+      <w:proofErr w:type="spellStart"/>
+      <w:r>
+        <w:rPr>
+          <w:sz w:val="28"/>
+          <w:szCs w:val="28"/>
+        </w:rPr>
+        <w:t>Xyz</w:t>
+      </w:r>
+      <w:proofErr w:type="spellEnd"/>
+      <w:r>
+        <w:rPr>
+          <w:sz w:val="28"/>
+          <w:szCs w:val="28"/>
+        </w:rPr>
+        <w:t>”, “</w:t>
+      </w:r>
+      <w:proofErr w:type="spellStart"/>
+      <w:r>
+        <w:rPr>
+          <w:sz w:val="28"/>
+          <w:szCs w:val="28"/>
+        </w:rPr>
+        <w:t>Pqr</w:t>
+      </w:r>
+      <w:proofErr w:type="spellEnd"/>
+      <w:r>
+        <w:rPr>
+          <w:sz w:val="28"/>
+          <w:szCs w:val="28"/>
+        </w:rPr>
+        <w:t>”]</w:t>
       </w:r>
     </w:p>
     <w:p>
@@ -3479,7 +3688,23 @@
           <w:szCs w:val="28"/>
         </w:rPr>
         <w:tab/>
-        <w:t>“name”: “Xyz”,</w:t>
+        <w:t>“name”: “</w:t>
+      </w:r>
+      <w:proofErr w:type="spellStart"/>
+      <w:r>
+        <w:rPr>
+          <w:sz w:val="28"/>
+          <w:szCs w:val="28"/>
+        </w:rPr>
+        <w:t>Xyz</w:t>
+      </w:r>
+      <w:proofErr w:type="spellEnd"/>
+      <w:r>
+        <w:rPr>
+          <w:sz w:val="28"/>
+          <w:szCs w:val="28"/>
+        </w:rPr>
+        <w:t>”,</w:t>
       </w:r>
     </w:p>
     <w:p>
@@ -3589,7 +3814,23 @@
           <w:szCs w:val="28"/>
         </w:rPr>
         <w:tab/>
-        <w:t>“city”:”pune”,</w:t>
+        <w:t>“city”:”</w:t>
+      </w:r>
+      <w:proofErr w:type="spellStart"/>
+      <w:r>
+        <w:rPr>
+          <w:sz w:val="28"/>
+          <w:szCs w:val="28"/>
+        </w:rPr>
+        <w:t>pune</w:t>
+      </w:r>
+      <w:proofErr w:type="spellEnd"/>
+      <w:r>
+        <w:rPr>
+          <w:sz w:val="28"/>
+          <w:szCs w:val="28"/>
+        </w:rPr>
+        <w:t>”,</w:t>
       </w:r>
     </w:p>
     <w:p>
@@ -3796,7 +4037,23 @@
           <w:szCs w:val="28"/>
         </w:rPr>
         <w:tab/>
-        <w:t>“name”:”Lib Management”,</w:t>
+        <w:t>“</w:t>
+      </w:r>
+      <w:proofErr w:type="spellStart"/>
+      <w:r>
+        <w:rPr>
+          <w:sz w:val="28"/>
+          <w:szCs w:val="28"/>
+        </w:rPr>
+        <w:t>name”:”Lib</w:t>
+      </w:r>
+      <w:proofErr w:type="spellEnd"/>
+      <w:r>
+        <w:rPr>
+          <w:sz w:val="28"/>
+          <w:szCs w:val="28"/>
+        </w:rPr>
+        <w:t xml:space="preserve"> Management”,</w:t>
       </w:r>
     </w:p>
     <w:p>
@@ -3979,7 +4236,23 @@
           <w:szCs w:val="28"/>
         </w:rPr>
         <w:tab/>
-        <w:t>“name”:”Student Management”,</w:t>
+        <w:t>“</w:t>
+      </w:r>
+      <w:proofErr w:type="spellStart"/>
+      <w:r>
+        <w:rPr>
+          <w:sz w:val="28"/>
+          <w:szCs w:val="28"/>
+        </w:rPr>
+        <w:t>name”:”Student</w:t>
+      </w:r>
+      <w:proofErr w:type="spellEnd"/>
+      <w:r>
+        <w:rPr>
+          <w:sz w:val="28"/>
+          <w:szCs w:val="28"/>
+        </w:rPr>
+        <w:t xml:space="preserve"> Management”,</w:t>
       </w:r>
     </w:p>
     <w:p>
@@ -5269,7 +5542,18 @@
           <w:szCs w:val="18"/>
           <w:shd w:val="clear" w:color="auto" w:fill="FFFFFF"/>
         </w:rPr>
-        <w:t>localhost:8080/user-name</w:t>
+        <w:t>localhost:8080/</w:t>
+      </w:r>
+      <w:proofErr w:type="spellStart"/>
+      <w:r>
+        <w:rPr>
+          <w:rFonts w:ascii="Helvetica" w:hAnsi="Helvetica" w:cs="Helvetica"/>
+          <w:color w:val="212121"/>
+          <w:sz w:val="18"/>
+          <w:szCs w:val="18"/>
+          <w:shd w:val="clear" w:color="auto" w:fill="FFFFFF"/>
+        </w:rPr>
+        <w:t>user-name</w:t>
       </w:r>
       <w:r>
         <w:rPr>
@@ -5282,8 +5566,93 @@
           <w:highlight w:val="yellow"/>
           <w:shd w:val="clear" w:color="auto" w:fill="FFFFFF"/>
         </w:rPr>
-        <w:t>?fn=Abcd&amp;mn=Pqr&amp;ln=Xyz</w:t>
-      </w:r>
+        <w:t>?fn</w:t>
+      </w:r>
+      <w:proofErr w:type="spellEnd"/>
+      <w:r>
+        <w:rPr>
+          <w:rFonts w:ascii="Helvetica" w:hAnsi="Helvetica" w:cs="Helvetica"/>
+          <w:b/>
+          <w:bCs/>
+          <w:color w:val="212121"/>
+          <w:sz w:val="18"/>
+          <w:szCs w:val="18"/>
+          <w:highlight w:val="yellow"/>
+          <w:shd w:val="clear" w:color="auto" w:fill="FFFFFF"/>
+        </w:rPr>
+        <w:t>=</w:t>
+      </w:r>
+      <w:proofErr w:type="spellStart"/>
+      <w:r>
+        <w:rPr>
+          <w:rFonts w:ascii="Helvetica" w:hAnsi="Helvetica" w:cs="Helvetica"/>
+          <w:b/>
+          <w:bCs/>
+          <w:color w:val="212121"/>
+          <w:sz w:val="18"/>
+          <w:szCs w:val="18"/>
+          <w:highlight w:val="yellow"/>
+          <w:shd w:val="clear" w:color="auto" w:fill="FFFFFF"/>
+        </w:rPr>
+        <w:t>Abcd&amp;mn</w:t>
+      </w:r>
+      <w:proofErr w:type="spellEnd"/>
+      <w:r>
+        <w:rPr>
+          <w:rFonts w:ascii="Helvetica" w:hAnsi="Helvetica" w:cs="Helvetica"/>
+          <w:b/>
+          <w:bCs/>
+          <w:color w:val="212121"/>
+          <w:sz w:val="18"/>
+          <w:szCs w:val="18"/>
+          <w:highlight w:val="yellow"/>
+          <w:shd w:val="clear" w:color="auto" w:fill="FFFFFF"/>
+        </w:rPr>
+        <w:t>=</w:t>
+      </w:r>
+      <w:proofErr w:type="spellStart"/>
+      <w:r>
+        <w:rPr>
+          <w:rFonts w:ascii="Helvetica" w:hAnsi="Helvetica" w:cs="Helvetica"/>
+          <w:b/>
+          <w:bCs/>
+          <w:color w:val="212121"/>
+          <w:sz w:val="18"/>
+          <w:szCs w:val="18"/>
+          <w:highlight w:val="yellow"/>
+          <w:shd w:val="clear" w:color="auto" w:fill="FFFFFF"/>
+        </w:rPr>
+        <w:t>Pqr&amp;ln</w:t>
+      </w:r>
+      <w:proofErr w:type="spellEnd"/>
+      <w:r>
+        <w:rPr>
+          <w:rFonts w:ascii="Helvetica" w:hAnsi="Helvetica" w:cs="Helvetica"/>
+          <w:b/>
+          <w:bCs/>
+          <w:color w:val="212121"/>
+          <w:sz w:val="18"/>
+          <w:szCs w:val="18"/>
+          <w:highlight w:val="yellow"/>
+          <w:shd w:val="clear" w:color="auto" w:fill="FFFFFF"/>
+        </w:rPr>
+        <w:t>=</w:t>
+      </w:r>
+      <w:proofErr w:type="spellStart"/>
+      <w:r>
+        <w:rPr>
+          <w:rFonts w:ascii="Helvetica" w:hAnsi="Helvetica" w:cs="Helvetica"/>
+          <w:b/>
+          <w:bCs/>
+          <w:color w:val="212121"/>
+          <w:sz w:val="18"/>
+          <w:szCs w:val="18"/>
+          <w:highlight w:val="yellow"/>
+          <w:shd w:val="clear" w:color="auto" w:fill="FFFFFF"/>
+        </w:rPr>
+        <w:t>Xyz</w:t>
+      </w:r>
+      <w:proofErr w:type="spellEnd"/>
     </w:p>
     <w:p>
       <w:pPr>
@@ -5495,6 +5864,7 @@
         </w:rPr>
         <w:t>localhost:8080/user-name/</w:t>
       </w:r>
+      <w:proofErr w:type="spellStart"/>
       <w:r>
         <w:rPr>
           <w:rFonts w:ascii="Helvetica" w:hAnsi="Helvetica" w:cs="Helvetica"/>
@@ -5506,8 +5876,65 @@
           <w:highlight w:val="yellow"/>
           <w:shd w:val="clear" w:color="auto" w:fill="FFFFFF"/>
         </w:rPr>
-        <w:t>abc/pqr/xyz</w:t>
-      </w:r>
+        <w:t>abc</w:t>
+      </w:r>
+      <w:proofErr w:type="spellEnd"/>
+      <w:r>
+        <w:rPr>
+          <w:rFonts w:ascii="Helvetica" w:hAnsi="Helvetica" w:cs="Helvetica"/>
+          <w:b/>
+          <w:bCs/>
+          <w:color w:val="212121"/>
+          <w:sz w:val="18"/>
+          <w:szCs w:val="18"/>
+          <w:highlight w:val="yellow"/>
+          <w:shd w:val="clear" w:color="auto" w:fill="FFFFFF"/>
+        </w:rPr>
+        <w:t>/</w:t>
+      </w:r>
+      <w:proofErr w:type="spellStart"/>
+      <w:r>
+        <w:rPr>
+          <w:rFonts w:ascii="Helvetica" w:hAnsi="Helvetica" w:cs="Helvetica"/>
+          <w:b/>
+          <w:bCs/>
+          <w:color w:val="212121"/>
+          <w:sz w:val="18"/>
+          <w:szCs w:val="18"/>
+          <w:highlight w:val="yellow"/>
+          <w:shd w:val="clear" w:color="auto" w:fill="FFFFFF"/>
+        </w:rPr>
+        <w:t>pqr</w:t>
+      </w:r>
+      <w:proofErr w:type="spellEnd"/>
+      <w:r>
+        <w:rPr>
+          <w:rFonts w:ascii="Helvetica" w:hAnsi="Helvetica" w:cs="Helvetica"/>
+          <w:b/>
+          <w:bCs/>
+          <w:color w:val="212121"/>
+          <w:sz w:val="18"/>
+          <w:szCs w:val="18"/>
+          <w:highlight w:val="yellow"/>
+          <w:shd w:val="clear" w:color="auto" w:fill="FFFFFF"/>
+        </w:rPr>
+        <w:t>/</w:t>
+      </w:r>
+      <w:proofErr w:type="spellStart"/>
+      <w:r>
+        <w:rPr>
+          <w:rFonts w:ascii="Helvetica" w:hAnsi="Helvetica" w:cs="Helvetica"/>
+          <w:b/>
+          <w:bCs/>
+          <w:color w:val="212121"/>
+          <w:sz w:val="18"/>
+          <w:szCs w:val="18"/>
+          <w:highlight w:val="yellow"/>
+          <w:shd w:val="clear" w:color="auto" w:fill="FFFFFF"/>
+        </w:rPr>
+        <w:t>xyz</w:t>
+      </w:r>
+      <w:proofErr w:type="spellEnd"/>
       <w:r>
         <w:rPr>
           <w:bCs/>
@@ -6970,6 +7397,7 @@
         </w:rPr>
         <w:t>&lt;</w:t>
       </w:r>
+      <w:proofErr w:type="spellStart"/>
       <w:r>
         <w:rPr>
           <w:rFonts w:ascii="Consolas" w:hAnsi="Consolas" w:cs="Consolas"/>
@@ -6979,6 +7407,7 @@
         </w:rPr>
         <w:t>groupId</w:t>
       </w:r>
+      <w:proofErr w:type="spellEnd"/>
       <w:r>
         <w:rPr>
           <w:rFonts w:ascii="Consolas" w:hAnsi="Consolas" w:cs="Consolas"/>
@@ -6988,6 +7417,7 @@
         </w:rPr>
         <w:t>&gt;</w:t>
       </w:r>
+      <w:proofErr w:type="spellStart"/>
       <w:r>
         <w:rPr>
           <w:rFonts w:ascii="Consolas" w:hAnsi="Consolas" w:cs="Consolas"/>
@@ -6997,6 +7427,7 @@
         </w:rPr>
         <w:t>org.springdoc</w:t>
       </w:r>
+      <w:proofErr w:type="spellEnd"/>
       <w:r>
         <w:rPr>
           <w:rFonts w:ascii="Consolas" w:hAnsi="Consolas" w:cs="Consolas"/>
@@ -7006,6 +7437,7 @@
         </w:rPr>
         <w:t>&lt;/</w:t>
       </w:r>
+      <w:proofErr w:type="spellStart"/>
       <w:r>
         <w:rPr>
           <w:rFonts w:ascii="Consolas" w:hAnsi="Consolas" w:cs="Consolas"/>
@@ -7015,6 +7447,7 @@
         </w:rPr>
         <w:t>groupId</w:t>
       </w:r>
+      <w:proofErr w:type="spellEnd"/>
       <w:r>
         <w:rPr>
           <w:rFonts w:ascii="Consolas" w:hAnsi="Consolas" w:cs="Consolas"/>
@@ -7057,6 +7490,7 @@
         </w:rPr>
         <w:t>&lt;</w:t>
       </w:r>
+      <w:proofErr w:type="spellStart"/>
       <w:r>
         <w:rPr>
           <w:rFonts w:ascii="Consolas" w:hAnsi="Consolas" w:cs="Consolas"/>
@@ -7066,6 +7500,7 @@
         </w:rPr>
         <w:t>artifactId</w:t>
       </w:r>
+      <w:proofErr w:type="spellEnd"/>
       <w:r>
         <w:rPr>
           <w:rFonts w:ascii="Consolas" w:hAnsi="Consolas" w:cs="Consolas"/>
@@ -7075,6 +7510,7 @@
         </w:rPr>
         <w:t>&gt;</w:t>
       </w:r>
+      <w:proofErr w:type="spellStart"/>
       <w:r>
         <w:rPr>
           <w:rFonts w:ascii="Consolas" w:hAnsi="Consolas" w:cs="Consolas"/>
@@ -7084,6 +7520,7 @@
         </w:rPr>
         <w:t>springdoc-openapi-ui</w:t>
       </w:r>
+      <w:proofErr w:type="spellEnd"/>
       <w:r>
         <w:rPr>
           <w:rFonts w:ascii="Consolas" w:hAnsi="Consolas" w:cs="Consolas"/>
@@ -7093,6 +7530,7 @@
         </w:rPr>
         <w:t>&lt;/</w:t>
       </w:r>
+      <w:proofErr w:type="spellStart"/>
       <w:r>
         <w:rPr>
           <w:rFonts w:ascii="Consolas" w:hAnsi="Consolas" w:cs="Consolas"/>
@@ -7102,6 +7540,7 @@
         </w:rPr>
         <w:t>artifactId</w:t>
       </w:r>
+      <w:proofErr w:type="spellEnd"/>
       <w:r>
         <w:rPr>
           <w:rFonts w:ascii="Consolas" w:hAnsi="Consolas" w:cs="Consolas"/>
@@ -7409,7 +7848,23 @@
           <w:sz w:val="28"/>
           <w:szCs w:val="28"/>
         </w:rPr>
-        <w:t>Create a rest API which in which accept the 2 numbers and the operation(+,-,*,/) for the user and return the output to the clinet.</w:t>
+        <w:t xml:space="preserve">Create a rest API which in which accept the 2 numbers and the operation(+,-,*,/) for the user and return the output to the </w:t>
+      </w:r>
+      <w:proofErr w:type="spellStart"/>
+      <w:r>
+        <w:rPr>
+          <w:sz w:val="28"/>
+          <w:szCs w:val="28"/>
+        </w:rPr>
+        <w:t>clinet</w:t>
+      </w:r>
+      <w:proofErr w:type="spellEnd"/>
+      <w:r>
+        <w:rPr>
+          <w:sz w:val="28"/>
+          <w:szCs w:val="28"/>
+        </w:rPr>
+        <w:t>.</w:t>
       </w:r>
     </w:p>
     <w:p>
@@ -7708,7 +8163,23 @@
           <w:sz w:val="28"/>
           <w:szCs w:val="28"/>
         </w:rPr>
-        <w:t>These tools are use to connect with databases and also use to perform Db operation more efficiently.</w:t>
+        <w:t xml:space="preserve">These tools are </w:t>
+      </w:r>
+      <w:proofErr w:type="spellStart"/>
+      <w:r>
+        <w:rPr>
+          <w:sz w:val="28"/>
+          <w:szCs w:val="28"/>
+        </w:rPr>
+        <w:t>use</w:t>
+      </w:r>
+      <w:proofErr w:type="spellEnd"/>
+      <w:r>
+        <w:rPr>
+          <w:sz w:val="28"/>
+          <w:szCs w:val="28"/>
+        </w:rPr>
+        <w:t xml:space="preserve"> to connect with databases and also use to perform Db operation more efficiently.</w:t>
       </w:r>
       <w:r>
         <w:rPr>
@@ -7982,7 +8453,23 @@
           <w:sz w:val="28"/>
           <w:szCs w:val="28"/>
         </w:rPr>
-        <w:t>Driver Jar (MySql Connector)</w:t>
+        <w:t>Driver Jar (</w:t>
+      </w:r>
+      <w:proofErr w:type="spellStart"/>
+      <w:r>
+        <w:rPr>
+          <w:sz w:val="28"/>
+          <w:szCs w:val="28"/>
+        </w:rPr>
+        <w:t>MySql</w:t>
+      </w:r>
+      <w:proofErr w:type="spellEnd"/>
+      <w:r>
+        <w:rPr>
+          <w:sz w:val="28"/>
+          <w:szCs w:val="28"/>
+        </w:rPr>
+        <w:t xml:space="preserve"> Connector)</w:t>
       </w:r>
     </w:p>
     <w:p>
@@ -8087,7 +8574,39 @@
           <w:sz w:val="28"/>
           <w:szCs w:val="28"/>
         </w:rPr>
-        <w:t>You can add a configurations into application.properties file present inside the src/main/resource</w:t>
+        <w:t xml:space="preserve">You can add a configurations into </w:t>
+      </w:r>
+      <w:proofErr w:type="spellStart"/>
+      <w:r>
+        <w:rPr>
+          <w:sz w:val="28"/>
+          <w:szCs w:val="28"/>
+        </w:rPr>
+        <w:t>application.properties</w:t>
+      </w:r>
+      <w:proofErr w:type="spellEnd"/>
+      <w:r>
+        <w:rPr>
+          <w:sz w:val="28"/>
+          <w:szCs w:val="28"/>
+        </w:rPr>
+        <w:t xml:space="preserve"> file present inside the </w:t>
+      </w:r>
+      <w:proofErr w:type="spellStart"/>
+      <w:r>
+        <w:rPr>
+          <w:sz w:val="28"/>
+          <w:szCs w:val="28"/>
+        </w:rPr>
+        <w:t>src</w:t>
+      </w:r>
+      <w:proofErr w:type="spellEnd"/>
+      <w:r>
+        <w:rPr>
+          <w:sz w:val="28"/>
+          <w:szCs w:val="28"/>
+        </w:rPr>
+        <w:t>/main/resource</w:t>
       </w:r>
       <w:r>
         <w:rPr>
@@ -8337,14 +8856,25 @@
         </w:rPr>
         <w:t xml:space="preserve">API: </w:t>
       </w:r>
-      <w:r>
-        <w:rPr>
-          <w:b/>
-          <w:bCs/>
-          <w:sz w:val="28"/>
-          <w:szCs w:val="28"/>
-        </w:rPr>
-        <w:t>JPARepository interface</w:t>
+      <w:proofErr w:type="spellStart"/>
+      <w:r>
+        <w:rPr>
+          <w:b/>
+          <w:bCs/>
+          <w:sz w:val="28"/>
+          <w:szCs w:val="28"/>
+        </w:rPr>
+        <w:t>JPARepository</w:t>
+      </w:r>
+      <w:proofErr w:type="spellEnd"/>
+      <w:r>
+        <w:rPr>
+          <w:b/>
+          <w:bCs/>
+          <w:sz w:val="28"/>
+          <w:szCs w:val="28"/>
+        </w:rPr>
+        <w:t xml:space="preserve"> interface</w:t>
       </w:r>
       <w:r>
         <w:rPr>
@@ -8423,8 +8953,17 @@
           <w:sz w:val="28"/>
           <w:szCs w:val="28"/>
         </w:rPr>
-        <w:t>Steps to create JpaRepository</w:t>
-      </w:r>
+        <w:t xml:space="preserve">Steps to create </w:t>
+      </w:r>
+      <w:proofErr w:type="spellStart"/>
+      <w:r>
+        <w:rPr>
+          <w:sz w:val="28"/>
+          <w:szCs w:val="28"/>
+        </w:rPr>
+        <w:t>JpaRepository</w:t>
+      </w:r>
+      <w:proofErr w:type="spellEnd"/>
     </w:p>
     <w:p>
       <w:pPr>
@@ -8446,7 +8985,23 @@
           <w:sz w:val="28"/>
           <w:szCs w:val="28"/>
         </w:rPr>
-        <w:t>Create and Interface and extends the JapRepository Interface on it.</w:t>
+        <w:t xml:space="preserve">Create and Interface and extends the </w:t>
+      </w:r>
+      <w:proofErr w:type="spellStart"/>
+      <w:r>
+        <w:rPr>
+          <w:sz w:val="28"/>
+          <w:szCs w:val="28"/>
+        </w:rPr>
+        <w:t>JapRepository</w:t>
+      </w:r>
+      <w:proofErr w:type="spellEnd"/>
+      <w:r>
+        <w:rPr>
+          <w:sz w:val="28"/>
+          <w:szCs w:val="28"/>
+        </w:rPr>
+        <w:t xml:space="preserve"> Interface on it.</w:t>
       </w:r>
     </w:p>
     <w:p>
@@ -8487,13 +9042,22 @@
           <w:u w:val="single"/>
         </w:rPr>
       </w:pPr>
+      <w:proofErr w:type="spellStart"/>
       <w:r>
         <w:rPr>
           <w:sz w:val="28"/>
           <w:szCs w:val="28"/>
         </w:rPr>
         <w:lastRenderedPageBreak/>
-        <w:t>JpaRepository Interface has multiple methods to perform CURD</w:t>
+        <w:t>JpaRepository</w:t>
+      </w:r>
+      <w:proofErr w:type="spellEnd"/>
+      <w:r>
+        <w:rPr>
+          <w:sz w:val="28"/>
+          <w:szCs w:val="28"/>
+        </w:rPr>
+        <w:t xml:space="preserve"> Interface has multiple methods to perform CURD</w:t>
       </w:r>
       <w:r>
         <w:rPr>
@@ -8530,7 +9094,23 @@
           <w:sz w:val="28"/>
           <w:szCs w:val="28"/>
         </w:rPr>
-        <w:t>You have to specify the Entity class and the Primary key of it while creating JpaRepository.</w:t>
+        <w:t xml:space="preserve">You have to specify the Entity class and the Primary key of it while creating </w:t>
+      </w:r>
+      <w:proofErr w:type="spellStart"/>
+      <w:r>
+        <w:rPr>
+          <w:sz w:val="28"/>
+          <w:szCs w:val="28"/>
+        </w:rPr>
+        <w:t>JpaRepository</w:t>
+      </w:r>
+      <w:proofErr w:type="spellEnd"/>
+      <w:r>
+        <w:rPr>
+          <w:sz w:val="28"/>
+          <w:szCs w:val="28"/>
+        </w:rPr>
+        <w:t>.</w:t>
       </w:r>
     </w:p>
     <w:p>
@@ -8713,7 +9293,23 @@
           <w:sz w:val="28"/>
           <w:szCs w:val="28"/>
         </w:rPr>
-        <w:t>This queries are independent to the database, so the changes happened in the table will not effect you queries</w:t>
+        <w:t xml:space="preserve">This queries are independent to the database, so the changes happened in the table will not </w:t>
+      </w:r>
+      <w:proofErr w:type="spellStart"/>
+      <w:r>
+        <w:rPr>
+          <w:sz w:val="28"/>
+          <w:szCs w:val="28"/>
+        </w:rPr>
+        <w:t>effect you</w:t>
+      </w:r>
+      <w:proofErr w:type="spellEnd"/>
+      <w:r>
+        <w:rPr>
+          <w:sz w:val="28"/>
+          <w:szCs w:val="28"/>
+        </w:rPr>
+        <w:t xml:space="preserve"> queries</w:t>
       </w:r>
       <w:r>
         <w:rPr>
@@ -8947,7 +9543,23 @@
           <w:sz w:val="28"/>
           <w:szCs w:val="28"/>
         </w:rPr>
-        <w:t xml:space="preserve">If query is SQL type then set the a native query falg. </w:t>
+        <w:t xml:space="preserve">If query is SQL type then set the a native query </w:t>
+      </w:r>
+      <w:proofErr w:type="spellStart"/>
+      <w:r>
+        <w:rPr>
+          <w:sz w:val="28"/>
+          <w:szCs w:val="28"/>
+        </w:rPr>
+        <w:t>falg</w:t>
+      </w:r>
+      <w:proofErr w:type="spellEnd"/>
+      <w:r>
+        <w:rPr>
+          <w:sz w:val="28"/>
+          <w:szCs w:val="28"/>
+        </w:rPr>
+        <w:t xml:space="preserve">. </w:t>
       </w:r>
     </w:p>
     <w:p>
@@ -8977,16 +9589,231 @@
     <w:p>
       <w:pPr>
         <w:rPr>
-          <w:sz w:val="28"/>
-          <w:szCs w:val="28"/>
-        </w:rPr>
-      </w:pPr>
-      <w:r>
-        <w:rPr>
-          <w:sz w:val="28"/>
-          <w:szCs w:val="28"/>
+          <w:b/>
+          <w:bCs/>
+          <w:sz w:val="28"/>
+          <w:szCs w:val="28"/>
+          <w:u w:val="single"/>
+        </w:rPr>
+      </w:pPr>
+      <w:r>
+        <w:rPr>
+          <w:b/>
+          <w:bCs/>
+          <w:sz w:val="28"/>
+          <w:szCs w:val="28"/>
+          <w:u w:val="single"/>
         </w:rPr>
         <w:lastRenderedPageBreak/>
+        <w:t>JPA Relational Mapping (HAS-A)</w:t>
+      </w:r>
+    </w:p>
+    <w:p>
+      <w:pPr>
+        <w:pStyle w:val="ListParagraph"/>
+        <w:numPr>
+          <w:ilvl w:val="0"/>
+          <w:numId w:val="25"/>
+        </w:numPr>
+        <w:rPr>
+          <w:sz w:val="28"/>
+          <w:szCs w:val="28"/>
+        </w:rPr>
+      </w:pPr>
+      <w:r>
+        <w:rPr>
+          <w:sz w:val="28"/>
+          <w:szCs w:val="28"/>
+        </w:rPr>
+        <w:t>Using this you can achieve a relational mapping between the table. And also can add the primary and foreign key relation between tables.</w:t>
+      </w:r>
+    </w:p>
+    <w:p>
+      <w:pPr>
+        <w:pStyle w:val="ListParagraph"/>
+        <w:numPr>
+          <w:ilvl w:val="0"/>
+          <w:numId w:val="25"/>
+        </w:numPr>
+        <w:rPr>
+          <w:sz w:val="28"/>
+          <w:szCs w:val="28"/>
+        </w:rPr>
+      </w:pPr>
+      <w:r>
+        <w:rPr>
+          <w:sz w:val="28"/>
+          <w:szCs w:val="28"/>
+        </w:rPr>
+        <w:t>You can create an reference of one class into another class to create a foreign key inside the Database table.</w:t>
+      </w:r>
+    </w:p>
+    <w:p>
+      <w:pPr>
+        <w:pStyle w:val="ListParagraph"/>
+        <w:numPr>
+          <w:ilvl w:val="0"/>
+          <w:numId w:val="25"/>
+        </w:numPr>
+        <w:rPr>
+          <w:sz w:val="28"/>
+          <w:szCs w:val="28"/>
+        </w:rPr>
+      </w:pPr>
+      <w:r>
+        <w:rPr>
+          <w:sz w:val="28"/>
+          <w:szCs w:val="28"/>
+        </w:rPr>
+        <w:t xml:space="preserve">Create a reference </w:t>
+      </w:r>
+      <w:r>
+        <w:rPr>
+          <w:sz w:val="28"/>
+          <w:szCs w:val="28"/>
+        </w:rPr>
+        <w:t xml:space="preserve">od </w:t>
+      </w:r>
+      <w:r>
+        <w:rPr>
+          <w:sz w:val="28"/>
+          <w:szCs w:val="28"/>
+        </w:rPr>
+        <w:t>a class for which you wanted to create a foreign key</w:t>
+      </w:r>
+      <w:r>
+        <w:rPr>
+          <w:sz w:val="28"/>
+          <w:szCs w:val="28"/>
+        </w:rPr>
+        <w:t>,</w:t>
+      </w:r>
+      <w:r>
+        <w:rPr>
+          <w:sz w:val="28"/>
+          <w:szCs w:val="28"/>
+        </w:rPr>
+        <w:t xml:space="preserve"> in the class where you wanted to create a foreign key column</w:t>
+      </w:r>
+      <w:r>
+        <w:rPr>
+          <w:sz w:val="28"/>
+          <w:szCs w:val="28"/>
+        </w:rPr>
+        <w:t>.</w:t>
+      </w:r>
+    </w:p>
+    <w:p>
+      <w:pPr>
+        <w:pStyle w:val="ListParagraph"/>
+        <w:numPr>
+          <w:ilvl w:val="0"/>
+          <w:numId w:val="25"/>
+        </w:numPr>
+        <w:rPr>
+          <w:sz w:val="28"/>
+          <w:szCs w:val="28"/>
+        </w:rPr>
+      </w:pPr>
+      <w:r>
+        <w:rPr>
+          <w:sz w:val="28"/>
+          <w:szCs w:val="28"/>
+        </w:rPr>
+        <w:t>And then annotate the reference with the any one of the following annotation</w:t>
+      </w:r>
+    </w:p>
+    <w:p>
+      <w:pPr>
+        <w:pStyle w:val="ListParagraph"/>
+        <w:numPr>
+          <w:ilvl w:val="1"/>
+          <w:numId w:val="25"/>
+        </w:numPr>
+        <w:rPr>
+          <w:sz w:val="28"/>
+          <w:szCs w:val="28"/>
+        </w:rPr>
+      </w:pPr>
+      <w:r>
+        <w:rPr>
+          <w:sz w:val="28"/>
+          <w:szCs w:val="28"/>
+        </w:rPr>
+        <w:t>@OneToOne</w:t>
+      </w:r>
+    </w:p>
+    <w:p>
+      <w:pPr>
+        <w:pStyle w:val="ListParagraph"/>
+        <w:numPr>
+          <w:ilvl w:val="1"/>
+          <w:numId w:val="25"/>
+        </w:numPr>
+        <w:rPr>
+          <w:sz w:val="28"/>
+          <w:szCs w:val="28"/>
+        </w:rPr>
+      </w:pPr>
+      <w:r>
+        <w:rPr>
+          <w:sz w:val="28"/>
+          <w:szCs w:val="28"/>
+        </w:rPr>
+        <w:t>@OneToMany</w:t>
+      </w:r>
+    </w:p>
+    <w:p>
+      <w:pPr>
+        <w:pStyle w:val="ListParagraph"/>
+        <w:numPr>
+          <w:ilvl w:val="1"/>
+          <w:numId w:val="25"/>
+        </w:numPr>
+        <w:rPr>
+          <w:sz w:val="28"/>
+          <w:szCs w:val="28"/>
+        </w:rPr>
+      </w:pPr>
+      <w:r>
+        <w:rPr>
+          <w:sz w:val="28"/>
+          <w:szCs w:val="28"/>
+        </w:rPr>
+        <w:t>@ManyToOne</w:t>
+      </w:r>
+    </w:p>
+    <w:p>
+      <w:pPr>
+        <w:pStyle w:val="ListParagraph"/>
+        <w:numPr>
+          <w:ilvl w:val="1"/>
+          <w:numId w:val="25"/>
+        </w:numPr>
+        <w:rPr>
+          <w:sz w:val="28"/>
+          <w:szCs w:val="28"/>
+        </w:rPr>
+      </w:pPr>
+      <w:r>
+        <w:rPr>
+          <w:sz w:val="28"/>
+          <w:szCs w:val="28"/>
+        </w:rPr>
+        <w:t>@Many</w:t>
+      </w:r>
+      <w:r>
+        <w:rPr>
+          <w:sz w:val="28"/>
+          <w:szCs w:val="28"/>
+        </w:rPr>
+        <w:t>ToMany</w:t>
+      </w:r>
+      <w:r>
+        <w:rPr>
+          <w:sz w:val="28"/>
+          <w:szCs w:val="28"/>
+        </w:rPr>
         <w:br w:type="page"/>
       </w:r>
     </w:p>
@@ -9045,12 +9872,21 @@
           <w:szCs w:val="28"/>
         </w:rPr>
       </w:pPr>
-      <w:r>
-        <w:rPr>
-          <w:sz w:val="28"/>
-          <w:szCs w:val="28"/>
-        </w:rPr>
-        <w:t>Pid (pk), name, price, quantity</w:t>
+      <w:proofErr w:type="spellStart"/>
+      <w:r>
+        <w:rPr>
+          <w:sz w:val="28"/>
+          <w:szCs w:val="28"/>
+        </w:rPr>
+        <w:t>Pid</w:t>
+      </w:r>
+      <w:proofErr w:type="spellEnd"/>
+      <w:r>
+        <w:rPr>
+          <w:sz w:val="28"/>
+          <w:szCs w:val="28"/>
+        </w:rPr>
+        <w:t xml:space="preserve"> (pk), name, price, quantity</w:t>
       </w:r>
     </w:p>
     <w:p>
@@ -9191,14 +10027,7 @@
           <w:szCs w:val="28"/>
         </w:rPr>
         <w:tab/>
-        <w:t>price</w:t>
-      </w:r>
-      <w:r>
-        <w:rPr>
-          <w:sz w:val="28"/>
-          <w:szCs w:val="28"/>
-        </w:rPr>
-        <w:t>: “”,</w:t>
+        <w:t>price: “”,</w:t>
       </w:r>
     </w:p>
     <w:p>
@@ -9216,14 +10045,7 @@
           <w:szCs w:val="28"/>
         </w:rPr>
         <w:tab/>
-        <w:t>quantity</w:t>
-      </w:r>
-      <w:r>
-        <w:rPr>
-          <w:sz w:val="28"/>
-          <w:szCs w:val="28"/>
-        </w:rPr>
-        <w:t>: “”,</w:t>
+        <w:t>quantity: “”,</w:t>
       </w:r>
     </w:p>
     <w:p>
@@ -9241,21 +10063,7 @@
           <w:szCs w:val="28"/>
         </w:rPr>
         <w:tab/>
-        <w:t>total</w:t>
-      </w:r>
-      <w:r>
-        <w:rPr>
-          <w:sz w:val="28"/>
-          <w:szCs w:val="28"/>
-        </w:rPr>
-        <w:t>: “”,</w:t>
-      </w:r>
-      <w:r>
-        <w:rPr>
-          <w:sz w:val="28"/>
-          <w:szCs w:val="28"/>
-        </w:rPr>
-        <w:t xml:space="preserve">  // price * quantity</w:t>
+        <w:t>total: “”,  // price * quantity</w:t>
       </w:r>
     </w:p>
     <w:p>
@@ -9273,7 +10081,22 @@
           <w:szCs w:val="28"/>
         </w:rPr>
         <w:tab/>
-        <w:t>billingDetails: {</w:t>
+      </w:r>
+      <w:proofErr w:type="spellStart"/>
+      <w:r>
+        <w:rPr>
+          <w:sz w:val="28"/>
+          <w:szCs w:val="28"/>
+        </w:rPr>
+        <w:t>billingDetails</w:t>
+      </w:r>
+      <w:proofErr w:type="spellEnd"/>
+      <w:r>
+        <w:rPr>
+          <w:sz w:val="28"/>
+          <w:szCs w:val="28"/>
+        </w:rPr>
+        <w:t>: {</w:t>
       </w:r>
     </w:p>
     <w:p>
@@ -9312,7 +10135,23 @@
           <w:szCs w:val="28"/>
         </w:rPr>
         <w:tab/>
-        <w:t>“totalPrice”:”” // addition of all product total</w:t>
+        <w:t>“</w:t>
+      </w:r>
+      <w:proofErr w:type="spellStart"/>
+      <w:r>
+        <w:rPr>
+          <w:sz w:val="28"/>
+          <w:szCs w:val="28"/>
+        </w:rPr>
+        <w:t>totalPrice</w:t>
+      </w:r>
+      <w:proofErr w:type="spellEnd"/>
+      <w:r>
+        <w:rPr>
+          <w:sz w:val="28"/>
+          <w:szCs w:val="28"/>
+        </w:rPr>
+        <w:t>”:”” // addition of all product total</w:t>
       </w:r>
     </w:p>
     <w:p>
@@ -9390,73 +10229,69 @@
           <w:szCs w:val="28"/>
         </w:rPr>
         <w:tab/>
-      </w:r>
-      <w:r>
-        <w:rPr>
-          <w:sz w:val="28"/>
-          <w:szCs w:val="28"/>
-        </w:rPr>
+        <w:t>“SGST”:””  // price by 4%</w:t>
+      </w:r>
+      <w:r>
+        <w:rPr>
+          <w:sz w:val="28"/>
+          <w:szCs w:val="28"/>
+        </w:rPr>
+        <w:tab/>
+      </w:r>
+    </w:p>
+    <w:p>
+      <w:pPr>
+        <w:pStyle w:val="NoSpacing"/>
+        <w:ind w:left="720"/>
+        <w:rPr>
+          <w:sz w:val="28"/>
+          <w:szCs w:val="28"/>
+        </w:rPr>
+      </w:pPr>
+      <w:r>
+        <w:rPr>
+          <w:sz w:val="28"/>
+          <w:szCs w:val="28"/>
+        </w:rPr>
+        <w:tab/>
+      </w:r>
+      <w:r>
+        <w:rPr>
+          <w:sz w:val="28"/>
+          <w:szCs w:val="28"/>
+        </w:rPr>
+        <w:tab/>
+      </w:r>
+      <w:r>
+        <w:rPr>
+          <w:sz w:val="28"/>
+          <w:szCs w:val="28"/>
+        </w:rPr>
+        <w:tab/>
+      </w:r>
+      <w:r>
+        <w:rPr>
+          <w:sz w:val="28"/>
+          <w:szCs w:val="28"/>
+        </w:rPr>
+        <w:tab/>
         <w:t>“</w:t>
       </w:r>
-      <w:r>
-        <w:rPr>
-          <w:sz w:val="28"/>
-          <w:szCs w:val="28"/>
-        </w:rPr>
-        <w:t>S</w:t>
-      </w:r>
-      <w:r>
-        <w:rPr>
-          <w:sz w:val="28"/>
-          <w:szCs w:val="28"/>
-        </w:rPr>
-        <w:t>GST”:””  // price by 4%</w:t>
-      </w:r>
-      <w:r>
-        <w:rPr>
-          <w:sz w:val="28"/>
-          <w:szCs w:val="28"/>
-        </w:rPr>
-        <w:tab/>
-      </w:r>
-    </w:p>
-    <w:p>
-      <w:pPr>
-        <w:pStyle w:val="NoSpacing"/>
-        <w:ind w:left="720"/>
-        <w:rPr>
-          <w:sz w:val="28"/>
-          <w:szCs w:val="28"/>
-        </w:rPr>
-      </w:pPr>
-      <w:r>
-        <w:rPr>
-          <w:sz w:val="28"/>
-          <w:szCs w:val="28"/>
-        </w:rPr>
-        <w:tab/>
-      </w:r>
-      <w:r>
-        <w:rPr>
-          <w:sz w:val="28"/>
-          <w:szCs w:val="28"/>
-        </w:rPr>
-        <w:tab/>
-      </w:r>
-      <w:r>
-        <w:rPr>
-          <w:sz w:val="28"/>
-          <w:szCs w:val="28"/>
-        </w:rPr>
-        <w:tab/>
-      </w:r>
-      <w:r>
-        <w:rPr>
-          <w:sz w:val="28"/>
-          <w:szCs w:val="28"/>
-        </w:rPr>
-        <w:tab/>
-        <w:t>“payableAmount”: “” // addition of above 3 fields</w:t>
+      <w:proofErr w:type="spellStart"/>
+      <w:r>
+        <w:rPr>
+          <w:sz w:val="28"/>
+          <w:szCs w:val="28"/>
+        </w:rPr>
+        <w:t>payableAmount</w:t>
+      </w:r>
+      <w:proofErr w:type="spellEnd"/>
+      <w:r>
+        <w:rPr>
+          <w:sz w:val="28"/>
+          <w:szCs w:val="28"/>
+        </w:rPr>
+        <w:t>”: “” // addition of above 3 fields</w:t>
       </w:r>
     </w:p>
     <w:p>
@@ -11045,6 +11880,95 @@
     </w:lvl>
   </w:abstractNum>
   <w:abstractNum w:abstractNumId="17" w15:restartNumberingAfterBreak="0">
+    <w:nsid w:val="5A757F13"/>
+    <w:multiLevelType w:val="hybridMultilevel"/>
+    <w:tmpl w:val="826E21A4"/>
+    <w:lvl w:ilvl="0" w:tplc="0409000F">
+      <w:start w:val="1"/>
+      <w:numFmt w:val="decimal"/>
+      <w:lvlText w:val="%1."/>
+      <w:lvlJc w:val="left"/>
+      <w:pPr>
+        <w:ind w:left="720" w:hanging="360"/>
+      </w:pPr>
+      <w:rPr>
+        <w:rFonts w:hint="default"/>
+      </w:rPr>
+    </w:lvl>
+    <w:lvl w:ilvl="1" w:tplc="04090019">
+      <w:start w:val="1"/>
+      <w:numFmt w:val="lowerLetter"/>
+      <w:lvlText w:val="%2."/>
+      <w:lvlJc w:val="left"/>
+      <w:pPr>
+        <w:ind w:left="1440" w:hanging="360"/>
+      </w:pPr>
+    </w:lvl>
+    <w:lvl w:ilvl="2" w:tplc="0409001B" w:tentative="1">
+      <w:start w:val="1"/>
+      <w:numFmt w:val="lowerRoman"/>
+      <w:lvlText w:val="%3."/>
+      <w:lvlJc w:val="right"/>
+      <w:pPr>
+        <w:ind w:left="2160" w:hanging="180"/>
+      </w:pPr>
+    </w:lvl>
+    <w:lvl w:ilvl="3" w:tplc="0409000F" w:tentative="1">
+      <w:start w:val="1"/>
+      <w:numFmt w:val="decimal"/>
+      <w:lvlText w:val="%4."/>
+      <w:lvlJc w:val="left"/>
+      <w:pPr>
+        <w:ind w:left="2880" w:hanging="360"/>
+      </w:pPr>
+    </w:lvl>
+    <w:lvl w:ilvl="4" w:tplc="04090019" w:tentative="1">
+      <w:start w:val="1"/>
+      <w:numFmt w:val="lowerLetter"/>
+      <w:lvlText w:val="%5."/>
+      <w:lvlJc w:val="left"/>
+      <w:pPr>
+        <w:ind w:left="3600" w:hanging="360"/>
+      </w:pPr>
+    </w:lvl>
+    <w:lvl w:ilvl="5" w:tplc="0409001B" w:tentative="1">
+      <w:start w:val="1"/>
+      <w:numFmt w:val="lowerRoman"/>
+      <w:lvlText w:val="%6."/>
+      <w:lvlJc w:val="right"/>
+      <w:pPr>
+        <w:ind w:left="4320" w:hanging="180"/>
+      </w:pPr>
+    </w:lvl>
+    <w:lvl w:ilvl="6" w:tplc="0409000F" w:tentative="1">
+      <w:start w:val="1"/>
+      <w:numFmt w:val="decimal"/>
+      <w:lvlText w:val="%7."/>
+      <w:lvlJc w:val="left"/>
+      <w:pPr>
+        <w:ind w:left="5040" w:hanging="360"/>
+      </w:pPr>
+    </w:lvl>
+    <w:lvl w:ilvl="7" w:tplc="04090019" w:tentative="1">
+      <w:start w:val="1"/>
+      <w:numFmt w:val="lowerLetter"/>
+      <w:lvlText w:val="%8."/>
+      <w:lvlJc w:val="left"/>
+      <w:pPr>
+        <w:ind w:left="5760" w:hanging="360"/>
+      </w:pPr>
+    </w:lvl>
+    <w:lvl w:ilvl="8" w:tplc="0409001B" w:tentative="1">
+      <w:start w:val="1"/>
+      <w:numFmt w:val="lowerRoman"/>
+      <w:lvlText w:val="%9."/>
+      <w:lvlJc w:val="right"/>
+      <w:pPr>
+        <w:ind w:left="6480" w:hanging="180"/>
+      </w:pPr>
+    </w:lvl>
+  </w:abstractNum>
+  <w:abstractNum w:abstractNumId="18" w15:restartNumberingAfterBreak="0">
     <w:nsid w:val="5CD3559F"/>
     <w:multiLevelType w:val="hybridMultilevel"/>
     <w:tmpl w:val="2B8E531C"/>
@@ -11135,7 +12059,7 @@
       </w:pPr>
     </w:lvl>
   </w:abstractNum>
-  <w:abstractNum w:abstractNumId="18" w15:restartNumberingAfterBreak="0">
+  <w:abstractNum w:abstractNumId="19" w15:restartNumberingAfterBreak="0">
     <w:nsid w:val="61C8737F"/>
     <w:multiLevelType w:val="hybridMultilevel"/>
     <w:tmpl w:val="E0E2D92C"/>
@@ -11224,7 +12148,7 @@
       </w:pPr>
     </w:lvl>
   </w:abstractNum>
-  <w:abstractNum w:abstractNumId="19" w15:restartNumberingAfterBreak="0">
+  <w:abstractNum w:abstractNumId="20" w15:restartNumberingAfterBreak="0">
     <w:nsid w:val="61F54A8B"/>
     <w:multiLevelType w:val="hybridMultilevel"/>
     <w:tmpl w:val="78528438"/>
@@ -11313,7 +12237,7 @@
       </w:pPr>
     </w:lvl>
   </w:abstractNum>
-  <w:abstractNum w:abstractNumId="20" w15:restartNumberingAfterBreak="0">
+  <w:abstractNum w:abstractNumId="21" w15:restartNumberingAfterBreak="0">
     <w:nsid w:val="621A437E"/>
     <w:multiLevelType w:val="hybridMultilevel"/>
     <w:tmpl w:val="B6E4E690"/>
@@ -11404,7 +12328,7 @@
       </w:pPr>
     </w:lvl>
   </w:abstractNum>
-  <w:abstractNum w:abstractNumId="21" w15:restartNumberingAfterBreak="0">
+  <w:abstractNum w:abstractNumId="22" w15:restartNumberingAfterBreak="0">
     <w:nsid w:val="65250439"/>
     <w:multiLevelType w:val="hybridMultilevel"/>
     <w:tmpl w:val="DA48771E"/>
@@ -11493,7 +12417,7 @@
       </w:pPr>
     </w:lvl>
   </w:abstractNum>
-  <w:abstractNum w:abstractNumId="22" w15:restartNumberingAfterBreak="0">
+  <w:abstractNum w:abstractNumId="23" w15:restartNumberingAfterBreak="0">
     <w:nsid w:val="69DB4D2F"/>
     <w:multiLevelType w:val="hybridMultilevel"/>
     <w:tmpl w:val="FA148D72"/>
@@ -11582,7 +12506,7 @@
       </w:pPr>
     </w:lvl>
   </w:abstractNum>
-  <w:abstractNum w:abstractNumId="23" w15:restartNumberingAfterBreak="0">
+  <w:abstractNum w:abstractNumId="24" w15:restartNumberingAfterBreak="0">
     <w:nsid w:val="6C29300E"/>
     <w:multiLevelType w:val="hybridMultilevel"/>
     <w:tmpl w:val="8B1AC5F2"/>
@@ -11675,7 +12599,7 @@
     <w:abstractNumId w:val="6"/>
   </w:num>
   <w:num w:numId="2" w16cid:durableId="1341466963">
-    <w:abstractNumId w:val="21"/>
+    <w:abstractNumId w:val="22"/>
   </w:num>
   <w:num w:numId="3" w16cid:durableId="346097545">
     <w:abstractNumId w:val="13"/>
@@ -11699,22 +12623,22 @@
     <w:abstractNumId w:val="16"/>
   </w:num>
   <w:num w:numId="10" w16cid:durableId="1453161249">
-    <w:abstractNumId w:val="22"/>
+    <w:abstractNumId w:val="23"/>
   </w:num>
   <w:num w:numId="11" w16cid:durableId="1401051787">
-    <w:abstractNumId w:val="20"/>
+    <w:abstractNumId w:val="21"/>
   </w:num>
   <w:num w:numId="12" w16cid:durableId="1872641989">
     <w:abstractNumId w:val="8"/>
   </w:num>
   <w:num w:numId="13" w16cid:durableId="745416741">
-    <w:abstractNumId w:val="23"/>
+    <w:abstractNumId w:val="24"/>
   </w:num>
   <w:num w:numId="14" w16cid:durableId="2075009408">
-    <w:abstractNumId w:val="18"/>
+    <w:abstractNumId w:val="19"/>
   </w:num>
   <w:num w:numId="15" w16cid:durableId="1342511021">
-    <w:abstractNumId w:val="19"/>
+    <w:abstractNumId w:val="20"/>
   </w:num>
   <w:num w:numId="16" w16cid:durableId="237596376">
     <w:abstractNumId w:val="7"/>
@@ -11735,13 +12659,16 @@
     <w:abstractNumId w:val="9"/>
   </w:num>
   <w:num w:numId="22" w16cid:durableId="469829372">
-    <w:abstractNumId w:val="17"/>
+    <w:abstractNumId w:val="18"/>
   </w:num>
   <w:num w:numId="23" w16cid:durableId="1211378638">
     <w:abstractNumId w:val="2"/>
   </w:num>
   <w:num w:numId="24" w16cid:durableId="1278486876">
     <w:abstractNumId w:val="3"/>
+  </w:num>
+  <w:num w:numId="25" w16cid:durableId="187644335">
+    <w:abstractNumId w:val="17"/>
   </w:num>
 </w:numbering>
 </file>

</xml_diff>

<commit_message>
JPA | Relational Mapping
JPA | Relational Mapping
</commit_message>
<xml_diff>
--- a/docs/SpringBoot.docx
+++ b/docs/SpringBoot.docx
@@ -43,7 +43,25 @@
           <w:sz w:val="20"/>
           <w:szCs w:val="20"/>
         </w:rPr>
-        <w:t>Spring Boot is a java based framework.</w:t>
+        <w:t xml:space="preserve">Spring Boot is a </w:t>
+      </w:r>
+      <w:proofErr w:type="gramStart"/>
+      <w:r>
+        <w:rPr>
+          <w:bCs/>
+          <w:sz w:val="20"/>
+          <w:szCs w:val="20"/>
+        </w:rPr>
+        <w:t>java based</w:t>
+      </w:r>
+      <w:proofErr w:type="gramEnd"/>
+      <w:r>
+        <w:rPr>
+          <w:bCs/>
+          <w:sz w:val="20"/>
+          <w:szCs w:val="20"/>
+        </w:rPr>
+        <w:t xml:space="preserve"> framework.</w:t>
       </w:r>
     </w:p>
     <w:p>
@@ -65,7 +83,25 @@
           <w:sz w:val="20"/>
           <w:szCs w:val="20"/>
         </w:rPr>
-        <w:t>Spring boot is use for a faster development and also it reduce the development efforts.</w:t>
+        <w:t xml:space="preserve">Spring boot is use for a faster development and also it </w:t>
+      </w:r>
+      <w:proofErr w:type="gramStart"/>
+      <w:r>
+        <w:rPr>
+          <w:bCs/>
+          <w:sz w:val="20"/>
+          <w:szCs w:val="20"/>
+        </w:rPr>
+        <w:t>reduce</w:t>
+      </w:r>
+      <w:proofErr w:type="gramEnd"/>
+      <w:r>
+        <w:rPr>
+          <w:bCs/>
+          <w:sz w:val="20"/>
+          <w:szCs w:val="20"/>
+        </w:rPr>
+        <w:t xml:space="preserve"> the development efforts.</w:t>
       </w:r>
     </w:p>
     <w:p>
@@ -87,7 +123,25 @@
           <w:sz w:val="20"/>
           <w:szCs w:val="20"/>
         </w:rPr>
-        <w:t>Using a Spring Boot you can create a production ready application.</w:t>
+        <w:t xml:space="preserve">Using a Spring </w:t>
+      </w:r>
+      <w:proofErr w:type="gramStart"/>
+      <w:r>
+        <w:rPr>
+          <w:bCs/>
+          <w:sz w:val="20"/>
+          <w:szCs w:val="20"/>
+        </w:rPr>
+        <w:t>Boot</w:t>
+      </w:r>
+      <w:proofErr w:type="gramEnd"/>
+      <w:r>
+        <w:rPr>
+          <w:bCs/>
+          <w:sz w:val="20"/>
+          <w:szCs w:val="20"/>
+        </w:rPr>
+        <w:t xml:space="preserve"> you can create a production ready application.</w:t>
       </w:r>
     </w:p>
     <w:p>
@@ -197,7 +251,25 @@
           <w:sz w:val="20"/>
           <w:szCs w:val="20"/>
         </w:rPr>
-        <w:t>Spring framework is divided into multiple module. You can use a module as per you project requirement.</w:t>
+        <w:t xml:space="preserve">Spring framework is divided into multiple </w:t>
+      </w:r>
+      <w:proofErr w:type="gramStart"/>
+      <w:r>
+        <w:rPr>
+          <w:bCs/>
+          <w:sz w:val="20"/>
+          <w:szCs w:val="20"/>
+        </w:rPr>
+        <w:t>module</w:t>
+      </w:r>
+      <w:proofErr w:type="gramEnd"/>
+      <w:r>
+        <w:rPr>
+          <w:bCs/>
+          <w:sz w:val="20"/>
+          <w:szCs w:val="20"/>
+        </w:rPr>
+        <w:t>. You can use a module as per you project requirement.</w:t>
       </w:r>
     </w:p>
     <w:p>
@@ -1582,7 +1654,15 @@
         </w:numPr>
       </w:pPr>
       <w:r>
-        <w:t>This configuration will be perform by spring boot internally by looking into the dependencies added inside the project.</w:t>
+        <w:t xml:space="preserve">This configuration will be </w:t>
+      </w:r>
+      <w:proofErr w:type="gramStart"/>
+      <w:r>
+        <w:t>perform</w:t>
+      </w:r>
+      <w:proofErr w:type="gramEnd"/>
+      <w:r>
+        <w:t xml:space="preserve"> by spring boot internally by looking into the dependencies added inside the project.</w:t>
       </w:r>
     </w:p>
     <w:p>
@@ -1656,10 +1736,12 @@
         <w:t xml:space="preserve">Spring bean classes are the java classes for which spring will create </w:t>
       </w:r>
       <w:proofErr w:type="spellStart"/>
+      <w:proofErr w:type="gramStart"/>
       <w:r>
         <w:t>a</w:t>
       </w:r>
       <w:proofErr w:type="spellEnd"/>
+      <w:proofErr w:type="gramEnd"/>
       <w:r>
         <w:t xml:space="preserve"> object and also manages the java objects.</w:t>
       </w:r>
@@ -1868,7 +1950,15 @@
         </w:rPr>
       </w:pPr>
       <w:r>
-        <w:t>@Autowire: it is a process in which spring will identify the dependency and inject those object into the java class internally</w:t>
+        <w:t xml:space="preserve">@Autowire: it is a process in which spring will identify the dependency and inject </w:t>
+      </w:r>
+      <w:proofErr w:type="gramStart"/>
+      <w:r>
+        <w:t>those object</w:t>
+      </w:r>
+      <w:proofErr w:type="gramEnd"/>
+      <w:r>
+        <w:t xml:space="preserve"> into the java class internally</w:t>
       </w:r>
       <w:r>
         <w:t xml:space="preserve"> (To make dependency injection process internally/automatically)</w:t>
@@ -1964,10 +2054,12 @@
         <w:t xml:space="preserve">It will also </w:t>
       </w:r>
       <w:proofErr w:type="spellStart"/>
+      <w:proofErr w:type="gramStart"/>
       <w:r>
         <w:t>provides</w:t>
       </w:r>
       <w:proofErr w:type="spellEnd"/>
+      <w:proofErr w:type="gramEnd"/>
       <w:r>
         <w:t xml:space="preserve"> the object whenever required.</w:t>
       </w:r>
@@ -2013,7 +2105,15 @@
         </w:rPr>
       </w:pPr>
       <w:r>
-        <w:t>The Objects of the java classes can be created manually and then those object can be assign to spring to for management.</w:t>
+        <w:t xml:space="preserve">The Objects of the java classes can be created manually and then </w:t>
+      </w:r>
+      <w:proofErr w:type="gramStart"/>
+      <w:r>
+        <w:t>those object</w:t>
+      </w:r>
+      <w:proofErr w:type="gramEnd"/>
+      <w:r>
+        <w:t xml:space="preserve"> can be assign to spring to for management.</w:t>
       </w:r>
     </w:p>
     <w:p>
@@ -2133,6 +2233,7 @@
         <w:t xml:space="preserve"> </w:t>
       </w:r>
       <w:proofErr w:type="spellStart"/>
+      <w:proofErr w:type="gramStart"/>
       <w:r>
         <w:rPr>
           <w:rFonts w:ascii="Consolas" w:hAnsi="Consolas" w:cs="Consolas"/>
@@ -2150,7 +2251,17 @@
           <w:sz w:val="28"/>
           <w:szCs w:val="28"/>
         </w:rPr>
-        <w:t>() {</w:t>
+        <w:t>(</w:t>
+      </w:r>
+      <w:proofErr w:type="gramEnd"/>
+      <w:r>
+        <w:rPr>
+          <w:rFonts w:ascii="Consolas" w:hAnsi="Consolas" w:cs="Consolas"/>
+          <w:color w:val="000000"/>
+          <w:sz w:val="28"/>
+          <w:szCs w:val="28"/>
+        </w:rPr>
+        <w:t>) {</w:t>
       </w:r>
     </w:p>
     <w:p>
@@ -2235,6 +2346,7 @@
         <w:t xml:space="preserve"> </w:t>
       </w:r>
       <w:proofErr w:type="spellStart"/>
+      <w:proofErr w:type="gramStart"/>
       <w:r>
         <w:rPr>
           <w:rFonts w:ascii="Consolas" w:hAnsi="Consolas" w:cs="Consolas"/>
@@ -2253,7 +2365,17 @@
           <w:sz w:val="28"/>
           <w:szCs w:val="28"/>
         </w:rPr>
-        <w:t>();</w:t>
+        <w:t>(</w:t>
+      </w:r>
+      <w:proofErr w:type="gramEnd"/>
+      <w:r>
+        <w:rPr>
+          <w:rFonts w:ascii="Consolas" w:hAnsi="Consolas" w:cs="Consolas"/>
+          <w:color w:val="000000"/>
+          <w:sz w:val="28"/>
+          <w:szCs w:val="28"/>
+        </w:rPr>
+        <w:t>);</w:t>
       </w:r>
     </w:p>
     <w:p>
@@ -2279,6 +2401,7 @@
         <w:tab/>
       </w:r>
       <w:proofErr w:type="spellStart"/>
+      <w:proofErr w:type="gramStart"/>
       <w:r>
         <w:rPr>
           <w:rFonts w:ascii="Consolas" w:hAnsi="Consolas" w:cs="Consolas"/>
@@ -2298,6 +2421,7 @@
         <w:t>.setDBConnection</w:t>
       </w:r>
       <w:proofErr w:type="spellEnd"/>
+      <w:proofErr w:type="gramEnd"/>
       <w:r>
         <w:rPr>
           <w:rFonts w:ascii="Consolas" w:hAnsi="Consolas" w:cs="Consolas"/>
@@ -2632,7 +2756,23 @@
           <w:sz w:val="28"/>
           <w:szCs w:val="28"/>
         </w:rPr>
-        <w:t xml:space="preserve">JSON can be represented in 2 form </w:t>
+        <w:t xml:space="preserve">JSON can be represented in 2 </w:t>
+      </w:r>
+      <w:proofErr w:type="gramStart"/>
+      <w:r>
+        <w:rPr>
+          <w:sz w:val="28"/>
+          <w:szCs w:val="28"/>
+        </w:rPr>
+        <w:t>form</w:t>
+      </w:r>
+      <w:proofErr w:type="gramEnd"/>
+      <w:r>
+        <w:rPr>
+          <w:sz w:val="28"/>
+          <w:szCs w:val="28"/>
+        </w:rPr>
+        <w:t xml:space="preserve"> </w:t>
       </w:r>
     </w:p>
     <w:p>
@@ -2950,12 +3090,21 @@
           <w:szCs w:val="28"/>
         </w:rPr>
       </w:pPr>
-      <w:r>
-        <w:rPr>
-          <w:sz w:val="28"/>
-          <w:szCs w:val="28"/>
-        </w:rPr>
-        <w:t xml:space="preserve">[  value1, value2, … ]  </w:t>
+      <w:proofErr w:type="gramStart"/>
+      <w:r>
+        <w:rPr>
+          <w:sz w:val="28"/>
+          <w:szCs w:val="28"/>
+        </w:rPr>
+        <w:t>[  value</w:t>
+      </w:r>
+      <w:proofErr w:type="gramEnd"/>
+      <w:r>
+        <w:rPr>
+          <w:sz w:val="28"/>
+          <w:szCs w:val="28"/>
+        </w:rPr>
+        <w:t xml:space="preserve">1, value2, … ]  </w:t>
       </w:r>
     </w:p>
     <w:p>
@@ -3292,7 +3441,15 @@
           <w:sz w:val="28"/>
           <w:szCs w:val="28"/>
         </w:rPr>
-        <w:t>”:”</w:t>
+        <w:t>”</w:t>
+      </w:r>
+      <w:proofErr w:type="gramStart"/>
+      <w:r>
+        <w:rPr>
+          <w:sz w:val="28"/>
+          <w:szCs w:val="28"/>
+        </w:rPr>
+        <w:t>:”</w:t>
       </w:r>
       <w:proofErr w:type="spellStart"/>
       <w:r>
@@ -3303,6 +3460,7 @@
         <w:t>Abc</w:t>
       </w:r>
       <w:proofErr w:type="spellEnd"/>
+      <w:proofErr w:type="gramEnd"/>
       <w:r>
         <w:rPr>
           <w:sz w:val="28"/>
@@ -3752,7 +3910,23 @@
           <w:szCs w:val="28"/>
         </w:rPr>
         <w:tab/>
-        <w:t>“skills”: [“Java” ,”Html” ,”CSS” ,”JS”]</w:t>
+        <w:t>“skills”: [“Java</w:t>
+      </w:r>
+      <w:proofErr w:type="gramStart"/>
+      <w:r>
+        <w:rPr>
+          <w:sz w:val="28"/>
+          <w:szCs w:val="28"/>
+        </w:rPr>
+        <w:t>” ,”Html</w:t>
+      </w:r>
+      <w:proofErr w:type="gramEnd"/>
+      <w:r>
+        <w:rPr>
+          <w:sz w:val="28"/>
+          <w:szCs w:val="28"/>
+        </w:rPr>
+        <w:t>” ,”CSS” ,”JS”]</w:t>
       </w:r>
       <w:r>
         <w:rPr>
@@ -3814,7 +3988,15 @@
           <w:szCs w:val="28"/>
         </w:rPr>
         <w:tab/>
-        <w:t>“city”:”</w:t>
+        <w:t>“city”</w:t>
+      </w:r>
+      <w:proofErr w:type="gramStart"/>
+      <w:r>
+        <w:rPr>
+          <w:sz w:val="28"/>
+          <w:szCs w:val="28"/>
+        </w:rPr>
+        <w:t>:”</w:t>
       </w:r>
       <w:proofErr w:type="spellStart"/>
       <w:r>
@@ -3825,6 +4007,7 @@
         <w:t>pune</w:t>
       </w:r>
       <w:proofErr w:type="spellEnd"/>
+      <w:proofErr w:type="gramEnd"/>
       <w:r>
         <w:rPr>
           <w:sz w:val="28"/>
@@ -4045,9 +4228,18 @@
           <w:sz w:val="28"/>
           <w:szCs w:val="28"/>
         </w:rPr>
-        <w:t>name”:”Lib</w:t>
+        <w:t>name”</w:t>
+      </w:r>
+      <w:proofErr w:type="gramStart"/>
+      <w:r>
+        <w:rPr>
+          <w:sz w:val="28"/>
+          <w:szCs w:val="28"/>
+        </w:rPr>
+        <w:t>:”Lib</w:t>
       </w:r>
       <w:proofErr w:type="spellEnd"/>
+      <w:proofErr w:type="gramEnd"/>
       <w:r>
         <w:rPr>
           <w:sz w:val="28"/>
@@ -4244,9 +4436,18 @@
           <w:sz w:val="28"/>
           <w:szCs w:val="28"/>
         </w:rPr>
-        <w:t>name”:”Student</w:t>
+        <w:t>name”</w:t>
+      </w:r>
+      <w:proofErr w:type="gramStart"/>
+      <w:r>
+        <w:rPr>
+          <w:sz w:val="28"/>
+          <w:szCs w:val="28"/>
+        </w:rPr>
+        <w:t>:”Student</w:t>
       </w:r>
       <w:proofErr w:type="spellEnd"/>
+      <w:proofErr w:type="gramEnd"/>
       <w:r>
         <w:rPr>
           <w:sz w:val="28"/>
@@ -5119,7 +5320,25 @@
           <w:sz w:val="24"/>
           <w:szCs w:val="24"/>
         </w:rPr>
-        <w:t>REST API is use to expose the services (Web services) of one application to the another application.</w:t>
+        <w:t xml:space="preserve">REST API is use to expose the services (Web services) of one application to </w:t>
+      </w:r>
+      <w:proofErr w:type="gramStart"/>
+      <w:r>
+        <w:rPr>
+          <w:bCs/>
+          <w:sz w:val="24"/>
+          <w:szCs w:val="24"/>
+        </w:rPr>
+        <w:t>the another</w:t>
+      </w:r>
+      <w:proofErr w:type="gramEnd"/>
+      <w:r>
+        <w:rPr>
+          <w:bCs/>
+          <w:sz w:val="24"/>
+          <w:szCs w:val="24"/>
+        </w:rPr>
+        <w:t xml:space="preserve"> application.</w:t>
       </w:r>
     </w:p>
     <w:p>
@@ -5431,7 +5650,25 @@
           <w:sz w:val="24"/>
           <w:szCs w:val="24"/>
         </w:rPr>
-        <w:t>It is use to get the user data using an request parameter</w:t>
+        <w:t xml:space="preserve">It is use to get the user data using </w:t>
+      </w:r>
+      <w:proofErr w:type="gramStart"/>
+      <w:r>
+        <w:rPr>
+          <w:bCs/>
+          <w:sz w:val="24"/>
+          <w:szCs w:val="24"/>
+        </w:rPr>
+        <w:t>an</w:t>
+      </w:r>
+      <w:proofErr w:type="gramEnd"/>
+      <w:r>
+        <w:rPr>
+          <w:bCs/>
+          <w:sz w:val="24"/>
+          <w:szCs w:val="24"/>
+        </w:rPr>
+        <w:t xml:space="preserve"> request parameter</w:t>
       </w:r>
     </w:p>
     <w:p>
@@ -5526,13 +5763,23 @@
           <w:szCs w:val="24"/>
         </w:rPr>
       </w:pPr>
-      <w:r>
-        <w:rPr>
-          <w:bCs/>
-          <w:sz w:val="24"/>
-          <w:szCs w:val="24"/>
-        </w:rPr>
-        <w:t xml:space="preserve">URL : </w:t>
+      <w:proofErr w:type="gramStart"/>
+      <w:r>
+        <w:rPr>
+          <w:bCs/>
+          <w:sz w:val="24"/>
+          <w:szCs w:val="24"/>
+        </w:rPr>
+        <w:t>URL :</w:t>
+      </w:r>
+      <w:proofErr w:type="gramEnd"/>
+      <w:r>
+        <w:rPr>
+          <w:bCs/>
+          <w:sz w:val="24"/>
+          <w:szCs w:val="24"/>
+        </w:rPr>
+        <w:t xml:space="preserve"> </w:t>
       </w:r>
       <w:r>
         <w:rPr>
@@ -5838,13 +6085,23 @@
           <w:szCs w:val="24"/>
         </w:rPr>
       </w:pPr>
-      <w:r>
-        <w:rPr>
-          <w:bCs/>
-          <w:sz w:val="24"/>
-          <w:szCs w:val="24"/>
-        </w:rPr>
-        <w:t xml:space="preserve">URL  :  </w:t>
+      <w:proofErr w:type="gramStart"/>
+      <w:r>
+        <w:rPr>
+          <w:bCs/>
+          <w:sz w:val="24"/>
+          <w:szCs w:val="24"/>
+        </w:rPr>
+        <w:t>URL  :</w:t>
+      </w:r>
+      <w:proofErr w:type="gramEnd"/>
+      <w:r>
+        <w:rPr>
+          <w:bCs/>
+          <w:sz w:val="24"/>
+          <w:szCs w:val="24"/>
+        </w:rPr>
+        <w:t xml:space="preserve">  </w:t>
       </w:r>
       <w:r>
         <w:rPr>
@@ -6130,13 +6387,23 @@
           <w:shd w:val="clear" w:color="auto" w:fill="FFFFFF"/>
         </w:rPr>
       </w:pPr>
-      <w:r>
-        <w:rPr>
-          <w:bCs/>
-          <w:sz w:val="24"/>
-          <w:szCs w:val="24"/>
-        </w:rPr>
-        <w:t xml:space="preserve">URL : </w:t>
+      <w:proofErr w:type="gramStart"/>
+      <w:r>
+        <w:rPr>
+          <w:bCs/>
+          <w:sz w:val="24"/>
+          <w:szCs w:val="24"/>
+        </w:rPr>
+        <w:t>URL :</w:t>
+      </w:r>
+      <w:proofErr w:type="gramEnd"/>
+      <w:r>
+        <w:rPr>
+          <w:bCs/>
+          <w:sz w:val="24"/>
+          <w:szCs w:val="24"/>
+        </w:rPr>
+        <w:t xml:space="preserve"> </w:t>
       </w:r>
       <w:r>
         <w:rPr>
@@ -6319,13 +6586,23 @@
         </w:rPr>
         <w:t xml:space="preserve">To Create </w:t>
       </w:r>
-      <w:r>
-        <w:rPr>
-          <w:b/>
-          <w:sz w:val="24"/>
-          <w:szCs w:val="24"/>
-        </w:rPr>
-        <w:t>HTTP G</w:t>
+      <w:proofErr w:type="gramStart"/>
+      <w:r>
+        <w:rPr>
+          <w:b/>
+          <w:sz w:val="24"/>
+          <w:szCs w:val="24"/>
+        </w:rPr>
+        <w:t>HTTP</w:t>
+      </w:r>
+      <w:proofErr w:type="gramEnd"/>
+      <w:r>
+        <w:rPr>
+          <w:b/>
+          <w:sz w:val="24"/>
+          <w:szCs w:val="24"/>
+        </w:rPr>
+        <w:t xml:space="preserve"> G</w:t>
       </w:r>
       <w:r>
         <w:rPr>
@@ -6381,6 +6658,7 @@
         </w:rPr>
         <w:t xml:space="preserve">If you use the same method multiple time then it </w:t>
       </w:r>
+      <w:proofErr w:type="gramStart"/>
       <w:r>
         <w:rPr>
           <w:b/>
@@ -6388,7 +6666,17 @@
           <w:szCs w:val="24"/>
           <w:highlight w:val="yellow"/>
         </w:rPr>
-        <w:t>return an same result</w:t>
+        <w:t>return</w:t>
+      </w:r>
+      <w:proofErr w:type="gramEnd"/>
+      <w:r>
+        <w:rPr>
+          <w:b/>
+          <w:sz w:val="24"/>
+          <w:szCs w:val="24"/>
+          <w:highlight w:val="yellow"/>
+        </w:rPr>
+        <w:t xml:space="preserve"> an same result</w:t>
       </w:r>
       <w:r>
         <w:rPr>
@@ -6457,7 +6745,25 @@
           <w:sz w:val="24"/>
           <w:szCs w:val="24"/>
         </w:rPr>
-        <w:t>POST method is use to create/insert a new resources at the backend application.</w:t>
+        <w:t xml:space="preserve">POST method is use to create/insert a </w:t>
+      </w:r>
+      <w:proofErr w:type="gramStart"/>
+      <w:r>
+        <w:rPr>
+          <w:bCs/>
+          <w:sz w:val="24"/>
+          <w:szCs w:val="24"/>
+        </w:rPr>
+        <w:t>new resources</w:t>
+      </w:r>
+      <w:proofErr w:type="gramEnd"/>
+      <w:r>
+        <w:rPr>
+          <w:bCs/>
+          <w:sz w:val="24"/>
+          <w:szCs w:val="24"/>
+        </w:rPr>
+        <w:t xml:space="preserve"> at the backend application.</w:t>
       </w:r>
     </w:p>
     <w:p>
@@ -6495,7 +6801,25 @@
           <w:sz w:val="24"/>
           <w:szCs w:val="24"/>
         </w:rPr>
-        <w:t xml:space="preserve"> method you can use </w:t>
+        <w:t xml:space="preserve"> </w:t>
+      </w:r>
+      <w:proofErr w:type="gramStart"/>
+      <w:r>
+        <w:rPr>
+          <w:bCs/>
+          <w:sz w:val="24"/>
+          <w:szCs w:val="24"/>
+        </w:rPr>
+        <w:t>method</w:t>
+      </w:r>
+      <w:proofErr w:type="gramEnd"/>
+      <w:r>
+        <w:rPr>
+          <w:bCs/>
+          <w:sz w:val="24"/>
+          <w:szCs w:val="24"/>
+        </w:rPr>
+        <w:t xml:space="preserve"> you can use </w:t>
       </w:r>
       <w:r>
         <w:rPr>
@@ -6527,6 +6851,7 @@
         </w:rPr>
         <w:t xml:space="preserve">If you use the same method multiple time then it </w:t>
       </w:r>
+      <w:proofErr w:type="gramStart"/>
       <w:r>
         <w:rPr>
           <w:b/>
@@ -6534,7 +6859,17 @@
           <w:szCs w:val="24"/>
           <w:highlight w:val="yellow"/>
         </w:rPr>
-        <w:t xml:space="preserve">return an </w:t>
+        <w:t>return</w:t>
+      </w:r>
+      <w:proofErr w:type="gramEnd"/>
+      <w:r>
+        <w:rPr>
+          <w:b/>
+          <w:sz w:val="24"/>
+          <w:szCs w:val="24"/>
+          <w:highlight w:val="yellow"/>
+        </w:rPr>
+        <w:t xml:space="preserve"> an </w:t>
       </w:r>
       <w:r>
         <w:rPr>
@@ -6708,6 +7043,7 @@
         </w:rPr>
         <w:t xml:space="preserve">If you use the same method multiple time then it </w:t>
       </w:r>
+      <w:proofErr w:type="gramStart"/>
       <w:r>
         <w:rPr>
           <w:b/>
@@ -6715,7 +7051,17 @@
           <w:szCs w:val="24"/>
           <w:highlight w:val="yellow"/>
         </w:rPr>
-        <w:t>return an same result</w:t>
+        <w:t>return</w:t>
+      </w:r>
+      <w:proofErr w:type="gramEnd"/>
+      <w:r>
+        <w:rPr>
+          <w:b/>
+          <w:sz w:val="24"/>
+          <w:szCs w:val="24"/>
+          <w:highlight w:val="yellow"/>
+        </w:rPr>
+        <w:t xml:space="preserve"> an same result</w:t>
       </w:r>
       <w:r>
         <w:rPr>
@@ -6808,13 +7154,23 @@
         </w:rPr>
         <w:t xml:space="preserve">To create </w:t>
       </w:r>
-      <w:r>
-        <w:rPr>
-          <w:b/>
-          <w:sz w:val="24"/>
-          <w:szCs w:val="24"/>
-        </w:rPr>
-        <w:t xml:space="preserve">HTTP </w:t>
+      <w:proofErr w:type="gramStart"/>
+      <w:r>
+        <w:rPr>
+          <w:b/>
+          <w:sz w:val="24"/>
+          <w:szCs w:val="24"/>
+        </w:rPr>
+        <w:t>HTTP</w:t>
+      </w:r>
+      <w:proofErr w:type="gramEnd"/>
+      <w:r>
+        <w:rPr>
+          <w:b/>
+          <w:sz w:val="24"/>
+          <w:szCs w:val="24"/>
+        </w:rPr>
+        <w:t xml:space="preserve"> </w:t>
       </w:r>
       <w:r>
         <w:rPr>
@@ -6886,6 +7242,7 @@
         </w:rPr>
         <w:t xml:space="preserve">If you use the same method multiple time then it </w:t>
       </w:r>
+      <w:proofErr w:type="gramStart"/>
       <w:r>
         <w:rPr>
           <w:b/>
@@ -6893,7 +7250,17 @@
           <w:szCs w:val="24"/>
           <w:highlight w:val="yellow"/>
         </w:rPr>
-        <w:t>return an same result</w:t>
+        <w:t>return</w:t>
+      </w:r>
+      <w:proofErr w:type="gramEnd"/>
+      <w:r>
+        <w:rPr>
+          <w:b/>
+          <w:sz w:val="24"/>
+          <w:szCs w:val="24"/>
+          <w:highlight w:val="yellow"/>
+        </w:rPr>
+        <w:t xml:space="preserve"> an same result</w:t>
       </w:r>
       <w:r>
         <w:rPr>
@@ -7096,7 +7463,25 @@
           <w:sz w:val="24"/>
           <w:szCs w:val="24"/>
         </w:rPr>
-        <w:t xml:space="preserve">@CorssOrigin(value = “*”) </w:t>
+        <w:t>@</w:t>
+      </w:r>
+      <w:proofErr w:type="gramStart"/>
+      <w:r>
+        <w:rPr>
+          <w:b/>
+          <w:sz w:val="24"/>
+          <w:szCs w:val="24"/>
+        </w:rPr>
+        <w:t>CorssOrigin(</w:t>
+      </w:r>
+      <w:proofErr w:type="gramEnd"/>
+      <w:r>
+        <w:rPr>
+          <w:b/>
+          <w:sz w:val="24"/>
+          <w:szCs w:val="24"/>
+        </w:rPr>
+        <w:t xml:space="preserve">value = “*”) </w:t>
       </w:r>
     </w:p>
     <w:p>
@@ -7132,7 +7517,25 @@
           <w:sz w:val="24"/>
           <w:szCs w:val="24"/>
         </w:rPr>
-        <w:t xml:space="preserve">@CorssOrigin(value = “localhost:3000”) </w:t>
+        <w:t>@</w:t>
+      </w:r>
+      <w:proofErr w:type="gramStart"/>
+      <w:r>
+        <w:rPr>
+          <w:b/>
+          <w:sz w:val="24"/>
+          <w:szCs w:val="24"/>
+        </w:rPr>
+        <w:t>CorssOrigin(</w:t>
+      </w:r>
+      <w:proofErr w:type="gramEnd"/>
+      <w:r>
+        <w:rPr>
+          <w:b/>
+          <w:sz w:val="24"/>
+          <w:szCs w:val="24"/>
+        </w:rPr>
+        <w:t xml:space="preserve">value = “localhost:3000”) </w:t>
       </w:r>
     </w:p>
     <w:p>
@@ -7848,7 +8251,23 @@
           <w:sz w:val="28"/>
           <w:szCs w:val="28"/>
         </w:rPr>
-        <w:t xml:space="preserve">Create a rest API which in which accept the 2 numbers and the operation(+,-,*,/) for the user and return the output to the </w:t>
+        <w:t xml:space="preserve">Create a rest API which in which accept the 2 numbers and the </w:t>
+      </w:r>
+      <w:proofErr w:type="gramStart"/>
+      <w:r>
+        <w:rPr>
+          <w:sz w:val="28"/>
+          <w:szCs w:val="28"/>
+        </w:rPr>
+        <w:t>operation(</w:t>
+      </w:r>
+      <w:proofErr w:type="gramEnd"/>
+      <w:r>
+        <w:rPr>
+          <w:sz w:val="28"/>
+          <w:szCs w:val="28"/>
+        </w:rPr>
+        <w:t xml:space="preserve">+,-,*,/) for the user and return the output to the </w:t>
       </w:r>
       <w:proofErr w:type="spellStart"/>
       <w:r>
@@ -8577,6 +8996,7 @@
         <w:t xml:space="preserve">You can add a configurations into </w:t>
       </w:r>
       <w:proofErr w:type="spellStart"/>
+      <w:proofErr w:type="gramStart"/>
       <w:r>
         <w:rPr>
           <w:sz w:val="28"/>
@@ -8585,6 +9005,7 @@
         <w:t>application.properties</w:t>
       </w:r>
       <w:proofErr w:type="spellEnd"/>
+      <w:proofErr w:type="gramEnd"/>
       <w:r>
         <w:rPr>
           <w:sz w:val="28"/>
@@ -8811,7 +9232,23 @@
           <w:sz w:val="28"/>
           <w:szCs w:val="28"/>
         </w:rPr>
-        <w:t>Entity classes will be further connect with the table through the hibernate.</w:t>
+        <w:t xml:space="preserve">Entity classes will be further </w:t>
+      </w:r>
+      <w:proofErr w:type="gramStart"/>
+      <w:r>
+        <w:rPr>
+          <w:sz w:val="28"/>
+          <w:szCs w:val="28"/>
+        </w:rPr>
+        <w:t>connect</w:t>
+      </w:r>
+      <w:proofErr w:type="gramEnd"/>
+      <w:r>
+        <w:rPr>
+          <w:sz w:val="28"/>
+          <w:szCs w:val="28"/>
+        </w:rPr>
+        <w:t xml:space="preserve"> with the table through the hibernate.</w:t>
       </w:r>
     </w:p>
     <w:p>
@@ -8907,7 +9344,23 @@
           <w:sz w:val="28"/>
           <w:szCs w:val="28"/>
         </w:rPr>
-        <w:t>This is used to execute the Database operations(DML)</w:t>
+        <w:t xml:space="preserve">This is used to execute the Database </w:t>
+      </w:r>
+      <w:proofErr w:type="gramStart"/>
+      <w:r>
+        <w:rPr>
+          <w:sz w:val="28"/>
+          <w:szCs w:val="28"/>
+        </w:rPr>
+        <w:t>operations(</w:t>
+      </w:r>
+      <w:proofErr w:type="gramEnd"/>
+      <w:r>
+        <w:rPr>
+          <w:sz w:val="28"/>
+          <w:szCs w:val="28"/>
+        </w:rPr>
+        <w:t>DML)</w:t>
       </w:r>
     </w:p>
     <w:p>
@@ -8930,7 +9383,23 @@
           <w:sz w:val="28"/>
           <w:szCs w:val="28"/>
         </w:rPr>
-        <w:t>Using APIs you can execute the queries and get the result back into java application.</w:t>
+        <w:t xml:space="preserve">Using </w:t>
+      </w:r>
+      <w:proofErr w:type="gramStart"/>
+      <w:r>
+        <w:rPr>
+          <w:sz w:val="28"/>
+          <w:szCs w:val="28"/>
+        </w:rPr>
+        <w:t>APIs</w:t>
+      </w:r>
+      <w:proofErr w:type="gramEnd"/>
+      <w:r>
+        <w:rPr>
+          <w:sz w:val="28"/>
+          <w:szCs w:val="28"/>
+        </w:rPr>
+        <w:t xml:space="preserve"> you can execute the queries and get the result back into java application.</w:t>
       </w:r>
     </w:p>
     <w:p>
@@ -9288,12 +9757,21 @@
           <w:u w:val="single"/>
         </w:rPr>
       </w:pPr>
-      <w:r>
-        <w:rPr>
-          <w:sz w:val="28"/>
-          <w:szCs w:val="28"/>
-        </w:rPr>
-        <w:t xml:space="preserve">This queries are independent to the database, so the changes happened in the table will not </w:t>
+      <w:proofErr w:type="gramStart"/>
+      <w:r>
+        <w:rPr>
+          <w:sz w:val="28"/>
+          <w:szCs w:val="28"/>
+        </w:rPr>
+        <w:t>This queries</w:t>
+      </w:r>
+      <w:proofErr w:type="gramEnd"/>
+      <w:r>
+        <w:rPr>
+          <w:sz w:val="28"/>
+          <w:szCs w:val="28"/>
+        </w:rPr>
+        <w:t xml:space="preserve"> are independent to the database, so the changes happened in the table will not </w:t>
       </w:r>
       <w:proofErr w:type="spellStart"/>
       <w:r>
@@ -9396,7 +9874,23 @@
           <w:sz w:val="28"/>
           <w:szCs w:val="28"/>
         </w:rPr>
-        <w:t>In this you will use the table and column name like an normal SQL query.</w:t>
+        <w:t xml:space="preserve">In this you will use the table and column name like </w:t>
+      </w:r>
+      <w:proofErr w:type="gramStart"/>
+      <w:r>
+        <w:rPr>
+          <w:sz w:val="28"/>
+          <w:szCs w:val="28"/>
+        </w:rPr>
+        <w:t>an</w:t>
+      </w:r>
+      <w:proofErr w:type="gramEnd"/>
+      <w:r>
+        <w:rPr>
+          <w:sz w:val="28"/>
+          <w:szCs w:val="28"/>
+        </w:rPr>
+        <w:t xml:space="preserve"> normal SQL query.</w:t>
       </w:r>
     </w:p>
     <w:p>
@@ -9543,7 +10037,23 @@
           <w:sz w:val="28"/>
           <w:szCs w:val="28"/>
         </w:rPr>
-        <w:t xml:space="preserve">If query is SQL type then set the a native query </w:t>
+        <w:t xml:space="preserve">If query is SQL </w:t>
+      </w:r>
+      <w:proofErr w:type="gramStart"/>
+      <w:r>
+        <w:rPr>
+          <w:sz w:val="28"/>
+          <w:szCs w:val="28"/>
+        </w:rPr>
+        <w:t>type</w:t>
+      </w:r>
+      <w:proofErr w:type="gramEnd"/>
+      <w:r>
+        <w:rPr>
+          <w:sz w:val="28"/>
+          <w:szCs w:val="28"/>
+        </w:rPr>
+        <w:t xml:space="preserve"> then set the a native query </w:t>
       </w:r>
       <w:proofErr w:type="spellStart"/>
       <w:r>
@@ -9625,7 +10135,23 @@
           <w:sz w:val="28"/>
           <w:szCs w:val="28"/>
         </w:rPr>
-        <w:t>Using this you can achieve a relational mapping between the table. And also can add the primary and foreign key relation between tables.</w:t>
+        <w:t xml:space="preserve">Using this you can achieve a relational mapping between the table. And </w:t>
+      </w:r>
+      <w:proofErr w:type="gramStart"/>
+      <w:r>
+        <w:rPr>
+          <w:sz w:val="28"/>
+          <w:szCs w:val="28"/>
+        </w:rPr>
+        <w:t>also</w:t>
+      </w:r>
+      <w:proofErr w:type="gramEnd"/>
+      <w:r>
+        <w:rPr>
+          <w:sz w:val="28"/>
+          <w:szCs w:val="28"/>
+        </w:rPr>
+        <w:t xml:space="preserve"> can add the primary and foreign key relation between tables.</w:t>
       </w:r>
     </w:p>
     <w:p>
@@ -9645,7 +10171,23 @@
           <w:sz w:val="28"/>
           <w:szCs w:val="28"/>
         </w:rPr>
-        <w:t>You can create an reference of one class into another class to create a foreign key inside the Database table.</w:t>
+        <w:t xml:space="preserve">You can create </w:t>
+      </w:r>
+      <w:proofErr w:type="gramStart"/>
+      <w:r>
+        <w:rPr>
+          <w:sz w:val="28"/>
+          <w:szCs w:val="28"/>
+        </w:rPr>
+        <w:t>an</w:t>
+      </w:r>
+      <w:proofErr w:type="gramEnd"/>
+      <w:r>
+        <w:rPr>
+          <w:sz w:val="28"/>
+          <w:szCs w:val="28"/>
+        </w:rPr>
+        <w:t xml:space="preserve"> reference of one class into another class to create a foreign key inside the Database table.</w:t>
       </w:r>
     </w:p>
     <w:p>
@@ -9672,7 +10214,21 @@
           <w:sz w:val="28"/>
           <w:szCs w:val="28"/>
         </w:rPr>
-        <w:t xml:space="preserve">od </w:t>
+        <w:t>o</w:t>
+      </w:r>
+      <w:r>
+        <w:rPr>
+          <w:sz w:val="28"/>
+          <w:szCs w:val="28"/>
+        </w:rPr>
+        <w:t>f</w:t>
+      </w:r>
+      <w:r>
+        <w:rPr>
+          <w:sz w:val="28"/>
+          <w:szCs w:val="28"/>
+        </w:rPr>
+        <w:t xml:space="preserve"> </w:t>
       </w:r>
       <w:r>
         <w:rPr>
@@ -9720,8 +10276,17 @@
           <w:sz w:val="28"/>
           <w:szCs w:val="28"/>
         </w:rPr>
-        <w:t>And then annotate the reference with the any one of the following annotation</w:t>
-      </w:r>
+        <w:t xml:space="preserve">And then annotate the reference with the any one of the following </w:t>
+      </w:r>
+      <w:proofErr w:type="gramStart"/>
+      <w:r>
+        <w:rPr>
+          <w:sz w:val="28"/>
+          <w:szCs w:val="28"/>
+        </w:rPr>
+        <w:t>annotation</w:t>
+      </w:r>
+      <w:proofErr w:type="gramEnd"/>
     </w:p>
     <w:p>
       <w:pPr>
@@ -9800,15 +10365,95 @@
           <w:sz w:val="28"/>
           <w:szCs w:val="28"/>
         </w:rPr>
-        <w:t>@Many</w:t>
-      </w:r>
-      <w:r>
-        <w:rPr>
-          <w:sz w:val="28"/>
-          <w:szCs w:val="28"/>
-        </w:rPr>
-        <w:t>ToMany</w:t>
-      </w:r>
+        <w:t>@ManyToMan</w:t>
+      </w:r>
+    </w:p>
+    <w:p>
+      <w:pPr>
+        <w:rPr>
+          <w:sz w:val="28"/>
+          <w:szCs w:val="28"/>
+        </w:rPr>
+      </w:pPr>
+    </w:p>
+    <w:p>
+      <w:pPr>
+        <w:rPr>
+          <w:sz w:val="28"/>
+          <w:szCs w:val="28"/>
+        </w:rPr>
+      </w:pPr>
+      <w:r>
+        <w:rPr>
+          <w:noProof/>
+          <w:sz w:val="28"/>
+          <w:szCs w:val="28"/>
+        </w:rPr>
+        <w:drawing>
+          <wp:inline distT="0" distB="0" distL="0" distR="0" wp14:anchorId="5CCEBAC9" wp14:editId="2F508323">
+            <wp:extent cx="5939155" cy="3322320"/>
+            <wp:effectExtent l="0" t="0" r="4445" b="0"/>
+            <wp:docPr id="816577034" name="Picture 1"/>
+            <wp:cNvGraphicFramePr>
+              <a:graphicFrameLocks xmlns:a="http://schemas.openxmlformats.org/drawingml/2006/main" noChangeAspect="1"/>
+            </wp:cNvGraphicFramePr>
+            <a:graphic xmlns:a="http://schemas.openxmlformats.org/drawingml/2006/main">
+              <a:graphicData uri="http://schemas.openxmlformats.org/drawingml/2006/picture">
+                <pic:pic xmlns:pic="http://schemas.openxmlformats.org/drawingml/2006/picture">
+                  <pic:nvPicPr>
+                    <pic:cNvPr id="0" name="Picture 1"/>
+                    <pic:cNvPicPr>
+                      <a:picLocks noChangeAspect="1" noChangeArrowheads="1"/>
+                    </pic:cNvPicPr>
+                  </pic:nvPicPr>
+                  <pic:blipFill>
+                    <a:blip r:embed="rId33">
+                      <a:extLst>
+                        <a:ext uri="{28A0092B-C50C-407E-A947-70E740481C1C}">
+                          <a14:useLocalDpi xmlns:a14="http://schemas.microsoft.com/office/drawing/2010/main" val="0"/>
+                        </a:ext>
+                      </a:extLst>
+                    </a:blip>
+                    <a:srcRect/>
+                    <a:stretch>
+                      <a:fillRect/>
+                    </a:stretch>
+                  </pic:blipFill>
+                  <pic:spPr bwMode="auto">
+                    <a:xfrm>
+                      <a:off x="0" y="0"/>
+                      <a:ext cx="5939155" cy="3322320"/>
+                    </a:xfrm>
+                    <a:prstGeom prst="rect">
+                      <a:avLst/>
+                    </a:prstGeom>
+                    <a:noFill/>
+                    <a:ln>
+                      <a:noFill/>
+                    </a:ln>
+                  </pic:spPr>
+                </pic:pic>
+              </a:graphicData>
+            </a:graphic>
+          </wp:inline>
+        </w:drawing>
+      </w:r>
+    </w:p>
+    <w:p>
+      <w:pPr>
+        <w:rPr>
+          <w:sz w:val="28"/>
+          <w:szCs w:val="28"/>
+        </w:rPr>
+      </w:pPr>
+    </w:p>
+    <w:p>
+      <w:pPr>
+        <w:rPr>
+          <w:sz w:val="28"/>
+          <w:szCs w:val="28"/>
+        </w:rPr>
+      </w:pPr>
       <w:r>
         <w:rPr>
           <w:sz w:val="28"/>
@@ -10063,7 +10708,23 @@
           <w:szCs w:val="28"/>
         </w:rPr>
         <w:tab/>
-        <w:t>total: “”,  // price * quantity</w:t>
+        <w:t>total: “</w:t>
+      </w:r>
+      <w:proofErr w:type="gramStart"/>
+      <w:r>
+        <w:rPr>
+          <w:sz w:val="28"/>
+          <w:szCs w:val="28"/>
+        </w:rPr>
+        <w:t>”,  /</w:t>
+      </w:r>
+      <w:proofErr w:type="gramEnd"/>
+      <w:r>
+        <w:rPr>
+          <w:sz w:val="28"/>
+          <w:szCs w:val="28"/>
+        </w:rPr>
+        <w:t>/ price * quantity</w:t>
       </w:r>
     </w:p>
     <w:p>
@@ -10190,7 +10851,23 @@
           <w:szCs w:val="28"/>
         </w:rPr>
         <w:tab/>
-        <w:t>“CGST”:””  // price by 4%</w:t>
+        <w:t>“CGST”:</w:t>
+      </w:r>
+      <w:proofErr w:type="gramStart"/>
+      <w:r>
+        <w:rPr>
+          <w:sz w:val="28"/>
+          <w:szCs w:val="28"/>
+        </w:rPr>
+        <w:t>””  /</w:t>
+      </w:r>
+      <w:proofErr w:type="gramEnd"/>
+      <w:r>
+        <w:rPr>
+          <w:sz w:val="28"/>
+          <w:szCs w:val="28"/>
+        </w:rPr>
+        <w:t>/ price by 4%</w:t>
       </w:r>
     </w:p>
     <w:p>
@@ -10229,7 +10906,23 @@
           <w:szCs w:val="28"/>
         </w:rPr>
         <w:tab/>
-        <w:t>“SGST”:””  // price by 4%</w:t>
+        <w:t>“SGST”:</w:t>
+      </w:r>
+      <w:proofErr w:type="gramStart"/>
+      <w:r>
+        <w:rPr>
+          <w:sz w:val="28"/>
+          <w:szCs w:val="28"/>
+        </w:rPr>
+        <w:t>””  /</w:t>
+      </w:r>
+      <w:proofErr w:type="gramEnd"/>
+      <w:r>
+        <w:rPr>
+          <w:sz w:val="28"/>
+          <w:szCs w:val="28"/>
+        </w:rPr>
+        <w:t>/ price by 4%</w:t>
       </w:r>
       <w:r>
         <w:rPr>

</xml_diff>